<commit_message>
Optimize handling of multi-volume restore to minimize tape movement. Update tapecon User Guide
</commit_message>
<xml_diff>
--- a/TapeConNET/tapecon.docx
+++ b/TapeConNET/tapecon.docx
@@ -2,6 +2,65 @@
 <file path=word/document.xml><?xml version="1.0" encoding="utf-8"?>
 <w:document xmlns:wpc="http://schemas.microsoft.com/office/word/2010/wordprocessingCanvas" xmlns:cx="http://schemas.microsoft.com/office/drawing/2014/chartex" xmlns:cx1="http://schemas.microsoft.com/office/drawing/2015/9/8/chartex" xmlns:cx2="http://schemas.microsoft.com/office/drawing/2015/10/21/chartex" xmlns:cx3="http://schemas.microsoft.com/office/drawing/2016/5/9/chartex" xmlns:cx4="http://schemas.microsoft.com/office/drawing/2016/5/10/chartex" xmlns:cx5="http://schemas.microsoft.com/office/drawing/2016/5/11/chartex" xmlns:cx6="http://schemas.microsoft.com/office/drawing/2016/5/12/chartex" xmlns:cx7="http://schemas.microsoft.com/office/drawing/2016/5/13/chartex" xmlns:cx8="http://schemas.microsoft.com/office/drawing/2016/5/14/chartex" xmlns:mc="http://schemas.openxmlformats.org/markup-compatibility/2006" xmlns:aink="http://schemas.microsoft.com/office/drawing/2016/ink" xmlns:am3d="http://schemas.microsoft.com/office/drawing/2017/model3d" xmlns:o="urn:schemas-microsoft-com:office:office" xmlns:oel="http://schemas.microsoft.com/office/2019/extlst" xmlns:r="http://schemas.openxmlformats.org/officeDocument/2006/relationships" xmlns:m="http://schemas.openxmlformats.org/officeDocument/2006/math" xmlns:v="urn:schemas-microsoft-com:vml" xmlns:wp14="http://schemas.microsoft.com/office/word/2010/wordprocessingDrawing" xmlns:wp="http://schemas.openxmlformats.org/drawingml/2006/wordprocessingDrawing" xmlns:w10="urn:schemas-microsoft-com:office:word" xmlns:w="http://schemas.openxmlformats.org/wordprocessingml/2006/main" xmlns:w14="http://schemas.microsoft.com/office/word/2010/wordml" xmlns:w15="http://schemas.microsoft.com/office/word/2012/wordml" xmlns:w16cex="http://schemas.microsoft.com/office/word/2018/wordml/cex" xmlns:w16cid="http://schemas.microsoft.com/office/word/2016/wordml/cid" xmlns:w16="http://schemas.microsoft.com/office/word/2018/wordml" xmlns:w16du="http://schemas.microsoft.com/office/word/2023/wordml/word16du" xmlns:w16sdtdh="http://schemas.microsoft.com/office/word/2020/wordml/sdtdatahash" xmlns:w16se="http://schemas.microsoft.com/office/word/2015/wordml/symex" xmlns:wpg="http://schemas.microsoft.com/office/word/2010/wordprocessingGroup" xmlns:wpi="http://schemas.microsoft.com/office/word/2010/wordprocessingInk" xmlns:wne="http://schemas.microsoft.com/office/word/2006/wordml" xmlns:wps="http://schemas.microsoft.com/office/word/2010/wordprocessingShape" mc:Ignorable="w14 w15 w16se w16cid w16 w16cex w16sdtdh w16du wp14">
   <w:body>
+    <w:p>
+      <w:pPr>
+        <w:spacing w:before="100" w:beforeAutospacing="1" w:after="100" w:afterAutospacing="1" w:line="240" w:lineRule="auto"/>
+        <w:rPr>
+          <w:rFonts w:asciiTheme="majorHAnsi" w:eastAsia="Times New Roman" w:hAnsiTheme="majorHAnsi" w:cstheme="majorBidi"/>
+          <w:b/>
+          <w:bCs/>
+          <w:color w:val="2F5496" w:themeColor="accent1" w:themeShade="BF"/>
+          <w:sz w:val="48"/>
+          <w:szCs w:val="48"/>
+        </w:rPr>
+      </w:pPr>
+      <w:r>
+        <w:rPr>
+          <w:rFonts w:ascii="Courier New" w:eastAsia="Times New Roman" w:hAnsi="Courier New" w:cs="Courier New"/>
+          <w:b/>
+          <w:bCs/>
+          <w:color w:val="2F5496" w:themeColor="accent1" w:themeShade="BF"/>
+          <w:sz w:val="48"/>
+          <w:szCs w:val="48"/>
+        </w:rPr>
+        <w:t>tapecon</w:t>
+      </w:r>
+      <w:r>
+        <w:rPr>
+          <w:rFonts w:asciiTheme="majorHAnsi" w:eastAsia="Times New Roman" w:hAnsiTheme="majorHAnsi" w:cstheme="majorBidi"/>
+          <w:b/>
+          <w:bCs/>
+          <w:color w:val="2F5496" w:themeColor="accent1" w:themeShade="BF"/>
+          <w:sz w:val="48"/>
+          <w:szCs w:val="48"/>
+        </w:rPr>
+        <w:t xml:space="preserve"> </w:t>
+      </w:r>
+      <w:r>
+        <w:rPr>
+          <w:rFonts w:asciiTheme="majorHAnsi" w:eastAsia="Times New Roman" w:hAnsiTheme="majorHAnsi" w:cstheme="majorBidi"/>
+          <w:b/>
+          <w:bCs/>
+          <w:color w:val="2F5496" w:themeColor="accent1" w:themeShade="BF"/>
+          <w:sz w:val="48"/>
+          <w:szCs w:val="48"/>
+        </w:rPr>
+        <w:t>User Guide</w:t>
+      </w:r>
+    </w:p>
+    <w:p>
+      <w:pPr>
+        <w:spacing w:before="100" w:beforeAutospacing="1" w:after="100" w:afterAutospacing="1" w:line="240" w:lineRule="auto"/>
+        <w:rPr>
+          <w:rFonts w:asciiTheme="majorHAnsi" w:eastAsia="Times New Roman" w:hAnsiTheme="majorHAnsi" w:cstheme="majorBidi"/>
+          <w:b/>
+          <w:bCs/>
+          <w:color w:val="2F5496" w:themeColor="accent1" w:themeShade="BF"/>
+          <w:sz w:val="32"/>
+          <w:szCs w:val="32"/>
+        </w:rPr>
+      </w:pPr>
+    </w:p>
     <w:p>
       <w:pPr>
         <w:pStyle w:val="Heading1"/>
@@ -988,7 +1047,6 @@
         <w:rPr>
           <w:rFonts w:ascii="Courier New" w:eastAsia="Times New Roman" w:hAnsi="Courier New" w:cs="Courier New"/>
         </w:rPr>
-        <w:lastRenderedPageBreak/>
         <w:t>tapecon</w:t>
       </w:r>
       <w:r>
@@ -2494,6 +2552,56 @@
           <w:szCs w:val="24"/>
         </w:rPr>
       </w:pPr>
+      <w:r>
+        <w:rPr>
+          <w:rFonts w:ascii="Times New Roman" w:eastAsia="Times New Roman" w:hAnsi="Times New Roman" w:cs="Times New Roman"/>
+          <w:sz w:val="24"/>
+          <w:szCs w:val="24"/>
+        </w:rPr>
+        <w:t xml:space="preserve">As user input, </w:t>
+      </w:r>
+      <w:r>
+        <w:rPr>
+          <w:rFonts w:ascii="Courier New" w:eastAsia="Times New Roman" w:hAnsi="Courier New" w:cs="Courier New"/>
+          <w:sz w:val="20"/>
+          <w:szCs w:val="20"/>
+        </w:rPr>
+        <w:t xml:space="preserve">tapecon </w:t>
+      </w:r>
+      <w:r>
+        <w:rPr>
+          <w:rFonts w:ascii="Times New Roman" w:eastAsia="Times New Roman" w:hAnsi="Times New Roman" w:cs="Times New Roman"/>
+          <w:sz w:val="24"/>
+          <w:szCs w:val="24"/>
+        </w:rPr>
+        <w:t xml:space="preserve">can parse either of the index specifications, from the oldest or from the latest backup set. When outputting set indexes, </w:t>
+      </w:r>
+      <w:r>
+        <w:rPr>
+          <w:rFonts w:ascii="Courier New" w:eastAsia="Times New Roman" w:hAnsi="Courier New" w:cs="Courier New"/>
+          <w:sz w:val="20"/>
+          <w:szCs w:val="20"/>
+        </w:rPr>
+        <w:t xml:space="preserve">tapecon </w:t>
+      </w:r>
+      <w:r>
+        <w:rPr>
+          <w:rFonts w:ascii="Times New Roman" w:eastAsia="Times New Roman" w:hAnsi="Times New Roman" w:cs="Times New Roman"/>
+          <w:sz w:val="24"/>
+          <w:szCs w:val="24"/>
+        </w:rPr>
+        <w:t>provides both specifications.</w:t>
+      </w:r>
+    </w:p>
+    <w:p>
+      <w:pPr>
+        <w:spacing w:before="100" w:beforeAutospacing="1" w:after="100" w:afterAutospacing="1" w:line="240" w:lineRule="auto"/>
+        <w:rPr>
+          <w:rFonts w:ascii="Times New Roman" w:eastAsia="Times New Roman" w:hAnsi="Times New Roman" w:cs="Times New Roman"/>
+          <w:sz w:val="24"/>
+          <w:szCs w:val="24"/>
+        </w:rPr>
+      </w:pPr>
     </w:p>
     <w:p>
       <w:pPr>
@@ -2810,6 +2918,7 @@
           <w:sz w:val="24"/>
           <w:szCs w:val="24"/>
         </w:rPr>
+        <w:lastRenderedPageBreak/>
         <w:t xml:space="preserve">Angle Brackets </w:t>
       </w:r>
       <w:r>
@@ -2853,7 +2962,6 @@
           <w:sz w:val="24"/>
           <w:szCs w:val="24"/>
         </w:rPr>
-        <w:lastRenderedPageBreak/>
         <w:t xml:space="preserve">Vertical Bar </w:t>
       </w:r>
       <w:r>
@@ -14565,15 +14673,7 @@
           <w:sz w:val="24"/>
           <w:szCs w:val="24"/>
         </w:rPr>
-        <w:t xml:space="preserve"> flag</w:t>
-      </w:r>
-      <w:r>
-        <w:rPr>
-          <w:rFonts w:ascii="Times New Roman" w:eastAsia="Times New Roman" w:hAnsi="Times New Roman" w:cs="Times New Roman"/>
-          <w:sz w:val="24"/>
-          <w:szCs w:val="24"/>
-        </w:rPr>
-        <w:t>:</w:t>
+        <w:t xml:space="preserve"> flag:</w:t>
       </w:r>
     </w:p>
     <w:p>
@@ -14599,13 +14699,6 @@
           <w:szCs w:val="20"/>
         </w:rPr>
         <w:noBreakHyphen/>
-      </w:r>
-      <w:r>
-        <w:rPr>
-          <w:rFonts w:ascii="Courier New" w:eastAsia="Times New Roman" w:hAnsi="Courier New" w:cs="Courier New"/>
-          <w:sz w:val="20"/>
-          <w:szCs w:val="20"/>
-        </w:rPr>
         <w:t>help drive</w:t>
       </w:r>
     </w:p>
@@ -14648,15 +14741,7 @@
           <w:sz w:val="24"/>
           <w:szCs w:val="24"/>
         </w:rPr>
-        <w:t xml:space="preserve"> </w:t>
-      </w:r>
-      <w:r>
-        <w:rPr>
-          <w:rFonts w:ascii="Times New Roman" w:eastAsia="Times New Roman" w:hAnsi="Times New Roman" w:cs="Times New Roman"/>
-          <w:sz w:val="24"/>
-          <w:szCs w:val="24"/>
-        </w:rPr>
-        <w:t xml:space="preserve">and </w:t>
+        <w:t xml:space="preserve"> and </w:t>
       </w:r>
       <w:r>
         <w:rPr>
@@ -14680,23 +14765,7 @@
           <w:sz w:val="24"/>
           <w:szCs w:val="24"/>
         </w:rPr>
-        <w:t xml:space="preserve"> </w:t>
-      </w:r>
-      <w:r>
-        <w:rPr>
-          <w:rFonts w:ascii="Times New Roman" w:eastAsia="Times New Roman" w:hAnsi="Times New Roman" w:cs="Times New Roman"/>
-          <w:sz w:val="24"/>
-          <w:szCs w:val="24"/>
-        </w:rPr>
-        <w:t>flags (notice the flags specified in their short form)</w:t>
-      </w:r>
-      <w:r>
-        <w:rPr>
-          <w:rFonts w:ascii="Times New Roman" w:eastAsia="Times New Roman" w:hAnsi="Times New Roman" w:cs="Times New Roman"/>
-          <w:sz w:val="24"/>
-          <w:szCs w:val="24"/>
-        </w:rPr>
-        <w:t>:</w:t>
+        <w:t xml:space="preserve"> flags (notice the flags specified in their short form):</w:t>
       </w:r>
     </w:p>
     <w:p>
@@ -14722,30 +14791,7 @@
           <w:szCs w:val="20"/>
         </w:rPr>
         <w:noBreakHyphen/>
-      </w:r>
-      <w:r>
-        <w:rPr>
-          <w:rFonts w:ascii="Courier New" w:eastAsia="Times New Roman" w:hAnsi="Courier New" w:cs="Courier New"/>
-          <w:sz w:val="20"/>
-          <w:szCs w:val="20"/>
-        </w:rPr>
-        <w:t>?</w:t>
-      </w:r>
-      <w:r>
-        <w:rPr>
-          <w:rFonts w:ascii="Courier New" w:eastAsia="Times New Roman" w:hAnsi="Courier New" w:cs="Courier New"/>
-          <w:sz w:val="20"/>
-          <w:szCs w:val="20"/>
-        </w:rPr>
-        <w:t xml:space="preserve"> </w:t>
-      </w:r>
-      <w:r>
-        <w:rPr>
-          <w:rFonts w:ascii="Courier New" w:eastAsia="Times New Roman" w:hAnsi="Courier New" w:cs="Courier New"/>
-          <w:sz w:val="20"/>
-          <w:szCs w:val="20"/>
-        </w:rPr>
-        <w:t>b r</w:t>
+        <w:t>? b r</w:t>
       </w:r>
     </w:p>
     <w:p>

</xml_diff>

<commit_message>
Add -description / -name set description mode flag (initial implementation)
</commit_message>
<xml_diff>
--- a/TapeConNET/tapecon.docx
+++ b/TapeConNET/tapecon.docx
@@ -34,19 +34,55 @@
           <w:sz w:val="48"/>
           <w:szCs w:val="48"/>
         </w:rPr>
-        <w:t xml:space="preserve"> </w:t>
-      </w:r>
-      <w:r>
-        <w:rPr>
-          <w:rFonts w:asciiTheme="majorHAnsi" w:eastAsia="Times New Roman" w:hAnsiTheme="majorHAnsi" w:cstheme="majorBidi"/>
-          <w:b/>
-          <w:bCs/>
-          <w:color w:val="2F5496" w:themeColor="accent1" w:themeShade="BF"/>
-          <w:sz w:val="48"/>
-          <w:szCs w:val="48"/>
-        </w:rPr>
-        <w:t>User Guide</w:t>
-      </w:r>
+        <w:t xml:space="preserve"> User Guide</w:t>
+      </w:r>
+    </w:p>
+    <w:p>
+      <w:pPr>
+        <w:spacing w:before="100" w:beforeAutospacing="1" w:after="100" w:afterAutospacing="1" w:line="240" w:lineRule="auto"/>
+        <w:rPr>
+          <w:rFonts w:ascii="Times New Roman" w:eastAsia="Times New Roman" w:hAnsi="Times New Roman" w:cs="Times New Roman"/>
+          <w:sz w:val="24"/>
+          <w:szCs w:val="24"/>
+        </w:rPr>
+      </w:pPr>
+      <w:r>
+        <w:rPr>
+          <w:rFonts w:ascii="Times New Roman" w:eastAsia="Times New Roman" w:hAnsi="Times New Roman" w:cs="Times New Roman"/>
+          <w:sz w:val="24"/>
+          <w:szCs w:val="24"/>
+        </w:rPr>
+        <w:t>Revision 1.0 July 2024</w:t>
+      </w:r>
+    </w:p>
+    <w:p>
+      <w:pPr>
+        <w:spacing w:before="100" w:beforeAutospacing="1" w:after="100" w:afterAutospacing="1" w:line="240" w:lineRule="auto"/>
+        <w:rPr>
+          <w:rFonts w:ascii="Times New Roman" w:eastAsia="Times New Roman" w:hAnsi="Times New Roman" w:cs="Times New Roman"/>
+          <w:sz w:val="24"/>
+          <w:szCs w:val="24"/>
+        </w:rPr>
+      </w:pPr>
+      <w:r>
+        <w:rPr>
+          <w:rFonts w:ascii="Times New Roman" w:eastAsia="Times New Roman" w:hAnsi="Times New Roman" w:cs="Times New Roman"/>
+          <w:sz w:val="24"/>
+          <w:szCs w:val="24"/>
+        </w:rPr>
+        <w:t xml:space="preserve">Copyright © 2023, 2024 by </w:t>
+      </w:r>
+      <w:hyperlink r:id="rId8" w:history="1">
+        <w:r>
+          <w:rPr>
+            <w:rStyle w:val="Hyperlink"/>
+            <w:rFonts w:ascii="Times New Roman" w:eastAsia="Times New Roman" w:hAnsi="Times New Roman" w:cs="Times New Roman"/>
+            <w:sz w:val="24"/>
+            <w:szCs w:val="24"/>
+          </w:rPr>
+          <w:t>avkl1m</w:t>
+        </w:r>
+      </w:hyperlink>
     </w:p>
     <w:p>
       <w:pPr>
@@ -319,7 +355,6 @@
         </w:rPr>
         <w:t xml:space="preserve"> is built using </w:t>
       </w:r>
-      <w:proofErr w:type="spellStart"/>
       <w:r>
         <w:rPr>
           <w:rFonts w:ascii="Courier New" w:eastAsia="Times New Roman" w:hAnsi="Courier New" w:cs="Courier New"/>
@@ -328,7 +363,6 @@
         </w:rPr>
         <w:t>TapeNET</w:t>
       </w:r>
-      <w:proofErr w:type="spellEnd"/>
       <w:r>
         <w:rPr>
           <w:rFonts w:ascii="Times New Roman" w:eastAsia="Times New Roman" w:hAnsi="Times New Roman" w:cs="Times New Roman"/>
@@ -388,7 +422,6 @@
         </w:rPr>
         <w:t xml:space="preserve">and </w:t>
       </w:r>
-      <w:proofErr w:type="spellStart"/>
       <w:r>
         <w:rPr>
           <w:rFonts w:ascii="Courier New" w:eastAsia="Times New Roman" w:hAnsi="Courier New" w:cs="Courier New"/>
@@ -397,7 +430,6 @@
         </w:rPr>
         <w:t>TapeNET</w:t>
       </w:r>
-      <w:proofErr w:type="spellEnd"/>
       <w:r>
         <w:rPr>
           <w:rFonts w:ascii="Times New Roman" w:eastAsia="Times New Roman" w:hAnsi="Times New Roman" w:cs="Times New Roman"/>
@@ -1376,25 +1408,7 @@
           <w:szCs w:val="20"/>
         </w:rPr>
         <w:noBreakHyphen/>
-        <w:t>subdir -</w:t>
-      </w:r>
-      <w:proofErr w:type="spellStart"/>
-      <w:r>
-        <w:rPr>
-          <w:rFonts w:ascii="Courier New" w:eastAsia="Times New Roman" w:hAnsi="Courier New" w:cs="Courier New"/>
-          <w:sz w:val="20"/>
-          <w:szCs w:val="20"/>
-        </w:rPr>
-        <w:t>inc</w:t>
-      </w:r>
-      <w:proofErr w:type="spellEnd"/>
-      <w:r>
-        <w:rPr>
-          <w:rFonts w:ascii="Courier New" w:eastAsia="Times New Roman" w:hAnsi="Courier New" w:cs="Courier New"/>
-          <w:sz w:val="20"/>
-          <w:szCs w:val="20"/>
-        </w:rPr>
-        <w:t xml:space="preserve"> </w:t>
+        <w:t xml:space="preserve">subdir -inc </w:t>
       </w:r>
       <w:r>
         <w:rPr>
@@ -1597,26 +1611,7 @@
           <w:szCs w:val="20"/>
         </w:rPr>
         <w:noBreakHyphen/>
-      </w:r>
-      <w:proofErr w:type="spellStart"/>
-      <w:proofErr w:type="gramStart"/>
-      <w:r>
-        <w:rPr>
-          <w:rFonts w:ascii="Courier New" w:eastAsia="Times New Roman" w:hAnsi="Courier New" w:cs="Courier New"/>
-          <w:sz w:val="20"/>
-          <w:szCs w:val="20"/>
-        </w:rPr>
-        <w:t>exist:keep</w:t>
-      </w:r>
-      <w:proofErr w:type="spellEnd"/>
-      <w:proofErr w:type="gramEnd"/>
-      <w:r>
-        <w:rPr>
-          <w:rFonts w:ascii="Courier New" w:eastAsia="Times New Roman" w:hAnsi="Courier New" w:cs="Courier New"/>
-          <w:sz w:val="20"/>
-          <w:szCs w:val="20"/>
-        </w:rPr>
-        <w:t xml:space="preserve"> </w:t>
+        <w:t xml:space="preserve">exist:keep </w:t>
       </w:r>
       <w:r>
         <w:rPr>
@@ -2283,7 +2278,6 @@
           <w:sz w:val="24"/>
           <w:szCs w:val="24"/>
         </w:rPr>
-        <w:lastRenderedPageBreak/>
         <mc:AlternateContent>
           <mc:Choice Requires="wps">
             <w:drawing>
@@ -2343,7 +2337,7 @@
                                           </pic:cNvPicPr>
                                         </pic:nvPicPr>
                                         <pic:blipFill>
-                                          <a:blip r:embed="rId8">
+                                          <a:blip r:embed="rId9">
                                             <a:extLst>
                                               <a:ext uri="{28A0092B-C50C-407E-A947-70E740481C1C}">
                                                 <a14:useLocalDpi xmlns:a14="http://schemas.microsoft.com/office/drawing/2010/main" val="0"/>
@@ -2418,7 +2412,7 @@
                                     </pic:cNvPicPr>
                                   </pic:nvPicPr>
                                   <pic:blipFill>
-                                    <a:blip r:embed="rId8">
+                                    <a:blip r:embed="rId9">
                                       <a:extLst>
                                         <a:ext uri="{28A0092B-C50C-407E-A947-70E740481C1C}">
                                           <a14:useLocalDpi xmlns:a14="http://schemas.microsoft.com/office/drawing/2010/main" val="0"/>
@@ -2875,7 +2869,6 @@
         </w:rPr>
         <w:t xml:space="preserve">Square Brackets </w:t>
       </w:r>
-      <w:proofErr w:type="gramStart"/>
       <w:r>
         <w:rPr>
           <w:rFonts w:ascii="Courier New" w:eastAsia="Times New Roman" w:hAnsi="Courier New" w:cs="Courier New"/>
@@ -2886,7 +2879,6 @@
         </w:rPr>
         <w:t>[ ]</w:t>
       </w:r>
-      <w:proofErr w:type="gramEnd"/>
       <w:r>
         <w:rPr>
           <w:rFonts w:ascii="Times New Roman" w:eastAsia="Times New Roman" w:hAnsi="Times New Roman" w:cs="Times New Roman"/>
@@ -2918,7 +2910,6 @@
           <w:sz w:val="24"/>
           <w:szCs w:val="24"/>
         </w:rPr>
-        <w:lastRenderedPageBreak/>
         <w:t xml:space="preserve">Angle Brackets </w:t>
       </w:r>
       <w:r>
@@ -3005,30 +2996,18 @@
           <w:sz w:val="24"/>
           <w:szCs w:val="24"/>
         </w:rPr>
-        <w:t>Double Periods</w:t>
-      </w:r>
-      <w:proofErr w:type="gramStart"/>
-      <w:r>
-        <w:rPr>
-          <w:rFonts w:ascii="Times New Roman" w:eastAsia="Times New Roman" w:hAnsi="Times New Roman" w:cs="Times New Roman"/>
+        <w:t xml:space="preserve">Double Periods </w:t>
+      </w:r>
+      <w:r>
+        <w:rPr>
+          <w:rFonts w:ascii="Courier New" w:eastAsia="Times New Roman" w:hAnsi="Courier New" w:cs="Courier New"/>
           <w:b/>
           <w:bCs/>
-          <w:sz w:val="24"/>
-          <w:szCs w:val="24"/>
-        </w:rPr>
-        <w:t xml:space="preserve"> </w:t>
-      </w:r>
-      <w:r>
-        <w:rPr>
-          <w:rFonts w:ascii="Courier New" w:eastAsia="Times New Roman" w:hAnsi="Courier New" w:cs="Courier New"/>
-          <w:b/>
-          <w:bCs/>
           <w:sz w:val="20"/>
           <w:szCs w:val="20"/>
         </w:rPr>
         <w:t>..</w:t>
       </w:r>
-      <w:proofErr w:type="gramEnd"/>
       <w:r>
         <w:rPr>
           <w:rFonts w:ascii="Times New Roman" w:eastAsia="Times New Roman" w:hAnsi="Times New Roman" w:cs="Times New Roman"/>
@@ -3144,43 +3123,7 @@
           <w:sz w:val="20"/>
           <w:szCs w:val="20"/>
         </w:rPr>
-        <w:t>-restore [&lt;</w:t>
-      </w:r>
-      <w:proofErr w:type="spellStart"/>
-      <w:r>
-        <w:rPr>
-          <w:rFonts w:ascii="Courier New" w:eastAsia="Times New Roman" w:hAnsi="Courier New" w:cs="Courier New"/>
-          <w:sz w:val="20"/>
-          <w:szCs w:val="20"/>
-        </w:rPr>
-        <w:t>set_index</w:t>
-      </w:r>
-      <w:proofErr w:type="spellEnd"/>
-      <w:r>
-        <w:rPr>
-          <w:rFonts w:ascii="Courier New" w:eastAsia="Times New Roman" w:hAnsi="Courier New" w:cs="Courier New"/>
-          <w:sz w:val="20"/>
-          <w:szCs w:val="20"/>
-        </w:rPr>
-        <w:t>&gt;] [&lt;files</w:t>
-      </w:r>
-      <w:proofErr w:type="gramStart"/>
-      <w:r>
-        <w:rPr>
-          <w:rFonts w:ascii="Courier New" w:eastAsia="Times New Roman" w:hAnsi="Courier New" w:cs="Courier New"/>
-          <w:sz w:val="20"/>
-          <w:szCs w:val="20"/>
-        </w:rPr>
-        <w:t>&gt;..</w:t>
-      </w:r>
-      <w:proofErr w:type="gramEnd"/>
-      <w:r>
-        <w:rPr>
-          <w:rFonts w:ascii="Courier New" w:eastAsia="Times New Roman" w:hAnsi="Courier New" w:cs="Courier New"/>
-          <w:sz w:val="20"/>
-          <w:szCs w:val="20"/>
-        </w:rPr>
-        <w:t>]</w:t>
+        <w:t>-restore [&lt;set_index&gt;] [&lt;files&gt;..]</w:t>
       </w:r>
     </w:p>
     <w:p>
@@ -3216,25 +3159,7 @@
           <w:sz w:val="20"/>
           <w:szCs w:val="20"/>
         </w:rPr>
-        <w:t>-restore [&lt;</w:t>
-      </w:r>
-      <w:proofErr w:type="spellStart"/>
-      <w:r>
-        <w:rPr>
-          <w:rFonts w:ascii="Courier New" w:eastAsia="Times New Roman" w:hAnsi="Courier New" w:cs="Courier New"/>
-          <w:sz w:val="20"/>
-          <w:szCs w:val="20"/>
-        </w:rPr>
-        <w:t>set_index</w:t>
-      </w:r>
-      <w:proofErr w:type="spellEnd"/>
-      <w:r>
-        <w:rPr>
-          <w:rFonts w:ascii="Courier New" w:eastAsia="Times New Roman" w:hAnsi="Courier New" w:cs="Courier New"/>
-          <w:sz w:val="20"/>
-          <w:szCs w:val="20"/>
-        </w:rPr>
-        <w:t>&gt;]</w:t>
+        <w:t>-restore [&lt;set_index&gt;]</w:t>
       </w:r>
       <w:r>
         <w:rPr>
@@ -3290,25 +3215,7 @@
           <w:sz w:val="20"/>
           <w:szCs w:val="20"/>
         </w:rPr>
-        <w:t>&lt;</w:t>
-      </w:r>
-      <w:proofErr w:type="spellStart"/>
-      <w:r>
-        <w:rPr>
-          <w:rFonts w:ascii="Courier New" w:eastAsia="Times New Roman" w:hAnsi="Courier New" w:cs="Courier New"/>
-          <w:sz w:val="20"/>
-          <w:szCs w:val="20"/>
-        </w:rPr>
-        <w:t>set_index</w:t>
-      </w:r>
-      <w:proofErr w:type="spellEnd"/>
-      <w:r>
-        <w:rPr>
-          <w:rFonts w:ascii="Courier New" w:eastAsia="Times New Roman" w:hAnsi="Courier New" w:cs="Courier New"/>
-          <w:sz w:val="20"/>
-          <w:szCs w:val="20"/>
-        </w:rPr>
-        <w:t>&gt;</w:t>
+        <w:t>&lt;set_index&gt;</w:t>
       </w:r>
       <w:r>
         <w:rPr>
@@ -3334,25 +3241,7 @@
           <w:sz w:val="20"/>
           <w:szCs w:val="20"/>
         </w:rPr>
-        <w:t>[&lt;files</w:t>
-      </w:r>
-      <w:proofErr w:type="gramStart"/>
-      <w:r>
-        <w:rPr>
-          <w:rFonts w:ascii="Courier New" w:eastAsia="Times New Roman" w:hAnsi="Courier New" w:cs="Courier New"/>
-          <w:sz w:val="20"/>
-          <w:szCs w:val="20"/>
-        </w:rPr>
-        <w:t>&gt;..</w:t>
-      </w:r>
-      <w:proofErr w:type="gramEnd"/>
-      <w:r>
-        <w:rPr>
-          <w:rFonts w:ascii="Courier New" w:eastAsia="Times New Roman" w:hAnsi="Courier New" w:cs="Courier New"/>
-          <w:sz w:val="20"/>
-          <w:szCs w:val="20"/>
-        </w:rPr>
-        <w:t>]</w:t>
+        <w:t>[&lt;files&gt;..]</w:t>
       </w:r>
       <w:r>
         <w:rPr>
@@ -3478,25 +3367,7 @@
           <w:sz w:val="20"/>
           <w:szCs w:val="20"/>
         </w:rPr>
-        <w:t>&lt;</w:t>
-      </w:r>
-      <w:proofErr w:type="spellStart"/>
-      <w:r>
-        <w:rPr>
-          <w:rFonts w:ascii="Courier New" w:eastAsia="Times New Roman" w:hAnsi="Courier New" w:cs="Courier New"/>
-          <w:sz w:val="20"/>
-          <w:szCs w:val="20"/>
-        </w:rPr>
-        <w:t>set_index</w:t>
-      </w:r>
-      <w:proofErr w:type="spellEnd"/>
-      <w:r>
-        <w:rPr>
-          <w:rFonts w:ascii="Courier New" w:eastAsia="Times New Roman" w:hAnsi="Courier New" w:cs="Courier New"/>
-          <w:sz w:val="20"/>
-          <w:szCs w:val="20"/>
-        </w:rPr>
-        <w:t>&gt;</w:t>
+        <w:t>&lt;set_index&gt;</w:t>
       </w:r>
       <w:r>
         <w:rPr>
@@ -3645,43 +3516,7 @@
           <w:szCs w:val="20"/>
         </w:rPr>
         <w:noBreakHyphen/>
-        <w:t>&lt;flag1&gt; [&lt;option</w:t>
-      </w:r>
-      <w:proofErr w:type="gramStart"/>
-      <w:r>
-        <w:rPr>
-          <w:rFonts w:ascii="Courier New" w:eastAsia="Times New Roman" w:hAnsi="Courier New" w:cs="Courier New"/>
-          <w:sz w:val="20"/>
-          <w:szCs w:val="20"/>
-        </w:rPr>
-        <w:t>&gt;..</w:t>
-      </w:r>
-      <w:proofErr w:type="gramEnd"/>
-      <w:r>
-        <w:rPr>
-          <w:rFonts w:ascii="Courier New" w:eastAsia="Times New Roman" w:hAnsi="Courier New" w:cs="Courier New"/>
-          <w:sz w:val="20"/>
-          <w:szCs w:val="20"/>
-        </w:rPr>
-        <w:t>] [-&lt;flag2&gt; [&lt;option</w:t>
-      </w:r>
-      <w:proofErr w:type="gramStart"/>
-      <w:r>
-        <w:rPr>
-          <w:rFonts w:ascii="Courier New" w:eastAsia="Times New Roman" w:hAnsi="Courier New" w:cs="Courier New"/>
-          <w:sz w:val="20"/>
-          <w:szCs w:val="20"/>
-        </w:rPr>
-        <w:t>&gt;..</w:t>
-      </w:r>
-      <w:proofErr w:type="gramEnd"/>
-      <w:r>
-        <w:rPr>
-          <w:rFonts w:ascii="Courier New" w:eastAsia="Times New Roman" w:hAnsi="Courier New" w:cs="Courier New"/>
-          <w:sz w:val="20"/>
-          <w:szCs w:val="20"/>
-        </w:rPr>
-        <w:t>] ..]</w:t>
+        <w:t>&lt;flag1&gt; [&lt;option&gt;..] [-&lt;flag2&gt; [&lt;option&gt;..] ..]</w:t>
       </w:r>
     </w:p>
     <w:p>
@@ -4189,7 +4024,6 @@
         </w:rPr>
         <w:t>option</w:t>
       </w:r>
-      <w:proofErr w:type="gramStart"/>
       <w:r>
         <w:rPr>
           <w:rFonts w:ascii="Courier New" w:eastAsia="Times New Roman" w:hAnsi="Courier New" w:cs="Courier New"/>
@@ -4204,16 +4038,7 @@
           <w:sz w:val="20"/>
           <w:szCs w:val="20"/>
         </w:rPr>
-        <w:t>..</w:t>
-      </w:r>
-      <w:proofErr w:type="gramEnd"/>
-      <w:r>
-        <w:rPr>
-          <w:rFonts w:ascii="Courier New" w:eastAsia="Times New Roman" w:hAnsi="Courier New" w:cs="Courier New"/>
-          <w:sz w:val="20"/>
-          <w:szCs w:val="20"/>
-        </w:rPr>
-        <w:t>]</w:t>
+        <w:t>..]</w:t>
       </w:r>
     </w:p>
     <w:p>
@@ -4231,7 +4056,6 @@
           <w:sz w:val="24"/>
           <w:szCs w:val="24"/>
         </w:rPr>
-        <w:lastRenderedPageBreak/>
         <w:t xml:space="preserve">Alternative formats to specify a single option (all equivalent): </w:t>
       </w:r>
       <w:r>
@@ -4432,18 +4256,8 @@
             <w:szCs w:val="20"/>
           </w:rPr>
           <w:noBreakHyphen/>
-        </w:r>
-        <w:proofErr w:type="spellStart"/>
-        <w:r>
-          <w:rPr>
-            <w:rStyle w:val="Hyperlink"/>
-            <w:rFonts w:ascii="Courier New" w:eastAsia="Times New Roman" w:hAnsi="Courier New" w:cs="Courier New"/>
-            <w:sz w:val="20"/>
-            <w:szCs w:val="20"/>
-          </w:rPr>
           <w:t>crc</w:t>
         </w:r>
-        <w:proofErr w:type="spellEnd"/>
         <w:r>
           <w:rPr>
             <w:rStyle w:val="Hyperlink"/>
@@ -4478,8 +4292,6 @@
         </w:rPr>
         <w:noBreakHyphen/>
       </w:r>
-      <w:proofErr w:type="spellStart"/>
-      <w:proofErr w:type="gramStart"/>
       <w:r>
         <w:rPr>
           <w:rFonts w:ascii="Courier New" w:eastAsia="Times New Roman" w:hAnsi="Courier New" w:cs="Courier New"/>
@@ -4496,8 +4308,6 @@
         </w:rPr>
         <w:t>:on</w:t>
       </w:r>
-      <w:proofErr w:type="spellEnd"/>
-      <w:proofErr w:type="gramEnd"/>
       <w:r>
         <w:rPr>
           <w:rFonts w:ascii="Times New Roman" w:eastAsia="Times New Roman" w:hAnsi="Times New Roman" w:cs="Times New Roman"/>
@@ -4514,7 +4324,6 @@
         </w:rPr>
         <w:noBreakHyphen/>
       </w:r>
-      <w:proofErr w:type="spellStart"/>
       <w:r>
         <w:rPr>
           <w:rFonts w:ascii="Courier New" w:eastAsia="Times New Roman" w:hAnsi="Courier New" w:cs="Courier New"/>
@@ -4531,7 +4340,6 @@
         </w:rPr>
         <w:t>:ON</w:t>
       </w:r>
-      <w:proofErr w:type="spellEnd"/>
       <w:r>
         <w:rPr>
           <w:rFonts w:ascii="Times New Roman" w:eastAsia="Times New Roman" w:hAnsi="Times New Roman" w:cs="Times New Roman"/>
@@ -4548,7 +4356,6 @@
         </w:rPr>
         <w:noBreakHyphen/>
       </w:r>
-      <w:proofErr w:type="spellStart"/>
       <w:r>
         <w:rPr>
           <w:rFonts w:ascii="Courier New" w:eastAsia="Times New Roman" w:hAnsi="Courier New" w:cs="Courier New"/>
@@ -4565,7 +4372,6 @@
         </w:rPr>
         <w:t>:on</w:t>
       </w:r>
-      <w:proofErr w:type="spellEnd"/>
       <w:r>
         <w:rPr>
           <w:rFonts w:ascii="Times New Roman" w:eastAsia="Times New Roman" w:hAnsi="Times New Roman" w:cs="Times New Roman"/>
@@ -4582,7 +4388,6 @@
         </w:rPr>
         <w:noBreakHyphen/>
       </w:r>
-      <w:proofErr w:type="spellStart"/>
       <w:r>
         <w:rPr>
           <w:rFonts w:ascii="Courier New" w:eastAsia="Times New Roman" w:hAnsi="Courier New" w:cs="Courier New"/>
@@ -4599,7 +4404,6 @@
         </w:rPr>
         <w:t>:On</w:t>
       </w:r>
-      <w:proofErr w:type="spellEnd"/>
       <w:r>
         <w:rPr>
           <w:rFonts w:ascii="Times New Roman" w:eastAsia="Times New Roman" w:hAnsi="Times New Roman" w:cs="Times New Roman"/>
@@ -4975,7 +4779,6 @@
         </w:rPr>
         <w:t xml:space="preserve">mode </w:t>
       </w:r>
-      <w:proofErr w:type="gramStart"/>
       <w:r>
         <w:rPr>
           <w:rFonts w:ascii="Times New Roman" w:eastAsia="Times New Roman" w:hAnsi="Times New Roman" w:cs="Times New Roman"/>
@@ -4984,7 +4787,6 @@
         </w:rPr>
         <w:t>flags</w:t>
       </w:r>
-      <w:proofErr w:type="gramEnd"/>
       <w:r>
         <w:rPr>
           <w:rFonts w:ascii="Times New Roman" w:eastAsia="Times New Roman" w:hAnsi="Times New Roman" w:cs="Times New Roman"/>
@@ -5002,18 +4804,8 @@
             <w:szCs w:val="20"/>
           </w:rPr>
           <w:noBreakHyphen/>
-        </w:r>
-        <w:proofErr w:type="spellStart"/>
-        <w:r>
-          <w:rPr>
-            <w:rStyle w:val="Hyperlink"/>
-            <w:rFonts w:ascii="Courier New" w:eastAsia="Times New Roman" w:hAnsi="Courier New" w:cs="Courier New"/>
-            <w:sz w:val="20"/>
-            <w:szCs w:val="20"/>
-          </w:rPr>
           <w:t>crc</w:t>
         </w:r>
-        <w:proofErr w:type="spellEnd"/>
         <w:r>
           <w:rPr>
             <w:rStyle w:val="Hyperlink"/>
@@ -5097,7 +4889,6 @@
         </w:rPr>
         <w:noBreakHyphen/>
       </w:r>
-      <w:proofErr w:type="spellStart"/>
       <w:r>
         <w:rPr>
           <w:rFonts w:ascii="Courier New" w:eastAsia="Times New Roman" w:hAnsi="Courier New" w:cs="Courier New"/>
@@ -5106,7 +4897,6 @@
         </w:rPr>
         <w:t>crc</w:t>
       </w:r>
-      <w:proofErr w:type="spellEnd"/>
       <w:r>
         <w:rPr>
           <w:rFonts w:ascii="Times New Roman" w:eastAsia="Times New Roman" w:hAnsi="Times New Roman" w:cs="Times New Roman"/>
@@ -5123,7 +4913,6 @@
         </w:rPr>
         <w:noBreakHyphen/>
       </w:r>
-      <w:proofErr w:type="spellStart"/>
       <w:r>
         <w:rPr>
           <w:rFonts w:ascii="Courier New" w:eastAsia="Times New Roman" w:hAnsi="Courier New" w:cs="Courier New"/>
@@ -5132,7 +4921,6 @@
         </w:rPr>
         <w:t>crc</w:t>
       </w:r>
-      <w:proofErr w:type="spellEnd"/>
       <w:r>
         <w:rPr>
           <w:rFonts w:ascii="Courier New" w:eastAsia="Times New Roman" w:hAnsi="Courier New" w:cs="Courier New"/>
@@ -5156,8 +4944,24 @@
           <w:szCs w:val="20"/>
         </w:rPr>
         <w:noBreakHyphen/>
-      </w:r>
-      <w:proofErr w:type="spellStart"/>
+        <w:t>crc=on</w:t>
+      </w:r>
+      <w:r>
+        <w:rPr>
+          <w:rFonts w:ascii="Times New Roman" w:eastAsia="Times New Roman" w:hAnsi="Times New Roman" w:cs="Times New Roman"/>
+          <w:sz w:val="24"/>
+          <w:szCs w:val="24"/>
+        </w:rPr>
+        <w:t xml:space="preserve">, </w:t>
+      </w:r>
+      <w:r>
+        <w:rPr>
+          <w:rFonts w:ascii="Courier New" w:eastAsia="Times New Roman" w:hAnsi="Courier New" w:cs="Courier New"/>
+          <w:sz w:val="20"/>
+          <w:szCs w:val="20"/>
+        </w:rPr>
+        <w:noBreakHyphen/>
+      </w:r>
       <w:r>
         <w:rPr>
           <w:rFonts w:ascii="Courier New" w:eastAsia="Times New Roman" w:hAnsi="Courier New" w:cs="Courier New"/>
@@ -5166,7 +4970,38 @@
         </w:rPr>
         <w:t>crc</w:t>
       </w:r>
-      <w:proofErr w:type="spellEnd"/>
+      <w:r>
+        <w:rPr>
+          <w:rFonts w:ascii="Courier New" w:eastAsia="Times New Roman" w:hAnsi="Courier New" w:cs="Courier New"/>
+          <w:sz w:val="20"/>
+          <w:szCs w:val="20"/>
+        </w:rPr>
+        <w:t>:on</w:t>
+      </w:r>
+      <w:r>
+        <w:rPr>
+          <w:rFonts w:ascii="Times New Roman" w:eastAsia="Times New Roman" w:hAnsi="Times New Roman" w:cs="Times New Roman"/>
+          <w:sz w:val="24"/>
+          <w:szCs w:val="24"/>
+        </w:rPr>
+        <w:t xml:space="preserve">, </w:t>
+      </w:r>
+      <w:r>
+        <w:rPr>
+          <w:rFonts w:ascii="Courier New" w:eastAsia="Times New Roman" w:hAnsi="Courier New" w:cs="Courier New"/>
+          <w:sz w:val="20"/>
+          <w:szCs w:val="20"/>
+        </w:rPr>
+        <w:noBreakHyphen/>
+      </w:r>
+      <w:r>
+        <w:rPr>
+          <w:rFonts w:ascii="Courier New" w:eastAsia="Times New Roman" w:hAnsi="Courier New" w:cs="Courier New"/>
+          <w:sz w:val="20"/>
+          <w:szCs w:val="20"/>
+        </w:rPr>
+        <w:t>crc</w:t>
+      </w:r>
       <w:r>
         <w:rPr>
           <w:rFonts w:ascii="Courier New" w:eastAsia="Times New Roman" w:hAnsi="Courier New" w:cs="Courier New"/>
@@ -5191,8 +5026,6 @@
         </w:rPr>
         <w:noBreakHyphen/>
       </w:r>
-      <w:proofErr w:type="spellStart"/>
-      <w:proofErr w:type="gramStart"/>
       <w:r>
         <w:rPr>
           <w:rFonts w:ascii="Courier New" w:eastAsia="Times New Roman" w:hAnsi="Courier New" w:cs="Courier New"/>
@@ -5201,76 +5034,6 @@
         </w:rPr>
         <w:t>crc</w:t>
       </w:r>
-      <w:r>
-        <w:rPr>
-          <w:rFonts w:ascii="Courier New" w:eastAsia="Times New Roman" w:hAnsi="Courier New" w:cs="Courier New"/>
-          <w:sz w:val="20"/>
-          <w:szCs w:val="20"/>
-        </w:rPr>
-        <w:t>:on</w:t>
-      </w:r>
-      <w:proofErr w:type="spellEnd"/>
-      <w:proofErr w:type="gramEnd"/>
-      <w:r>
-        <w:rPr>
-          <w:rFonts w:ascii="Times New Roman" w:eastAsia="Times New Roman" w:hAnsi="Times New Roman" w:cs="Times New Roman"/>
-          <w:sz w:val="24"/>
-          <w:szCs w:val="24"/>
-        </w:rPr>
-        <w:t xml:space="preserve">, </w:t>
-      </w:r>
-      <w:r>
-        <w:rPr>
-          <w:rFonts w:ascii="Courier New" w:eastAsia="Times New Roman" w:hAnsi="Courier New" w:cs="Courier New"/>
-          <w:sz w:val="20"/>
-          <w:szCs w:val="20"/>
-        </w:rPr>
-        <w:noBreakHyphen/>
-      </w:r>
-      <w:proofErr w:type="spellStart"/>
-      <w:r>
-        <w:rPr>
-          <w:rFonts w:ascii="Courier New" w:eastAsia="Times New Roman" w:hAnsi="Courier New" w:cs="Courier New"/>
-          <w:sz w:val="20"/>
-          <w:szCs w:val="20"/>
-        </w:rPr>
-        <w:t>crc</w:t>
-      </w:r>
-      <w:proofErr w:type="spellEnd"/>
-      <w:r>
-        <w:rPr>
-          <w:rFonts w:ascii="Courier New" w:eastAsia="Times New Roman" w:hAnsi="Courier New" w:cs="Courier New"/>
-          <w:sz w:val="20"/>
-          <w:szCs w:val="20"/>
-        </w:rPr>
-        <w:t>=on</w:t>
-      </w:r>
-      <w:r>
-        <w:rPr>
-          <w:rFonts w:ascii="Times New Roman" w:eastAsia="Times New Roman" w:hAnsi="Times New Roman" w:cs="Times New Roman"/>
-          <w:sz w:val="24"/>
-          <w:szCs w:val="24"/>
-        </w:rPr>
-        <w:t xml:space="preserve">, </w:t>
-      </w:r>
-      <w:r>
-        <w:rPr>
-          <w:rFonts w:ascii="Courier New" w:eastAsia="Times New Roman" w:hAnsi="Courier New" w:cs="Courier New"/>
-          <w:sz w:val="20"/>
-          <w:szCs w:val="20"/>
-        </w:rPr>
-        <w:noBreakHyphen/>
-      </w:r>
-      <w:proofErr w:type="spellStart"/>
-      <w:r>
-        <w:rPr>
-          <w:rFonts w:ascii="Courier New" w:eastAsia="Times New Roman" w:hAnsi="Courier New" w:cs="Courier New"/>
-          <w:sz w:val="20"/>
-          <w:szCs w:val="20"/>
-        </w:rPr>
-        <w:t>crc</w:t>
-      </w:r>
-      <w:proofErr w:type="spellEnd"/>
       <w:r>
         <w:rPr>
           <w:rFonts w:ascii="Courier New" w:eastAsia="Times New Roman" w:hAnsi="Courier New" w:cs="Courier New"/>
@@ -5344,7 +5107,6 @@
         </w:rPr>
         <w:noBreakHyphen/>
       </w:r>
-      <w:proofErr w:type="spellStart"/>
       <w:r>
         <w:rPr>
           <w:rFonts w:ascii="Courier New" w:eastAsia="Times New Roman" w:hAnsi="Courier New" w:cs="Courier New"/>
@@ -5353,7 +5115,6 @@
         </w:rPr>
         <w:t>crc</w:t>
       </w:r>
-      <w:proofErr w:type="spellEnd"/>
       <w:r>
         <w:rPr>
           <w:rFonts w:ascii="Courier New" w:eastAsia="Times New Roman" w:hAnsi="Courier New" w:cs="Courier New"/>
@@ -5378,7 +5139,6 @@
         </w:rPr>
         <w:noBreakHyphen/>
       </w:r>
-      <w:proofErr w:type="spellStart"/>
       <w:r>
         <w:rPr>
           <w:rFonts w:ascii="Courier New" w:eastAsia="Times New Roman" w:hAnsi="Courier New" w:cs="Courier New"/>
@@ -5387,7 +5147,6 @@
         </w:rPr>
         <w:t>crc</w:t>
       </w:r>
-      <w:proofErr w:type="spellEnd"/>
       <w:r>
         <w:rPr>
           <w:rFonts w:ascii="Courier New" w:eastAsia="Times New Roman" w:hAnsi="Courier New" w:cs="Courier New"/>
@@ -5412,8 +5171,6 @@
         </w:rPr>
         <w:noBreakHyphen/>
       </w:r>
-      <w:proofErr w:type="spellStart"/>
-      <w:proofErr w:type="gramStart"/>
       <w:r>
         <w:rPr>
           <w:rFonts w:ascii="Courier New" w:eastAsia="Times New Roman" w:hAnsi="Courier New" w:cs="Courier New"/>
@@ -5430,8 +5187,6 @@
         </w:rPr>
         <w:t>:off</w:t>
       </w:r>
-      <w:proofErr w:type="spellEnd"/>
-      <w:proofErr w:type="gramEnd"/>
       <w:r>
         <w:rPr>
           <w:rFonts w:ascii="Times New Roman" w:eastAsia="Times New Roman" w:hAnsi="Times New Roman" w:cs="Times New Roman"/>
@@ -5448,7 +5203,6 @@
         </w:rPr>
         <w:noBreakHyphen/>
       </w:r>
-      <w:proofErr w:type="spellStart"/>
       <w:r>
         <w:rPr>
           <w:rFonts w:ascii="Courier New" w:eastAsia="Times New Roman" w:hAnsi="Courier New" w:cs="Courier New"/>
@@ -5457,7 +5211,6 @@
         </w:rPr>
         <w:t>crc</w:t>
       </w:r>
-      <w:proofErr w:type="spellEnd"/>
       <w:r>
         <w:rPr>
           <w:rFonts w:ascii="Courier New" w:eastAsia="Times New Roman" w:hAnsi="Courier New" w:cs="Courier New"/>
@@ -5774,7 +5527,6 @@
         </w:rPr>
         <w:t>&lt;</w:t>
       </w:r>
-      <w:proofErr w:type="spellStart"/>
       <w:r>
         <w:rPr>
           <w:rFonts w:ascii="Courier New" w:eastAsia="Times New Roman" w:hAnsi="Courier New" w:cs="Courier New"/>
@@ -5783,7 +5535,6 @@
         </w:rPr>
         <w:t>drive_number</w:t>
       </w:r>
-      <w:proofErr w:type="spellEnd"/>
       <w:r>
         <w:rPr>
           <w:rFonts w:ascii="Courier New" w:eastAsia="Times New Roman" w:hAnsi="Courier New" w:cs="Courier New"/>
@@ -5871,25 +5622,7 @@
           <w:sz w:val="20"/>
           <w:szCs w:val="20"/>
         </w:rPr>
-        <w:t>&lt;</w:t>
-      </w:r>
-      <w:proofErr w:type="spellStart"/>
-      <w:r>
-        <w:rPr>
-          <w:rFonts w:ascii="Courier New" w:eastAsia="Times New Roman" w:hAnsi="Courier New" w:cs="Courier New"/>
-          <w:sz w:val="20"/>
-          <w:szCs w:val="20"/>
-        </w:rPr>
-        <w:t>drive_number</w:t>
-      </w:r>
-      <w:proofErr w:type="spellEnd"/>
-      <w:r>
-        <w:rPr>
-          <w:rFonts w:ascii="Courier New" w:eastAsia="Times New Roman" w:hAnsi="Courier New" w:cs="Courier New"/>
-          <w:sz w:val="20"/>
-          <w:szCs w:val="20"/>
-        </w:rPr>
-        <w:t>&gt;</w:t>
+        <w:t>&lt;drive_number&gt;</w:t>
       </w:r>
     </w:p>
     <w:p>
@@ -5920,25 +5653,7 @@
           <w:sz w:val="20"/>
           <w:szCs w:val="20"/>
         </w:rPr>
-        <w:t>&lt;</w:t>
-      </w:r>
-      <w:proofErr w:type="spellStart"/>
-      <w:r>
-        <w:rPr>
-          <w:rFonts w:ascii="Courier New" w:eastAsia="Times New Roman" w:hAnsi="Courier New" w:cs="Courier New"/>
-          <w:sz w:val="20"/>
-          <w:szCs w:val="20"/>
-        </w:rPr>
-        <w:t>drive_number</w:t>
-      </w:r>
-      <w:proofErr w:type="spellEnd"/>
-      <w:r>
-        <w:rPr>
-          <w:rFonts w:ascii="Courier New" w:eastAsia="Times New Roman" w:hAnsi="Courier New" w:cs="Courier New"/>
-          <w:sz w:val="20"/>
-          <w:szCs w:val="20"/>
-        </w:rPr>
-        <w:t xml:space="preserve">&gt; </w:t>
+        <w:t xml:space="preserve">&lt;drive_number&gt; </w:t>
       </w:r>
       <w:r>
         <w:rPr>
@@ -6105,7 +5820,6 @@
           <w:sz w:val="24"/>
           <w:szCs w:val="24"/>
         </w:rPr>
-        <w:lastRenderedPageBreak/>
         <w:t xml:space="preserve">If the flag has not been specified before the first task flag, </w:t>
       </w:r>
       <w:r>
@@ -6722,7 +6436,6 @@
         </w:rPr>
         <w:t>files</w:t>
       </w:r>
-      <w:proofErr w:type="gramStart"/>
       <w:r>
         <w:rPr>
           <w:rFonts w:ascii="Courier New" w:eastAsia="Times New Roman" w:hAnsi="Courier New" w:cs="Courier New"/>
@@ -6739,7 +6452,6 @@
         </w:rPr>
         <w:t>..</w:t>
       </w:r>
-      <w:proofErr w:type="gramEnd"/>
     </w:p>
     <w:p>
       <w:pPr>
@@ -6822,7 +6534,6 @@
         </w:rPr>
         <w:t>files</w:t>
       </w:r>
-      <w:proofErr w:type="gramStart"/>
       <w:r>
         <w:rPr>
           <w:rFonts w:ascii="Courier New" w:eastAsia="Times New Roman" w:hAnsi="Courier New" w:cs="Courier New"/>
@@ -6839,7 +6550,6 @@
         </w:rPr>
         <w:t>..</w:t>
       </w:r>
-      <w:proofErr w:type="gramEnd"/>
     </w:p>
     <w:p>
       <w:pPr>
@@ -6918,16 +6628,7 @@
           <w:sz w:val="24"/>
           <w:szCs w:val="24"/>
         </w:rPr>
-        <w:t xml:space="preserve"> </w:t>
-      </w:r>
-      <w:proofErr w:type="gramStart"/>
-      <w:r>
-        <w:rPr>
-          <w:rFonts w:ascii="Times New Roman" w:eastAsia="Times New Roman" w:hAnsi="Times New Roman" w:cs="Times New Roman"/>
-          <w:sz w:val="24"/>
-          <w:szCs w:val="24"/>
-        </w:rPr>
-        <w:t xml:space="preserve">and </w:t>
+        <w:t xml:space="preserve"> and </w:t>
       </w:r>
       <w:r>
         <w:rPr>
@@ -6937,7 +6638,6 @@
         </w:rPr>
         <w:t>?</w:t>
       </w:r>
-      <w:proofErr w:type="gramEnd"/>
       <w:r>
         <w:rPr>
           <w:rFonts w:ascii="Times New Roman" w:eastAsia="Times New Roman" w:hAnsi="Times New Roman" w:cs="Times New Roman"/>
@@ -7187,7 +6887,6 @@
           <w:sz w:val="24"/>
           <w:szCs w:val="24"/>
         </w:rPr>
-        <w:lastRenderedPageBreak/>
         <w:t xml:space="preserve">Use the </w:t>
       </w:r>
       <w:hyperlink w:anchor="_Append_Mode:_-append" w:history="1">
@@ -7696,18 +7395,8 @@
             <w:szCs w:val="20"/>
           </w:rPr>
           <w:noBreakHyphen/>
-        </w:r>
-        <w:proofErr w:type="spellStart"/>
-        <w:r>
-          <w:rPr>
-            <w:rStyle w:val="Hyperlink"/>
-            <w:rFonts w:ascii="Courier New" w:eastAsia="Times New Roman" w:hAnsi="Courier New" w:cs="Courier New"/>
-            <w:sz w:val="20"/>
-            <w:szCs w:val="20"/>
-          </w:rPr>
           <w:t>crc</w:t>
         </w:r>
-        <w:proofErr w:type="spellEnd"/>
         <w:r>
           <w:rPr>
             <w:rStyle w:val="Hyperlink"/>
@@ -8258,26 +7947,7 @@
           <w:szCs w:val="20"/>
         </w:rPr>
         <w:noBreakHyphen/>
-      </w:r>
-      <w:proofErr w:type="spellStart"/>
-      <w:proofErr w:type="gramStart"/>
-      <w:r>
-        <w:rPr>
-          <w:rFonts w:ascii="Courier New" w:eastAsia="Times New Roman" w:hAnsi="Courier New" w:cs="Courier New"/>
-          <w:sz w:val="20"/>
-          <w:szCs w:val="20"/>
-        </w:rPr>
-        <w:t>append:OFF</w:t>
-      </w:r>
-      <w:proofErr w:type="spellEnd"/>
-      <w:proofErr w:type="gramEnd"/>
-      <w:r>
-        <w:rPr>
-          <w:rFonts w:ascii="Courier New" w:eastAsia="Times New Roman" w:hAnsi="Courier New" w:cs="Courier New"/>
-          <w:sz w:val="20"/>
-          <w:szCs w:val="20"/>
-        </w:rPr>
-        <w:t xml:space="preserve"> </w:t>
+        <w:t xml:space="preserve">append:OFF </w:t>
       </w:r>
       <w:r>
         <w:rPr>
@@ -8396,7 +8066,6 @@
         </w:rPr>
         <w:noBreakHyphen/>
       </w:r>
-      <w:proofErr w:type="spellStart"/>
       <w:r>
         <w:rPr>
           <w:rFonts w:ascii="Courier New" w:eastAsia="Times New Roman" w:hAnsi="Courier New" w:cs="Courier New"/>
@@ -8405,7 +8074,6 @@
         </w:rPr>
         <w:t>inc</w:t>
       </w:r>
-      <w:proofErr w:type="spellEnd"/>
       <w:r>
         <w:rPr>
           <w:rFonts w:ascii="Courier New" w:eastAsia="Times New Roman" w:hAnsi="Courier New" w:cs="Courier New"/>
@@ -8757,16 +8425,7 @@
           <w:szCs w:val="20"/>
         </w:rPr>
         <w:noBreakHyphen/>
-        <w:t>restore [&lt;</w:t>
-      </w:r>
-      <w:proofErr w:type="spellStart"/>
-      <w:r>
-        <w:rPr>
-          <w:rFonts w:ascii="Courier New" w:eastAsia="Times New Roman" w:hAnsi="Courier New" w:cs="Courier New"/>
-          <w:sz w:val="20"/>
-          <w:szCs w:val="20"/>
-        </w:rPr>
-        <w:t>set_</w:t>
+        <w:t>restore [&lt;set_</w:t>
       </w:r>
       <w:r>
         <w:rPr>
@@ -8776,32 +8435,13 @@
         </w:rPr>
         <w:t>index</w:t>
       </w:r>
-      <w:proofErr w:type="spellEnd"/>
-      <w:r>
-        <w:rPr>
-          <w:rFonts w:ascii="Courier New" w:eastAsia="Times New Roman" w:hAnsi="Courier New" w:cs="Courier New"/>
-          <w:sz w:val="20"/>
-          <w:szCs w:val="20"/>
-        </w:rPr>
-        <w:t>&gt;] [&lt;files</w:t>
-      </w:r>
-      <w:proofErr w:type="gramStart"/>
-      <w:r>
-        <w:rPr>
-          <w:rFonts w:ascii="Courier New" w:eastAsia="Times New Roman" w:hAnsi="Courier New" w:cs="Courier New"/>
-          <w:sz w:val="20"/>
-          <w:szCs w:val="20"/>
-        </w:rPr>
-        <w:t>&gt;..</w:t>
-      </w:r>
-      <w:proofErr w:type="gramEnd"/>
-      <w:r>
-        <w:rPr>
-          <w:rFonts w:ascii="Courier New" w:eastAsia="Times New Roman" w:hAnsi="Courier New" w:cs="Courier New"/>
-          <w:sz w:val="20"/>
-          <w:szCs w:val="20"/>
-        </w:rPr>
-        <w:t>]</w:t>
+      <w:r>
+        <w:rPr>
+          <w:rFonts w:ascii="Courier New" w:eastAsia="Times New Roman" w:hAnsi="Courier New" w:cs="Courier New"/>
+          <w:sz w:val="20"/>
+          <w:szCs w:val="20"/>
+        </w:rPr>
+        <w:t>&gt;] [&lt;files&gt;..]</w:t>
       </w:r>
     </w:p>
     <w:p>
@@ -8867,43 +8507,7 @@
           <w:szCs w:val="20"/>
         </w:rPr>
         <w:noBreakHyphen/>
-        <w:t>r [&lt;</w:t>
-      </w:r>
-      <w:proofErr w:type="spellStart"/>
-      <w:r>
-        <w:rPr>
-          <w:rFonts w:ascii="Courier New" w:eastAsia="Times New Roman" w:hAnsi="Courier New" w:cs="Courier New"/>
-          <w:sz w:val="20"/>
-          <w:szCs w:val="20"/>
-        </w:rPr>
-        <w:t>set_index</w:t>
-      </w:r>
-      <w:proofErr w:type="spellEnd"/>
-      <w:r>
-        <w:rPr>
-          <w:rFonts w:ascii="Courier New" w:eastAsia="Times New Roman" w:hAnsi="Courier New" w:cs="Courier New"/>
-          <w:sz w:val="20"/>
-          <w:szCs w:val="20"/>
-        </w:rPr>
-        <w:t>&gt;] [&lt;files</w:t>
-      </w:r>
-      <w:proofErr w:type="gramStart"/>
-      <w:r>
-        <w:rPr>
-          <w:rFonts w:ascii="Courier New" w:eastAsia="Times New Roman" w:hAnsi="Courier New" w:cs="Courier New"/>
-          <w:sz w:val="20"/>
-          <w:szCs w:val="20"/>
-        </w:rPr>
-        <w:t>&gt;..</w:t>
-      </w:r>
-      <w:proofErr w:type="gramEnd"/>
-      <w:r>
-        <w:rPr>
-          <w:rFonts w:ascii="Courier New" w:eastAsia="Times New Roman" w:hAnsi="Courier New" w:cs="Courier New"/>
-          <w:sz w:val="20"/>
-          <w:szCs w:val="20"/>
-        </w:rPr>
-        <w:t>]</w:t>
+        <w:t>r [&lt;set_index&gt;] [&lt;files&gt;..]</w:t>
       </w:r>
     </w:p>
     <w:p>
@@ -8933,25 +8537,7 @@
           <w:sz w:val="20"/>
           <w:szCs w:val="20"/>
         </w:rPr>
-        <w:t>&lt;</w:t>
-      </w:r>
-      <w:proofErr w:type="spellStart"/>
-      <w:r>
-        <w:rPr>
-          <w:rFonts w:ascii="Courier New" w:eastAsia="Times New Roman" w:hAnsi="Courier New" w:cs="Courier New"/>
-          <w:sz w:val="20"/>
-          <w:szCs w:val="20"/>
-        </w:rPr>
-        <w:t>set_index</w:t>
-      </w:r>
-      <w:proofErr w:type="spellEnd"/>
-      <w:r>
-        <w:rPr>
-          <w:rFonts w:ascii="Courier New" w:eastAsia="Times New Roman" w:hAnsi="Courier New" w:cs="Courier New"/>
-          <w:sz w:val="20"/>
-          <w:szCs w:val="20"/>
-        </w:rPr>
-        <w:t xml:space="preserve">&gt; </w:t>
+        <w:t xml:space="preserve">&lt;set_index&gt; </w:t>
       </w:r>
       <w:r>
         <w:rPr>
@@ -8967,25 +8553,7 @@
           <w:sz w:val="20"/>
           <w:szCs w:val="20"/>
         </w:rPr>
-        <w:t>&lt;</w:t>
-      </w:r>
-      <w:proofErr w:type="spellStart"/>
-      <w:r>
-        <w:rPr>
-          <w:rFonts w:ascii="Courier New" w:eastAsia="Times New Roman" w:hAnsi="Courier New" w:cs="Courier New"/>
-          <w:sz w:val="20"/>
-          <w:szCs w:val="20"/>
-        </w:rPr>
-        <w:t>set_index</w:t>
-      </w:r>
-      <w:proofErr w:type="spellEnd"/>
-      <w:r>
-        <w:rPr>
-          <w:rFonts w:ascii="Courier New" w:eastAsia="Times New Roman" w:hAnsi="Courier New" w:cs="Courier New"/>
-          <w:sz w:val="20"/>
-          <w:szCs w:val="20"/>
-        </w:rPr>
-        <w:t xml:space="preserve">&gt; </w:t>
+        <w:t xml:space="preserve">&lt;set_index&gt; </w:t>
       </w:r>
       <w:r>
         <w:rPr>
@@ -9050,30 +8618,7 @@
                 <w:sz w:val="20"/>
                 <w:szCs w:val="20"/>
               </w:rPr>
-              <w:lastRenderedPageBreak/>
-              <w:t>&lt;</w:t>
-            </w:r>
-            <w:proofErr w:type="spellStart"/>
-            <w:r>
-              <w:rPr>
-                <w:rFonts w:ascii="Courier New" w:eastAsia="Times New Roman" w:hAnsi="Courier New" w:cs="Courier New"/>
-                <w:b/>
-                <w:bCs/>
-                <w:sz w:val="20"/>
-                <w:szCs w:val="20"/>
-              </w:rPr>
-              <w:t>set_index</w:t>
-            </w:r>
-            <w:proofErr w:type="spellEnd"/>
-            <w:r>
-              <w:rPr>
-                <w:rFonts w:ascii="Courier New" w:eastAsia="Times New Roman" w:hAnsi="Courier New" w:cs="Courier New"/>
-                <w:b/>
-                <w:bCs/>
-                <w:sz w:val="20"/>
-                <w:szCs w:val="20"/>
-              </w:rPr>
-              <w:t xml:space="preserve">&gt; </w:t>
+              <w:t xml:space="preserve">&lt;set_index&gt; </w:t>
             </w:r>
             <w:r>
               <w:rPr>
@@ -9207,25 +8752,7 @@
                 <w:sz w:val="20"/>
                 <w:szCs w:val="20"/>
               </w:rPr>
-              <w:t>&lt;</w:t>
-            </w:r>
-            <w:proofErr w:type="spellStart"/>
-            <w:r>
-              <w:rPr>
-                <w:rFonts w:ascii="Courier New" w:eastAsia="Times New Roman" w:hAnsi="Courier New" w:cs="Courier New"/>
-                <w:sz w:val="20"/>
-                <w:szCs w:val="20"/>
-              </w:rPr>
-              <w:t>number_of_sets</w:t>
-            </w:r>
-            <w:proofErr w:type="spellEnd"/>
-            <w:r>
-              <w:rPr>
-                <w:rFonts w:ascii="Courier New" w:eastAsia="Times New Roman" w:hAnsi="Courier New" w:cs="Courier New"/>
-                <w:sz w:val="20"/>
-                <w:szCs w:val="20"/>
-              </w:rPr>
-              <w:t>&gt;</w:t>
+              <w:t>&lt;number_of_sets&gt;</w:t>
             </w:r>
           </w:p>
         </w:tc>
@@ -9272,25 +8799,7 @@
                 <w:sz w:val="20"/>
                 <w:szCs w:val="20"/>
               </w:rPr>
-              <w:t>&lt;</w:t>
-            </w:r>
-            <w:proofErr w:type="spellStart"/>
-            <w:r>
-              <w:rPr>
-                <w:rFonts w:ascii="Courier New" w:eastAsia="Times New Roman" w:hAnsi="Courier New" w:cs="Courier New"/>
-                <w:sz w:val="20"/>
-                <w:szCs w:val="20"/>
-              </w:rPr>
-              <w:t>number_of_sets</w:t>
-            </w:r>
-            <w:proofErr w:type="spellEnd"/>
-            <w:r>
-              <w:rPr>
-                <w:rFonts w:ascii="Courier New" w:eastAsia="Times New Roman" w:hAnsi="Courier New" w:cs="Courier New"/>
-                <w:sz w:val="20"/>
-                <w:szCs w:val="20"/>
-              </w:rPr>
-              <w:t>&gt;</w:t>
+              <w:t>&lt;number_of_sets&gt;</w:t>
             </w:r>
             <w:r>
               <w:rPr>
@@ -9406,7 +8915,6 @@
               </w:rPr>
               <w:t>&lt;</w:t>
             </w:r>
-            <w:proofErr w:type="spellStart"/>
             <w:r>
               <w:rPr>
                 <w:rFonts w:ascii="Courier New" w:eastAsia="Times New Roman" w:hAnsi="Courier New" w:cs="Courier New"/>
@@ -9415,7 +8923,6 @@
               </w:rPr>
               <w:t>number_of_sets</w:t>
             </w:r>
-            <w:proofErr w:type="spellEnd"/>
             <w:r>
               <w:rPr>
                 <w:rFonts w:ascii="Courier New" w:eastAsia="Times New Roman" w:hAnsi="Courier New" w:cs="Courier New"/>
@@ -9496,7 +9003,6 @@
               </w:rPr>
               <w:t>&lt;</w:t>
             </w:r>
-            <w:proofErr w:type="spellStart"/>
             <w:r>
               <w:rPr>
                 <w:rFonts w:ascii="Courier New" w:eastAsia="Times New Roman" w:hAnsi="Courier New" w:cs="Courier New"/>
@@ -9505,7 +9011,6 @@
               </w:rPr>
               <w:t>number_of_sets</w:t>
             </w:r>
-            <w:proofErr w:type="spellEnd"/>
             <w:r>
               <w:rPr>
                 <w:rFonts w:ascii="Courier New" w:eastAsia="Times New Roman" w:hAnsi="Courier New" w:cs="Courier New"/>
@@ -9567,25 +9072,7 @@
           <w:sz w:val="20"/>
           <w:szCs w:val="20"/>
         </w:rPr>
-        <w:t>&lt;</w:t>
-      </w:r>
-      <w:proofErr w:type="spellStart"/>
-      <w:r>
-        <w:rPr>
-          <w:rFonts w:ascii="Courier New" w:eastAsia="Times New Roman" w:hAnsi="Courier New" w:cs="Courier New"/>
-          <w:sz w:val="20"/>
-          <w:szCs w:val="20"/>
-        </w:rPr>
-        <w:t>number_of_sets</w:t>
-      </w:r>
-      <w:proofErr w:type="spellEnd"/>
-      <w:r>
-        <w:rPr>
-          <w:rFonts w:ascii="Courier New" w:eastAsia="Times New Roman" w:hAnsi="Courier New" w:cs="Courier New"/>
-          <w:sz w:val="20"/>
-          <w:szCs w:val="20"/>
-        </w:rPr>
-        <w:t xml:space="preserve">&gt; </w:t>
+        <w:t xml:space="preserve">&lt;number_of_sets&gt; </w:t>
       </w:r>
       <w:r>
         <w:rPr>
@@ -9697,16 +9184,7 @@
           <w:sz w:val="24"/>
           <w:szCs w:val="24"/>
         </w:rPr>
-        <w:t xml:space="preserve"> </w:t>
-      </w:r>
-      <w:proofErr w:type="gramStart"/>
-      <w:r>
-        <w:rPr>
-          <w:rFonts w:ascii="Times New Roman" w:eastAsia="Times New Roman" w:hAnsi="Times New Roman" w:cs="Times New Roman"/>
-          <w:sz w:val="24"/>
-          <w:szCs w:val="24"/>
-        </w:rPr>
-        <w:t xml:space="preserve">and </w:t>
+        <w:t xml:space="preserve"> and </w:t>
       </w:r>
       <w:r>
         <w:rPr>
@@ -9716,7 +9194,6 @@
         </w:rPr>
         <w:t>?</w:t>
       </w:r>
-      <w:proofErr w:type="gramEnd"/>
       <w:r>
         <w:rPr>
           <w:rFonts w:ascii="Times New Roman" w:eastAsia="Times New Roman" w:hAnsi="Times New Roman" w:cs="Times New Roman"/>
@@ -11059,17 +10536,7 @@
           <w:sz w:val="20"/>
           <w:szCs w:val="20"/>
         </w:rPr>
-        <w:t xml:space="preserve"> –</w:t>
-      </w:r>
-      <w:proofErr w:type="spellStart"/>
-      <w:proofErr w:type="gramStart"/>
-      <w:r>
-        <w:rPr>
-          <w:rFonts w:ascii="Courier New" w:eastAsia="Times New Roman" w:hAnsi="Courier New" w:cs="Courier New"/>
-          <w:sz w:val="20"/>
-          <w:szCs w:val="20"/>
-        </w:rPr>
-        <w:t>existing</w:t>
+        <w:t xml:space="preserve"> –existing</w:t>
       </w:r>
       <w:r>
         <w:rPr>
@@ -11085,17 +10552,7 @@
           <w:sz w:val="20"/>
           <w:szCs w:val="20"/>
         </w:rPr>
-        <w:t>skip</w:t>
-      </w:r>
-      <w:proofErr w:type="spellEnd"/>
-      <w:proofErr w:type="gramEnd"/>
-      <w:r>
-        <w:rPr>
-          <w:rFonts w:ascii="Courier New" w:eastAsia="Times New Roman" w:hAnsi="Courier New" w:cs="Courier New"/>
-          <w:sz w:val="20"/>
-          <w:szCs w:val="20"/>
-        </w:rPr>
-        <w:t xml:space="preserve"> -restore -1 *.doc* </w:t>
+        <w:t xml:space="preserve">skip -restore -1 *.doc* </w:t>
       </w:r>
       <w:r>
         <w:rPr>
@@ -11146,43 +10603,7 @@
           <w:szCs w:val="20"/>
         </w:rPr>
         <w:noBreakHyphen/>
-        <w:t>verify [&lt;</w:t>
-      </w:r>
-      <w:proofErr w:type="spellStart"/>
-      <w:r>
-        <w:rPr>
-          <w:rFonts w:ascii="Courier New" w:eastAsia="Times New Roman" w:hAnsi="Courier New" w:cs="Courier New"/>
-          <w:sz w:val="20"/>
-          <w:szCs w:val="20"/>
-        </w:rPr>
-        <w:t>set_index</w:t>
-      </w:r>
-      <w:proofErr w:type="spellEnd"/>
-      <w:r>
-        <w:rPr>
-          <w:rFonts w:ascii="Courier New" w:eastAsia="Times New Roman" w:hAnsi="Courier New" w:cs="Courier New"/>
-          <w:sz w:val="20"/>
-          <w:szCs w:val="20"/>
-        </w:rPr>
-        <w:t>&gt;] [&lt;files</w:t>
-      </w:r>
-      <w:proofErr w:type="gramStart"/>
-      <w:r>
-        <w:rPr>
-          <w:rFonts w:ascii="Courier New" w:eastAsia="Times New Roman" w:hAnsi="Courier New" w:cs="Courier New"/>
-          <w:sz w:val="20"/>
-          <w:szCs w:val="20"/>
-        </w:rPr>
-        <w:t>&gt;..</w:t>
-      </w:r>
-      <w:proofErr w:type="gramEnd"/>
-      <w:r>
-        <w:rPr>
-          <w:rFonts w:ascii="Courier New" w:eastAsia="Times New Roman" w:hAnsi="Courier New" w:cs="Courier New"/>
-          <w:sz w:val="20"/>
-          <w:szCs w:val="20"/>
-        </w:rPr>
-        <w:t>]</w:t>
+        <w:t>verify [&lt;set_index&gt;] [&lt;files&gt;..]</w:t>
       </w:r>
     </w:p>
     <w:p>
@@ -11249,43 +10670,7 @@
           <w:szCs w:val="20"/>
         </w:rPr>
         <w:noBreakHyphen/>
-        <w:t>y [&lt;</w:t>
-      </w:r>
-      <w:proofErr w:type="spellStart"/>
-      <w:r>
-        <w:rPr>
-          <w:rFonts w:ascii="Courier New" w:eastAsia="Times New Roman" w:hAnsi="Courier New" w:cs="Courier New"/>
-          <w:sz w:val="20"/>
-          <w:szCs w:val="20"/>
-        </w:rPr>
-        <w:t>set_number</w:t>
-      </w:r>
-      <w:proofErr w:type="spellEnd"/>
-      <w:r>
-        <w:rPr>
-          <w:rFonts w:ascii="Courier New" w:eastAsia="Times New Roman" w:hAnsi="Courier New" w:cs="Courier New"/>
-          <w:sz w:val="20"/>
-          <w:szCs w:val="20"/>
-        </w:rPr>
-        <w:t>&gt;] [&lt;files</w:t>
-      </w:r>
-      <w:proofErr w:type="gramStart"/>
-      <w:r>
-        <w:rPr>
-          <w:rFonts w:ascii="Courier New" w:eastAsia="Times New Roman" w:hAnsi="Courier New" w:cs="Courier New"/>
-          <w:sz w:val="20"/>
-          <w:szCs w:val="20"/>
-        </w:rPr>
-        <w:t>&gt;..</w:t>
-      </w:r>
-      <w:proofErr w:type="gramEnd"/>
-      <w:r>
-        <w:rPr>
-          <w:rFonts w:ascii="Courier New" w:eastAsia="Times New Roman" w:hAnsi="Courier New" w:cs="Courier New"/>
-          <w:sz w:val="20"/>
-          <w:szCs w:val="20"/>
-        </w:rPr>
-        <w:t>]</w:t>
+        <w:t>y [&lt;set_number&gt;] [&lt;files&gt;..]</w:t>
       </w:r>
     </w:p>
     <w:p>
@@ -11316,25 +10701,7 @@
           <w:sz w:val="20"/>
           <w:szCs w:val="20"/>
         </w:rPr>
-        <w:t>&lt;</w:t>
-      </w:r>
-      <w:proofErr w:type="spellStart"/>
-      <w:r>
-        <w:rPr>
-          <w:rFonts w:ascii="Courier New" w:eastAsia="Times New Roman" w:hAnsi="Courier New" w:cs="Courier New"/>
-          <w:sz w:val="20"/>
-          <w:szCs w:val="20"/>
-        </w:rPr>
-        <w:t>set_number</w:t>
-      </w:r>
-      <w:proofErr w:type="spellEnd"/>
-      <w:r>
-        <w:rPr>
-          <w:rFonts w:ascii="Courier New" w:eastAsia="Times New Roman" w:hAnsi="Courier New" w:cs="Courier New"/>
-          <w:sz w:val="20"/>
-          <w:szCs w:val="20"/>
-        </w:rPr>
-        <w:t>&gt;</w:t>
+        <w:t>&lt;set_number&gt;</w:t>
       </w:r>
       <w:r>
         <w:rPr>
@@ -11919,43 +11286,7 @@
           <w:szCs w:val="20"/>
         </w:rPr>
         <w:noBreakHyphen/>
-        <w:t>validate [&lt;</w:t>
-      </w:r>
-      <w:proofErr w:type="spellStart"/>
-      <w:r>
-        <w:rPr>
-          <w:rFonts w:ascii="Courier New" w:eastAsia="Times New Roman" w:hAnsi="Courier New" w:cs="Courier New"/>
-          <w:sz w:val="20"/>
-          <w:szCs w:val="20"/>
-        </w:rPr>
-        <w:t>set_index</w:t>
-      </w:r>
-      <w:proofErr w:type="spellEnd"/>
-      <w:r>
-        <w:rPr>
-          <w:rFonts w:ascii="Courier New" w:eastAsia="Times New Roman" w:hAnsi="Courier New" w:cs="Courier New"/>
-          <w:sz w:val="20"/>
-          <w:szCs w:val="20"/>
-        </w:rPr>
-        <w:t>&gt;] [&lt;files</w:t>
-      </w:r>
-      <w:proofErr w:type="gramStart"/>
-      <w:r>
-        <w:rPr>
-          <w:rFonts w:ascii="Courier New" w:eastAsia="Times New Roman" w:hAnsi="Courier New" w:cs="Courier New"/>
-          <w:sz w:val="20"/>
-          <w:szCs w:val="20"/>
-        </w:rPr>
-        <w:t>&gt;..</w:t>
-      </w:r>
-      <w:proofErr w:type="gramEnd"/>
-      <w:r>
-        <w:rPr>
-          <w:rFonts w:ascii="Courier New" w:eastAsia="Times New Roman" w:hAnsi="Courier New" w:cs="Courier New"/>
-          <w:sz w:val="20"/>
-          <w:szCs w:val="20"/>
-        </w:rPr>
-        <w:t>]</w:t>
+        <w:t>validate [&lt;set_index&gt;] [&lt;files&gt;..]</w:t>
       </w:r>
     </w:p>
     <w:p>
@@ -12054,43 +11385,7 @@
           <w:szCs w:val="20"/>
         </w:rPr>
         <w:noBreakHyphen/>
-        <w:t>v [&lt;</w:t>
-      </w:r>
-      <w:proofErr w:type="spellStart"/>
-      <w:r>
-        <w:rPr>
-          <w:rFonts w:ascii="Courier New" w:eastAsia="Times New Roman" w:hAnsi="Courier New" w:cs="Courier New"/>
-          <w:sz w:val="20"/>
-          <w:szCs w:val="20"/>
-        </w:rPr>
-        <w:t>set_number</w:t>
-      </w:r>
-      <w:proofErr w:type="spellEnd"/>
-      <w:r>
-        <w:rPr>
-          <w:rFonts w:ascii="Courier New" w:eastAsia="Times New Roman" w:hAnsi="Courier New" w:cs="Courier New"/>
-          <w:sz w:val="20"/>
-          <w:szCs w:val="20"/>
-        </w:rPr>
-        <w:t>&gt;] [&lt;files</w:t>
-      </w:r>
-      <w:proofErr w:type="gramStart"/>
-      <w:r>
-        <w:rPr>
-          <w:rFonts w:ascii="Courier New" w:eastAsia="Times New Roman" w:hAnsi="Courier New" w:cs="Courier New"/>
-          <w:sz w:val="20"/>
-          <w:szCs w:val="20"/>
-        </w:rPr>
-        <w:t>&gt;..</w:t>
-      </w:r>
-      <w:proofErr w:type="gramEnd"/>
-      <w:r>
-        <w:rPr>
-          <w:rFonts w:ascii="Courier New" w:eastAsia="Times New Roman" w:hAnsi="Courier New" w:cs="Courier New"/>
-          <w:sz w:val="20"/>
-          <w:szCs w:val="20"/>
-        </w:rPr>
-        <w:t>]</w:t>
+        <w:t>v [&lt;set_number&gt;] [&lt;files&gt;..]</w:t>
       </w:r>
     </w:p>
     <w:p>
@@ -12121,25 +11416,7 @@
           <w:sz w:val="20"/>
           <w:szCs w:val="20"/>
         </w:rPr>
-        <w:t>&lt;</w:t>
-      </w:r>
-      <w:proofErr w:type="spellStart"/>
-      <w:r>
-        <w:rPr>
-          <w:rFonts w:ascii="Courier New" w:eastAsia="Times New Roman" w:hAnsi="Courier New" w:cs="Courier New"/>
-          <w:sz w:val="20"/>
-          <w:szCs w:val="20"/>
-        </w:rPr>
-        <w:t>set_number</w:t>
-      </w:r>
-      <w:proofErr w:type="spellEnd"/>
-      <w:r>
-        <w:rPr>
-          <w:rFonts w:ascii="Courier New" w:eastAsia="Times New Roman" w:hAnsi="Courier New" w:cs="Courier New"/>
-          <w:sz w:val="20"/>
-          <w:szCs w:val="20"/>
-        </w:rPr>
-        <w:t>&gt;</w:t>
+        <w:t>&lt;set_number&gt;</w:t>
       </w:r>
       <w:r>
         <w:rPr>
@@ -12385,7 +11662,6 @@
           <w:sz w:val="24"/>
           <w:szCs w:val="24"/>
         </w:rPr>
-        <w:lastRenderedPageBreak/>
         <w:t xml:space="preserve">The </w:t>
       </w:r>
       <w:r>
@@ -12779,61 +12055,7 @@
           <w:szCs w:val="20"/>
         </w:rPr>
         <w:noBreakHyphen/>
-        <w:t>list [&lt;</w:t>
-      </w:r>
-      <w:proofErr w:type="spellStart"/>
-      <w:r>
-        <w:rPr>
-          <w:rFonts w:ascii="Courier New" w:eastAsia="Times New Roman" w:hAnsi="Courier New" w:cs="Courier New"/>
-          <w:sz w:val="20"/>
-          <w:szCs w:val="20"/>
-        </w:rPr>
-        <w:t>set_index_from</w:t>
-      </w:r>
-      <w:proofErr w:type="spellEnd"/>
-      <w:r>
-        <w:rPr>
-          <w:rFonts w:ascii="Courier New" w:eastAsia="Times New Roman" w:hAnsi="Courier New" w:cs="Courier New"/>
-          <w:sz w:val="20"/>
-          <w:szCs w:val="20"/>
-        </w:rPr>
-        <w:t>&gt; [&lt;</w:t>
-      </w:r>
-      <w:proofErr w:type="spellStart"/>
-      <w:r>
-        <w:rPr>
-          <w:rFonts w:ascii="Courier New" w:eastAsia="Times New Roman" w:hAnsi="Courier New" w:cs="Courier New"/>
-          <w:sz w:val="20"/>
-          <w:szCs w:val="20"/>
-        </w:rPr>
-        <w:t>set_index_to</w:t>
-      </w:r>
-      <w:proofErr w:type="spellEnd"/>
-      <w:r>
-        <w:rPr>
-          <w:rFonts w:ascii="Courier New" w:eastAsia="Times New Roman" w:hAnsi="Courier New" w:cs="Courier New"/>
-          <w:sz w:val="20"/>
-          <w:szCs w:val="20"/>
-        </w:rPr>
-        <w:t>&gt;]] [&lt;files</w:t>
-      </w:r>
-      <w:proofErr w:type="gramStart"/>
-      <w:r>
-        <w:rPr>
-          <w:rFonts w:ascii="Courier New" w:eastAsia="Times New Roman" w:hAnsi="Courier New" w:cs="Courier New"/>
-          <w:sz w:val="20"/>
-          <w:szCs w:val="20"/>
-        </w:rPr>
-        <w:t>&gt;..</w:t>
-      </w:r>
-      <w:proofErr w:type="gramEnd"/>
-      <w:r>
-        <w:rPr>
-          <w:rFonts w:ascii="Courier New" w:eastAsia="Times New Roman" w:hAnsi="Courier New" w:cs="Courier New"/>
-          <w:sz w:val="20"/>
-          <w:szCs w:val="20"/>
-        </w:rPr>
-        <w:t>]</w:t>
+        <w:t>list [&lt;set_index_from&gt; [&lt;set_index_to&gt;]] [&lt;files&gt;..]</w:t>
       </w:r>
     </w:p>
     <w:p>
@@ -12956,61 +12178,7 @@
           <w:szCs w:val="20"/>
         </w:rPr>
         <w:noBreakHyphen/>
-        <w:t>l [&lt;</w:t>
-      </w:r>
-      <w:proofErr w:type="spellStart"/>
-      <w:r>
-        <w:rPr>
-          <w:rFonts w:ascii="Courier New" w:eastAsia="Times New Roman" w:hAnsi="Courier New" w:cs="Courier New"/>
-          <w:sz w:val="20"/>
-          <w:szCs w:val="20"/>
-        </w:rPr>
-        <w:t>set_index_from</w:t>
-      </w:r>
-      <w:proofErr w:type="spellEnd"/>
-      <w:r>
-        <w:rPr>
-          <w:rFonts w:ascii="Courier New" w:eastAsia="Times New Roman" w:hAnsi="Courier New" w:cs="Courier New"/>
-          <w:sz w:val="20"/>
-          <w:szCs w:val="20"/>
-        </w:rPr>
-        <w:t>&gt; [&lt;</w:t>
-      </w:r>
-      <w:proofErr w:type="spellStart"/>
-      <w:r>
-        <w:rPr>
-          <w:rFonts w:ascii="Courier New" w:eastAsia="Times New Roman" w:hAnsi="Courier New" w:cs="Courier New"/>
-          <w:sz w:val="20"/>
-          <w:szCs w:val="20"/>
-        </w:rPr>
-        <w:t>set_index_to</w:t>
-      </w:r>
-      <w:proofErr w:type="spellEnd"/>
-      <w:r>
-        <w:rPr>
-          <w:rFonts w:ascii="Courier New" w:eastAsia="Times New Roman" w:hAnsi="Courier New" w:cs="Courier New"/>
-          <w:sz w:val="20"/>
-          <w:szCs w:val="20"/>
-        </w:rPr>
-        <w:t>&gt;]] [&lt;files</w:t>
-      </w:r>
-      <w:proofErr w:type="gramStart"/>
-      <w:r>
-        <w:rPr>
-          <w:rFonts w:ascii="Courier New" w:eastAsia="Times New Roman" w:hAnsi="Courier New" w:cs="Courier New"/>
-          <w:sz w:val="20"/>
-          <w:szCs w:val="20"/>
-        </w:rPr>
-        <w:t>&gt;..</w:t>
-      </w:r>
-      <w:proofErr w:type="gramEnd"/>
-      <w:r>
-        <w:rPr>
-          <w:rFonts w:ascii="Courier New" w:eastAsia="Times New Roman" w:hAnsi="Courier New" w:cs="Courier New"/>
-          <w:sz w:val="20"/>
-          <w:szCs w:val="20"/>
-        </w:rPr>
-        <w:t>]</w:t>
+        <w:t>l [&lt;set_index_from&gt; [&lt;set_index_to&gt;]] [&lt;files&gt;..]</w:t>
       </w:r>
     </w:p>
     <w:p>
@@ -13050,7 +12218,6 @@
         </w:rPr>
         <w:t>&lt;</w:t>
       </w:r>
-      <w:proofErr w:type="spellStart"/>
       <w:r>
         <w:rPr>
           <w:rFonts w:ascii="Courier New" w:eastAsia="Times New Roman" w:hAnsi="Courier New" w:cs="Courier New"/>
@@ -13075,7 +12242,6 @@
         </w:rPr>
         <w:t>_from</w:t>
       </w:r>
-      <w:proofErr w:type="spellEnd"/>
       <w:r>
         <w:rPr>
           <w:rFonts w:ascii="Courier New" w:eastAsia="Times New Roman" w:hAnsi="Courier New" w:cs="Courier New"/>
@@ -13100,7 +12266,6 @@
         </w:rPr>
         <w:t>&lt;</w:t>
       </w:r>
-      <w:proofErr w:type="spellStart"/>
       <w:r>
         <w:rPr>
           <w:rFonts w:ascii="Courier New" w:eastAsia="Times New Roman" w:hAnsi="Courier New" w:cs="Courier New"/>
@@ -13125,7 +12290,6 @@
         </w:rPr>
         <w:t>_to</w:t>
       </w:r>
-      <w:proofErr w:type="spellEnd"/>
       <w:r>
         <w:rPr>
           <w:rFonts w:ascii="Courier New" w:eastAsia="Times New Roman" w:hAnsi="Courier New" w:cs="Courier New"/>
@@ -13666,25 +12830,7 @@
           <w:sz w:val="20"/>
           <w:szCs w:val="20"/>
         </w:rPr>
-        <w:t>-</w:t>
-      </w:r>
-      <w:proofErr w:type="spellStart"/>
-      <w:r>
-        <w:rPr>
-          <w:rFonts w:ascii="Courier New" w:eastAsia="Times New Roman" w:hAnsi="Courier New" w:cs="Courier New"/>
-          <w:sz w:val="20"/>
-          <w:szCs w:val="20"/>
-        </w:rPr>
-        <w:t>inc</w:t>
-      </w:r>
-      <w:proofErr w:type="spellEnd"/>
-      <w:r>
-        <w:rPr>
-          <w:rFonts w:ascii="Courier New" w:eastAsia="Times New Roman" w:hAnsi="Courier New" w:cs="Courier New"/>
-          <w:sz w:val="20"/>
-          <w:szCs w:val="20"/>
-        </w:rPr>
-        <w:t xml:space="preserve">- </w:t>
+        <w:t xml:space="preserve">-inc- </w:t>
       </w:r>
       <w:r>
         <w:rPr>
@@ -13787,7 +12933,6 @@
           <w:sz w:val="20"/>
           <w:szCs w:val="20"/>
         </w:rPr>
-        <w:lastRenderedPageBreak/>
         <w:t xml:space="preserve">tapecon </w:t>
       </w:r>
       <w:r>
@@ -14293,35 +13438,7 @@
           <w:sz w:val="20"/>
           <w:szCs w:val="20"/>
         </w:rPr>
-        <w:t xml:space="preserve"> [&lt;</w:t>
-      </w:r>
-      <w:proofErr w:type="spellStart"/>
-      <w:r>
-        <w:rPr>
-          <w:rFonts w:ascii="Courier New" w:eastAsia="Times New Roman" w:hAnsi="Courier New" w:cs="Courier New"/>
-          <w:sz w:val="20"/>
-          <w:szCs w:val="20"/>
-        </w:rPr>
-        <w:t>flag_without_dash</w:t>
-      </w:r>
-      <w:proofErr w:type="spellEnd"/>
-      <w:proofErr w:type="gramStart"/>
-      <w:r>
-        <w:rPr>
-          <w:rFonts w:ascii="Courier New" w:eastAsia="Times New Roman" w:hAnsi="Courier New" w:cs="Courier New"/>
-          <w:sz w:val="20"/>
-          <w:szCs w:val="20"/>
-        </w:rPr>
-        <w:t>&gt;..</w:t>
-      </w:r>
-      <w:proofErr w:type="gramEnd"/>
-      <w:r>
-        <w:rPr>
-          <w:rFonts w:ascii="Courier New" w:eastAsia="Times New Roman" w:hAnsi="Courier New" w:cs="Courier New"/>
-          <w:sz w:val="20"/>
-          <w:szCs w:val="20"/>
-        </w:rPr>
-        <w:t>]</w:t>
+        <w:t xml:space="preserve"> [&lt;flag_without_dash&gt;..]</w:t>
       </w:r>
     </w:p>
     <w:p>
@@ -14474,25 +13591,7 @@
           <w:sz w:val="20"/>
           <w:szCs w:val="20"/>
         </w:rPr>
-        <w:t>&lt;</w:t>
-      </w:r>
-      <w:proofErr w:type="spellStart"/>
-      <w:r>
-        <w:rPr>
-          <w:rFonts w:ascii="Courier New" w:eastAsia="Times New Roman" w:hAnsi="Courier New" w:cs="Courier New"/>
-          <w:sz w:val="20"/>
-          <w:szCs w:val="20"/>
-        </w:rPr>
-        <w:t>flag_without_dash</w:t>
-      </w:r>
-      <w:proofErr w:type="spellEnd"/>
-      <w:r>
-        <w:rPr>
-          <w:rFonts w:ascii="Courier New" w:eastAsia="Times New Roman" w:hAnsi="Courier New" w:cs="Courier New"/>
-          <w:sz w:val="20"/>
-          <w:szCs w:val="20"/>
-        </w:rPr>
-        <w:t>&gt;</w:t>
+        <w:t>&lt;flag_without_dash&gt;</w:t>
       </w:r>
       <w:r>
         <w:rPr>
@@ -14938,7 +14037,6 @@
           <w:sz w:val="20"/>
           <w:szCs w:val="20"/>
         </w:rPr>
-        <w:lastRenderedPageBreak/>
         <w:t>tapecon</w:t>
       </w:r>
     </w:p>
@@ -15326,25 +14424,7 @@
           <w:sz w:val="20"/>
           <w:szCs w:val="20"/>
         </w:rPr>
-        <w:t xml:space="preserve"> [</w:t>
-      </w:r>
-      <w:proofErr w:type="spellStart"/>
-      <w:r>
-        <w:rPr>
-          <w:rFonts w:ascii="Courier New" w:eastAsia="Times New Roman" w:hAnsi="Courier New" w:cs="Courier New"/>
-          <w:sz w:val="20"/>
-          <w:szCs w:val="20"/>
-        </w:rPr>
-        <w:t>on|off</w:t>
-      </w:r>
-      <w:proofErr w:type="spellEnd"/>
-      <w:r>
-        <w:rPr>
-          <w:rFonts w:ascii="Courier New" w:eastAsia="Times New Roman" w:hAnsi="Courier New" w:cs="Courier New"/>
-          <w:sz w:val="20"/>
-          <w:szCs w:val="20"/>
-        </w:rPr>
-        <w:t>]</w:t>
+        <w:t xml:space="preserve"> [on|off]</w:t>
       </w:r>
     </w:p>
     <w:p>
@@ -15481,25 +14561,7 @@
           <w:szCs w:val="20"/>
         </w:rPr>
         <w:noBreakHyphen/>
-        <w:t>q [</w:t>
-      </w:r>
-      <w:proofErr w:type="spellStart"/>
-      <w:r>
-        <w:rPr>
-          <w:rFonts w:ascii="Courier New" w:eastAsia="Times New Roman" w:hAnsi="Courier New" w:cs="Courier New"/>
-          <w:sz w:val="20"/>
-          <w:szCs w:val="20"/>
-        </w:rPr>
-        <w:t>on|off</w:t>
-      </w:r>
-      <w:proofErr w:type="spellEnd"/>
-      <w:r>
-        <w:rPr>
-          <w:rFonts w:ascii="Courier New" w:eastAsia="Times New Roman" w:hAnsi="Courier New" w:cs="Courier New"/>
-          <w:sz w:val="20"/>
-          <w:szCs w:val="20"/>
-        </w:rPr>
-        <w:t>]</w:t>
+        <w:t>q [on|off]</w:t>
       </w:r>
     </w:p>
     <w:p>
@@ -16522,7 +15584,6 @@
         <w:rPr>
           <w:rFonts w:eastAsia="Times New Roman"/>
         </w:rPr>
-        <w:lastRenderedPageBreak/>
         <w:t xml:space="preserve">Preferred </w:t>
       </w:r>
       <w:r>
@@ -16538,61 +15599,35 @@
           <w:szCs w:val="20"/>
         </w:rPr>
         <w:noBreakHyphen/>
-      </w:r>
-      <w:proofErr w:type="spellStart"/>
-      <w:r>
-        <w:rPr>
-          <w:rFonts w:ascii="Courier New" w:eastAsia="Times New Roman" w:hAnsi="Courier New" w:cs="Courier New"/>
-          <w:sz w:val="20"/>
-          <w:szCs w:val="20"/>
-        </w:rPr>
+        <w:t>blocksize [&lt;size&gt;]</w:t>
+      </w:r>
+    </w:p>
+    <w:p>
+      <w:pPr>
+        <w:spacing w:before="100" w:beforeAutospacing="1" w:after="100" w:afterAutospacing="1" w:line="240" w:lineRule="auto"/>
+        <w:rPr>
+          <w:rFonts w:ascii="Times New Roman" w:eastAsia="Times New Roman" w:hAnsi="Times New Roman" w:cs="Times New Roman"/>
+          <w:sz w:val="24"/>
+          <w:szCs w:val="24"/>
+        </w:rPr>
+      </w:pPr>
+      <w:r>
+        <w:rPr>
+          <w:rFonts w:ascii="Times New Roman" w:eastAsia="Times New Roman" w:hAnsi="Times New Roman" w:cs="Times New Roman"/>
+          <w:sz w:val="24"/>
+          <w:szCs w:val="24"/>
+        </w:rPr>
+        <w:t xml:space="preserve">Use the </w:t>
+      </w:r>
+      <w:r>
+        <w:rPr>
+          <w:rFonts w:ascii="Courier New" w:eastAsia="Times New Roman" w:hAnsi="Courier New" w:cs="Courier New"/>
+          <w:sz w:val="20"/>
+          <w:szCs w:val="20"/>
+        </w:rPr>
+        <w:noBreakHyphen/>
         <w:t>blocksize</w:t>
       </w:r>
-      <w:proofErr w:type="spellEnd"/>
-      <w:r>
-        <w:rPr>
-          <w:rFonts w:ascii="Courier New" w:eastAsia="Times New Roman" w:hAnsi="Courier New" w:cs="Courier New"/>
-          <w:sz w:val="20"/>
-          <w:szCs w:val="20"/>
-        </w:rPr>
-        <w:t xml:space="preserve"> [&lt;size&gt;]</w:t>
-      </w:r>
-    </w:p>
-    <w:p>
-      <w:pPr>
-        <w:spacing w:before="100" w:beforeAutospacing="1" w:after="100" w:afterAutospacing="1" w:line="240" w:lineRule="auto"/>
-        <w:rPr>
-          <w:rFonts w:ascii="Times New Roman" w:eastAsia="Times New Roman" w:hAnsi="Times New Roman" w:cs="Times New Roman"/>
-          <w:sz w:val="24"/>
-          <w:szCs w:val="24"/>
-        </w:rPr>
-      </w:pPr>
-      <w:r>
-        <w:rPr>
-          <w:rFonts w:ascii="Times New Roman" w:eastAsia="Times New Roman" w:hAnsi="Times New Roman" w:cs="Times New Roman"/>
-          <w:sz w:val="24"/>
-          <w:szCs w:val="24"/>
-        </w:rPr>
-        <w:t xml:space="preserve">Use the </w:t>
-      </w:r>
-      <w:r>
-        <w:rPr>
-          <w:rFonts w:ascii="Courier New" w:eastAsia="Times New Roman" w:hAnsi="Courier New" w:cs="Courier New"/>
-          <w:sz w:val="20"/>
-          <w:szCs w:val="20"/>
-        </w:rPr>
-        <w:noBreakHyphen/>
-      </w:r>
-      <w:proofErr w:type="spellStart"/>
-      <w:r>
-        <w:rPr>
-          <w:rFonts w:ascii="Courier New" w:eastAsia="Times New Roman" w:hAnsi="Courier New" w:cs="Courier New"/>
-          <w:sz w:val="20"/>
-          <w:szCs w:val="20"/>
-        </w:rPr>
-        <w:t>blocksize</w:t>
-      </w:r>
-      <w:proofErr w:type="spellEnd"/>
       <w:r>
         <w:rPr>
           <w:rFonts w:ascii="Times New Roman" w:eastAsia="Times New Roman" w:hAnsi="Times New Roman" w:cs="Times New Roman"/>
@@ -16662,33 +15697,15 @@
           <w:szCs w:val="20"/>
         </w:rPr>
         <w:noBreakHyphen/>
-        <w:t>block [&lt;size&gt;</w:t>
-      </w:r>
-      <w:proofErr w:type="gramStart"/>
-      <w:r>
-        <w:rPr>
-          <w:rFonts w:ascii="Courier New" w:eastAsia="Times New Roman" w:hAnsi="Courier New" w:cs="Courier New"/>
-          <w:sz w:val="20"/>
-          <w:szCs w:val="20"/>
-        </w:rPr>
-        <w:t xml:space="preserve">] </w:t>
-      </w:r>
-      <w:r>
-        <w:rPr>
-          <w:rFonts w:ascii="Times New Roman" w:eastAsia="Times New Roman" w:hAnsi="Times New Roman" w:cs="Times New Roman"/>
-          <w:sz w:val="24"/>
-          <w:szCs w:val="24"/>
-        </w:rPr>
-        <w:t>,</w:t>
-      </w:r>
-      <w:proofErr w:type="gramEnd"/>
-      <w:r>
-        <w:rPr>
-          <w:rFonts w:ascii="Times New Roman" w:eastAsia="Times New Roman" w:hAnsi="Times New Roman" w:cs="Times New Roman"/>
-          <w:sz w:val="24"/>
-          <w:szCs w:val="24"/>
-        </w:rPr>
-        <w:t xml:space="preserve"> </w:t>
+        <w:t xml:space="preserve">block [&lt;size&gt;] </w:t>
+      </w:r>
+      <w:r>
+        <w:rPr>
+          <w:rFonts w:ascii="Times New Roman" w:eastAsia="Times New Roman" w:hAnsi="Times New Roman" w:cs="Times New Roman"/>
+          <w:sz w:val="24"/>
+          <w:szCs w:val="24"/>
+        </w:rPr>
+        <w:t xml:space="preserve">, </w:t>
       </w:r>
       <w:r>
         <w:rPr>
@@ -17599,14 +16616,12 @@
         </w:rPr>
         <w:t xml:space="preserve">Tape </w:t>
       </w:r>
-      <w:proofErr w:type="spellStart"/>
       <w:r>
         <w:rPr>
           <w:rFonts w:eastAsia="Times New Roman"/>
         </w:rPr>
         <w:t>Filemark</w:t>
       </w:r>
-      <w:proofErr w:type="spellEnd"/>
       <w:r>
         <w:rPr>
           <w:rFonts w:eastAsia="Times New Roman"/>
@@ -17634,42 +16649,7 @@
           <w:szCs w:val="20"/>
         </w:rPr>
         <w:noBreakHyphen/>
-      </w:r>
-      <w:proofErr w:type="spellStart"/>
-      <w:r>
-        <w:rPr>
-          <w:rFonts w:ascii="Courier New" w:eastAsia="Times New Roman" w:hAnsi="Courier New" w:cs="Courier New"/>
-          <w:sz w:val="20"/>
-          <w:szCs w:val="20"/>
-        </w:rPr>
-        <w:t>filemarks</w:t>
-      </w:r>
-      <w:proofErr w:type="spellEnd"/>
-      <w:r>
-        <w:rPr>
-          <w:rFonts w:ascii="Courier New" w:eastAsia="Times New Roman" w:hAnsi="Courier New" w:cs="Courier New"/>
-          <w:sz w:val="20"/>
-          <w:szCs w:val="20"/>
-        </w:rPr>
-        <w:t xml:space="preserve"> [</w:t>
-      </w:r>
-      <w:proofErr w:type="spellStart"/>
-      <w:r>
-        <w:rPr>
-          <w:rFonts w:ascii="Courier New" w:eastAsia="Times New Roman" w:hAnsi="Courier New" w:cs="Courier New"/>
-          <w:sz w:val="20"/>
-          <w:szCs w:val="20"/>
-        </w:rPr>
-        <w:t>on|off</w:t>
-      </w:r>
-      <w:proofErr w:type="spellEnd"/>
-      <w:r>
-        <w:rPr>
-          <w:rFonts w:ascii="Courier New" w:eastAsia="Times New Roman" w:hAnsi="Courier New" w:cs="Courier New"/>
-          <w:sz w:val="20"/>
-          <w:szCs w:val="20"/>
-        </w:rPr>
-        <w:t>]</w:t>
+        <w:t>filemarks [on|off]</w:t>
       </w:r>
     </w:p>
     <w:p>
@@ -17698,17 +16678,8 @@
           <w:szCs w:val="20"/>
         </w:rPr>
         <w:noBreakHyphen/>
-      </w:r>
-      <w:proofErr w:type="spellStart"/>
-      <w:r>
-        <w:rPr>
-          <w:rFonts w:ascii="Courier New" w:eastAsia="Times New Roman" w:hAnsi="Courier New" w:cs="Courier New"/>
-          <w:sz w:val="20"/>
-          <w:szCs w:val="20"/>
-        </w:rPr>
         <w:t>filemarks</w:t>
       </w:r>
-      <w:proofErr w:type="spellEnd"/>
       <w:r>
         <w:rPr>
           <w:rFonts w:ascii="Times New Roman" w:eastAsia="Times New Roman" w:hAnsi="Times New Roman" w:cs="Times New Roman"/>
@@ -17733,23 +16704,13 @@
         </w:rPr>
         <w:t xml:space="preserve">tape </w:t>
       </w:r>
-      <w:proofErr w:type="spellStart"/>
-      <w:r>
-        <w:rPr>
-          <w:rFonts w:ascii="Times New Roman" w:eastAsia="Times New Roman" w:hAnsi="Times New Roman" w:cs="Times New Roman"/>
-          <w:sz w:val="24"/>
-          <w:szCs w:val="24"/>
-        </w:rPr>
-        <w:t>filemarks</w:t>
-      </w:r>
-      <w:proofErr w:type="spellEnd"/>
-      <w:r>
-        <w:rPr>
-          <w:rFonts w:ascii="Times New Roman" w:eastAsia="Times New Roman" w:hAnsi="Times New Roman" w:cs="Times New Roman"/>
-          <w:sz w:val="24"/>
-          <w:szCs w:val="24"/>
-        </w:rPr>
-        <w:t xml:space="preserve"> in the </w:t>
+      <w:r>
+        <w:rPr>
+          <w:rFonts w:ascii="Times New Roman" w:eastAsia="Times New Roman" w:hAnsi="Times New Roman" w:cs="Times New Roman"/>
+          <w:sz w:val="24"/>
+          <w:szCs w:val="24"/>
+        </w:rPr>
+        <w:t xml:space="preserve">filemarks in the </w:t>
       </w:r>
       <w:r>
         <w:rPr>
@@ -17812,42 +16773,7 @@
           <w:szCs w:val="20"/>
         </w:rPr>
         <w:noBreakHyphen/>
-      </w:r>
-      <w:proofErr w:type="spellStart"/>
-      <w:r>
-        <w:rPr>
-          <w:rFonts w:ascii="Courier New" w:eastAsia="Times New Roman" w:hAnsi="Courier New" w:cs="Courier New"/>
-          <w:sz w:val="20"/>
-          <w:szCs w:val="20"/>
-        </w:rPr>
-        <w:t>fm</w:t>
-      </w:r>
-      <w:proofErr w:type="spellEnd"/>
-      <w:r>
-        <w:rPr>
-          <w:rFonts w:ascii="Courier New" w:eastAsia="Times New Roman" w:hAnsi="Courier New" w:cs="Courier New"/>
-          <w:sz w:val="20"/>
-          <w:szCs w:val="20"/>
-        </w:rPr>
-        <w:t xml:space="preserve"> [</w:t>
-      </w:r>
-      <w:proofErr w:type="spellStart"/>
-      <w:r>
-        <w:rPr>
-          <w:rFonts w:ascii="Courier New" w:eastAsia="Times New Roman" w:hAnsi="Courier New" w:cs="Courier New"/>
-          <w:sz w:val="20"/>
-          <w:szCs w:val="20"/>
-        </w:rPr>
-        <w:t>on|off</w:t>
-      </w:r>
-      <w:proofErr w:type="spellEnd"/>
-      <w:r>
-        <w:rPr>
-          <w:rFonts w:ascii="Courier New" w:eastAsia="Times New Roman" w:hAnsi="Courier New" w:cs="Courier New"/>
-          <w:sz w:val="20"/>
-          <w:szCs w:val="20"/>
-        </w:rPr>
-        <w:t>]</w:t>
+        <w:t>fm [on|off]</w:t>
       </w:r>
     </w:p>
     <w:p>
@@ -18002,25 +16928,7 @@
                 <w:sz w:val="24"/>
                 <w:szCs w:val="24"/>
               </w:rPr>
-              <w:t xml:space="preserve"> </w:t>
-            </w:r>
-            <w:proofErr w:type="spellStart"/>
-            <w:r>
-              <w:rPr>
-                <w:rFonts w:ascii="Times New Roman" w:eastAsia="Times New Roman" w:hAnsi="Times New Roman" w:cs="Times New Roman"/>
-                <w:sz w:val="24"/>
-                <w:szCs w:val="24"/>
-              </w:rPr>
-              <w:t>filemarks</w:t>
-            </w:r>
-            <w:proofErr w:type="spellEnd"/>
-            <w:r>
-              <w:rPr>
-                <w:rFonts w:ascii="Times New Roman" w:eastAsia="Times New Roman" w:hAnsi="Times New Roman" w:cs="Times New Roman"/>
-                <w:sz w:val="24"/>
-                <w:szCs w:val="24"/>
-              </w:rPr>
-              <w:t xml:space="preserve"> in the subsequent backup task</w:t>
+              <w:t xml:space="preserve"> filemarks in the subsequent backup task</w:t>
             </w:r>
             <w:r>
               <w:rPr>
@@ -18084,25 +16992,7 @@
                 <w:sz w:val="24"/>
                 <w:szCs w:val="24"/>
               </w:rPr>
-              <w:t xml:space="preserve">Do not use </w:t>
-            </w:r>
-            <w:proofErr w:type="spellStart"/>
-            <w:r>
-              <w:rPr>
-                <w:rFonts w:ascii="Times New Roman" w:eastAsia="Times New Roman" w:hAnsi="Times New Roman" w:cs="Times New Roman"/>
-                <w:sz w:val="24"/>
-                <w:szCs w:val="24"/>
-              </w:rPr>
-              <w:t>filemarks</w:t>
-            </w:r>
-            <w:proofErr w:type="spellEnd"/>
-            <w:r>
-              <w:rPr>
-                <w:rFonts w:ascii="Times New Roman" w:eastAsia="Times New Roman" w:hAnsi="Times New Roman" w:cs="Times New Roman"/>
-                <w:sz w:val="24"/>
-                <w:szCs w:val="24"/>
-              </w:rPr>
-              <w:t xml:space="preserve"> in the subsequent backup task</w:t>
+              <w:t>Do not use filemarks in the subsequent backup task</w:t>
             </w:r>
             <w:r>
               <w:rPr>
@@ -18166,25 +17056,7 @@
                 <w:sz w:val="24"/>
                 <w:szCs w:val="24"/>
               </w:rPr>
-              <w:t xml:space="preserve">Use </w:t>
-            </w:r>
-            <w:proofErr w:type="spellStart"/>
-            <w:r>
-              <w:rPr>
-                <w:rFonts w:ascii="Times New Roman" w:eastAsia="Times New Roman" w:hAnsi="Times New Roman" w:cs="Times New Roman"/>
-                <w:sz w:val="24"/>
-                <w:szCs w:val="24"/>
-              </w:rPr>
-              <w:t>filemarks</w:t>
-            </w:r>
-            <w:proofErr w:type="spellEnd"/>
-            <w:r>
-              <w:rPr>
-                <w:rFonts w:ascii="Times New Roman" w:eastAsia="Times New Roman" w:hAnsi="Times New Roman" w:cs="Times New Roman"/>
-                <w:sz w:val="24"/>
-                <w:szCs w:val="24"/>
-              </w:rPr>
-              <w:t xml:space="preserve"> in the subsequent backup task</w:t>
+              <w:t>Use filemarks in the subsequent backup task</w:t>
             </w:r>
             <w:r>
               <w:rPr>
@@ -18268,7 +17140,6 @@
           <w:sz w:val="24"/>
           <w:szCs w:val="24"/>
         </w:rPr>
-        <w:lastRenderedPageBreak/>
         <w:t xml:space="preserve">If the </w:t>
       </w:r>
       <w:r>
@@ -18278,17 +17149,8 @@
           <w:szCs w:val="20"/>
         </w:rPr>
         <w:noBreakHyphen/>
-      </w:r>
-      <w:proofErr w:type="spellStart"/>
-      <w:r>
-        <w:rPr>
-          <w:rFonts w:ascii="Courier New" w:eastAsia="Times New Roman" w:hAnsi="Courier New" w:cs="Courier New"/>
-          <w:sz w:val="20"/>
-          <w:szCs w:val="20"/>
-        </w:rPr>
         <w:t>filemarks</w:t>
       </w:r>
-      <w:proofErr w:type="spellEnd"/>
       <w:r>
         <w:rPr>
           <w:rFonts w:ascii="Times New Roman" w:eastAsia="Times New Roman" w:hAnsi="Times New Roman" w:cs="Times New Roman"/>
@@ -18343,33 +17205,217 @@
           <w:sz w:val="24"/>
           <w:szCs w:val="24"/>
         </w:rPr>
+        <w:t xml:space="preserve"> filemarks between files in the backup sets recorded by the subsequent </w:t>
+      </w:r>
+      <w:r>
+        <w:rPr>
+          <w:rFonts w:ascii="Times New Roman" w:eastAsia="Times New Roman" w:hAnsi="Times New Roman" w:cs="Times New Roman"/>
+          <w:sz w:val="24"/>
+          <w:szCs w:val="24"/>
+        </w:rPr>
+        <w:t>backup task flags.</w:t>
+      </w:r>
+    </w:p>
+    <w:p>
+      <w:pPr>
+        <w:spacing w:before="100" w:beforeAutospacing="1" w:after="100" w:afterAutospacing="1" w:line="240" w:lineRule="auto"/>
+        <w:rPr>
+          <w:rFonts w:ascii="Times New Roman" w:eastAsia="Times New Roman" w:hAnsi="Times New Roman" w:cs="Times New Roman"/>
+          <w:sz w:val="24"/>
+          <w:szCs w:val="24"/>
+        </w:rPr>
+      </w:pPr>
+      <w:r>
+        <w:rPr>
+          <w:rFonts w:ascii="Times New Roman" w:eastAsia="Times New Roman" w:hAnsi="Times New Roman" w:cs="Times New Roman"/>
+          <w:sz w:val="24"/>
+          <w:szCs w:val="24"/>
+        </w:rPr>
+        <w:t>Tape f</w:t>
+      </w:r>
+      <w:r>
+        <w:rPr>
+          <w:rFonts w:ascii="Times New Roman" w:eastAsia="Times New Roman" w:hAnsi="Times New Roman" w:cs="Times New Roman"/>
+          <w:sz w:val="24"/>
+          <w:szCs w:val="24"/>
+        </w:rPr>
+        <w:t xml:space="preserve">ilemark usage </w:t>
+      </w:r>
+      <w:r>
+        <w:rPr>
+          <w:rFonts w:ascii="Times New Roman" w:eastAsia="Times New Roman" w:hAnsi="Times New Roman" w:cs="Times New Roman"/>
+          <w:sz w:val="24"/>
+          <w:szCs w:val="24"/>
+        </w:rPr>
+        <w:t xml:space="preserve">can </w:t>
+      </w:r>
+      <w:r>
+        <w:rPr>
+          <w:rFonts w:ascii="Times New Roman" w:eastAsia="Times New Roman" w:hAnsi="Times New Roman" w:cs="Times New Roman"/>
+          <w:sz w:val="24"/>
+          <w:szCs w:val="24"/>
+        </w:rPr>
+        <w:t>accelerate</w:t>
+      </w:r>
+      <w:r>
+        <w:rPr>
+          <w:rFonts w:ascii="Times New Roman" w:eastAsia="Times New Roman" w:hAnsi="Times New Roman" w:cs="Times New Roman"/>
+          <w:sz w:val="24"/>
+          <w:szCs w:val="24"/>
+        </w:rPr>
         <w:t xml:space="preserve"> </w:t>
       </w:r>
-      <w:proofErr w:type="spellStart"/>
-      <w:r>
-        <w:rPr>
-          <w:rFonts w:ascii="Times New Roman" w:eastAsia="Times New Roman" w:hAnsi="Times New Roman" w:cs="Times New Roman"/>
-          <w:sz w:val="24"/>
-          <w:szCs w:val="24"/>
-        </w:rPr>
-        <w:t>filemarks</w:t>
-      </w:r>
-      <w:proofErr w:type="spellEnd"/>
-      <w:r>
-        <w:rPr>
-          <w:rFonts w:ascii="Times New Roman" w:eastAsia="Times New Roman" w:hAnsi="Times New Roman" w:cs="Times New Roman"/>
-          <w:sz w:val="24"/>
-          <w:szCs w:val="24"/>
-        </w:rPr>
-        <w:t xml:space="preserve"> between files in the backup sets recorded by the subsequent </w:t>
-      </w:r>
-      <w:r>
-        <w:rPr>
-          <w:rFonts w:ascii="Times New Roman" w:eastAsia="Times New Roman" w:hAnsi="Times New Roman" w:cs="Times New Roman"/>
-          <w:sz w:val="24"/>
-          <w:szCs w:val="24"/>
-        </w:rPr>
-        <w:t>backup task flags.</w:t>
+      <w:r>
+        <w:rPr>
+          <w:rFonts w:ascii="Times New Roman" w:eastAsia="Times New Roman" w:hAnsi="Times New Roman" w:cs="Times New Roman"/>
+          <w:sz w:val="24"/>
+          <w:szCs w:val="24"/>
+        </w:rPr>
+        <w:t>accessing</w:t>
+      </w:r>
+      <w:r>
+        <w:rPr>
+          <w:rFonts w:ascii="Times New Roman" w:eastAsia="Times New Roman" w:hAnsi="Times New Roman" w:cs="Times New Roman"/>
+          <w:sz w:val="24"/>
+          <w:szCs w:val="24"/>
+        </w:rPr>
+        <w:t xml:space="preserve"> separate files </w:t>
+      </w:r>
+      <w:r>
+        <w:rPr>
+          <w:rFonts w:ascii="Times New Roman" w:eastAsia="Times New Roman" w:hAnsi="Times New Roman" w:cs="Times New Roman"/>
+          <w:sz w:val="24"/>
+          <w:szCs w:val="24"/>
+        </w:rPr>
+        <w:t>when restoring them from</w:t>
+      </w:r>
+      <w:r>
+        <w:rPr>
+          <w:rFonts w:ascii="Times New Roman" w:eastAsia="Times New Roman" w:hAnsi="Times New Roman" w:cs="Times New Roman"/>
+          <w:sz w:val="24"/>
+          <w:szCs w:val="24"/>
+        </w:rPr>
+        <w:t xml:space="preserve"> a backup set</w:t>
+      </w:r>
+      <w:r>
+        <w:rPr>
+          <w:rFonts w:ascii="Times New Roman" w:eastAsia="Times New Roman" w:hAnsi="Times New Roman" w:cs="Times New Roman"/>
+          <w:sz w:val="24"/>
+          <w:szCs w:val="24"/>
+        </w:rPr>
+        <w:t xml:space="preserve"> </w:t>
+      </w:r>
+      <w:r>
+        <w:rPr>
+          <w:rFonts w:ascii="Times New Roman" w:eastAsia="Times New Roman" w:hAnsi="Times New Roman" w:cs="Times New Roman"/>
+          <w:sz w:val="24"/>
+          <w:szCs w:val="24"/>
+        </w:rPr>
+        <w:t xml:space="preserve">– at the price of slowing down </w:t>
+      </w:r>
+      <w:r>
+        <w:rPr>
+          <w:rFonts w:ascii="Times New Roman" w:eastAsia="Times New Roman" w:hAnsi="Times New Roman" w:cs="Times New Roman"/>
+          <w:sz w:val="24"/>
+          <w:szCs w:val="24"/>
+        </w:rPr>
+        <w:t>the backup recording process.</w:t>
+      </w:r>
+      <w:r>
+        <w:rPr>
+          <w:rFonts w:ascii="Times New Roman" w:eastAsia="Times New Roman" w:hAnsi="Times New Roman" w:cs="Times New Roman"/>
+          <w:sz w:val="24"/>
+          <w:szCs w:val="24"/>
+        </w:rPr>
+        <w:t xml:space="preserve"> It is </w:t>
+      </w:r>
+      <w:r>
+        <w:rPr>
+          <w:rFonts w:ascii="Times New Roman" w:eastAsia="Times New Roman" w:hAnsi="Times New Roman" w:cs="Times New Roman"/>
+          <w:sz w:val="24"/>
+          <w:szCs w:val="24"/>
+        </w:rPr>
+        <w:t xml:space="preserve">therefore </w:t>
+      </w:r>
+      <w:r>
+        <w:rPr>
+          <w:rFonts w:ascii="Times New Roman" w:eastAsia="Times New Roman" w:hAnsi="Times New Roman" w:cs="Times New Roman"/>
+          <w:sz w:val="24"/>
+          <w:szCs w:val="24"/>
+        </w:rPr>
+        <w:t xml:space="preserve">recommended to leave this </w:t>
+      </w:r>
+      <w:r>
+        <w:rPr>
+          <w:rFonts w:ascii="Times New Roman" w:eastAsia="Times New Roman" w:hAnsi="Times New Roman" w:cs="Times New Roman"/>
+          <w:sz w:val="24"/>
+          <w:szCs w:val="24"/>
+        </w:rPr>
+        <w:t>mode</w:t>
+      </w:r>
+      <w:r>
+        <w:rPr>
+          <w:rFonts w:ascii="Times New Roman" w:eastAsia="Times New Roman" w:hAnsi="Times New Roman" w:cs="Times New Roman"/>
+          <w:sz w:val="24"/>
+          <w:szCs w:val="24"/>
+        </w:rPr>
+        <w:t xml:space="preserve"> at the default “off” </w:t>
+      </w:r>
+      <w:r>
+        <w:rPr>
+          <w:rFonts w:ascii="Times New Roman" w:eastAsia="Times New Roman" w:hAnsi="Times New Roman" w:cs="Times New Roman"/>
+          <w:sz w:val="24"/>
+          <w:szCs w:val="24"/>
+        </w:rPr>
+        <w:t>setting</w:t>
+      </w:r>
+      <w:r>
+        <w:rPr>
+          <w:rFonts w:ascii="Times New Roman" w:eastAsia="Times New Roman" w:hAnsi="Times New Roman" w:cs="Times New Roman"/>
+          <w:sz w:val="24"/>
+          <w:szCs w:val="24"/>
+        </w:rPr>
+        <w:t xml:space="preserve">, unless backing up a few large files, such as long video </w:t>
+      </w:r>
+      <w:r>
+        <w:rPr>
+          <w:rFonts w:ascii="Times New Roman" w:eastAsia="Times New Roman" w:hAnsi="Times New Roman" w:cs="Times New Roman"/>
+          <w:sz w:val="24"/>
+          <w:szCs w:val="24"/>
+        </w:rPr>
+        <w:t xml:space="preserve">clip </w:t>
+      </w:r>
+      <w:r>
+        <w:rPr>
+          <w:rFonts w:ascii="Times New Roman" w:eastAsia="Times New Roman" w:hAnsi="Times New Roman" w:cs="Times New Roman"/>
+          <w:sz w:val="24"/>
+          <w:szCs w:val="24"/>
+        </w:rPr>
+        <w:t>files or archive</w:t>
+      </w:r>
+      <w:r>
+        <w:rPr>
+          <w:rFonts w:ascii="Times New Roman" w:eastAsia="Times New Roman" w:hAnsi="Times New Roman" w:cs="Times New Roman"/>
+          <w:sz w:val="24"/>
+          <w:szCs w:val="24"/>
+        </w:rPr>
+        <w:t xml:space="preserve"> file</w:t>
+      </w:r>
+      <w:r>
+        <w:rPr>
+          <w:rFonts w:ascii="Times New Roman" w:eastAsia="Times New Roman" w:hAnsi="Times New Roman" w:cs="Times New Roman"/>
+          <w:sz w:val="24"/>
+          <w:szCs w:val="24"/>
+        </w:rPr>
+        <w:t>s</w:t>
+      </w:r>
+      <w:r>
+        <w:rPr>
+          <w:rFonts w:ascii="Times New Roman" w:eastAsia="Times New Roman" w:hAnsi="Times New Roman" w:cs="Times New Roman"/>
+          <w:sz w:val="24"/>
+          <w:szCs w:val="24"/>
+        </w:rPr>
+        <w:t xml:space="preserve"> like .ZIP or .TAR.</w:t>
       </w:r>
     </w:p>
     <w:p>
@@ -18387,226 +17433,6 @@
           <w:sz w:val="24"/>
           <w:szCs w:val="24"/>
         </w:rPr>
-        <w:t xml:space="preserve">Tape </w:t>
-      </w:r>
-      <w:proofErr w:type="spellStart"/>
-      <w:r>
-        <w:rPr>
-          <w:rFonts w:ascii="Times New Roman" w:eastAsia="Times New Roman" w:hAnsi="Times New Roman" w:cs="Times New Roman"/>
-          <w:sz w:val="24"/>
-          <w:szCs w:val="24"/>
-        </w:rPr>
-        <w:t>f</w:t>
-      </w:r>
-      <w:r>
-        <w:rPr>
-          <w:rFonts w:ascii="Times New Roman" w:eastAsia="Times New Roman" w:hAnsi="Times New Roman" w:cs="Times New Roman"/>
-          <w:sz w:val="24"/>
-          <w:szCs w:val="24"/>
-        </w:rPr>
-        <w:t>ilemark</w:t>
-      </w:r>
-      <w:proofErr w:type="spellEnd"/>
-      <w:r>
-        <w:rPr>
-          <w:rFonts w:ascii="Times New Roman" w:eastAsia="Times New Roman" w:hAnsi="Times New Roman" w:cs="Times New Roman"/>
-          <w:sz w:val="24"/>
-          <w:szCs w:val="24"/>
-        </w:rPr>
-        <w:t xml:space="preserve"> usage </w:t>
-      </w:r>
-      <w:r>
-        <w:rPr>
-          <w:rFonts w:ascii="Times New Roman" w:eastAsia="Times New Roman" w:hAnsi="Times New Roman" w:cs="Times New Roman"/>
-          <w:sz w:val="24"/>
-          <w:szCs w:val="24"/>
-        </w:rPr>
-        <w:t xml:space="preserve">can </w:t>
-      </w:r>
-      <w:r>
-        <w:rPr>
-          <w:rFonts w:ascii="Times New Roman" w:eastAsia="Times New Roman" w:hAnsi="Times New Roman" w:cs="Times New Roman"/>
-          <w:sz w:val="24"/>
-          <w:szCs w:val="24"/>
-        </w:rPr>
-        <w:t>accelerate</w:t>
-      </w:r>
-      <w:r>
-        <w:rPr>
-          <w:rFonts w:ascii="Times New Roman" w:eastAsia="Times New Roman" w:hAnsi="Times New Roman" w:cs="Times New Roman"/>
-          <w:sz w:val="24"/>
-          <w:szCs w:val="24"/>
-        </w:rPr>
-        <w:t xml:space="preserve"> </w:t>
-      </w:r>
-      <w:r>
-        <w:rPr>
-          <w:rFonts w:ascii="Times New Roman" w:eastAsia="Times New Roman" w:hAnsi="Times New Roman" w:cs="Times New Roman"/>
-          <w:sz w:val="24"/>
-          <w:szCs w:val="24"/>
-        </w:rPr>
-        <w:t>accessing</w:t>
-      </w:r>
-      <w:r>
-        <w:rPr>
-          <w:rFonts w:ascii="Times New Roman" w:eastAsia="Times New Roman" w:hAnsi="Times New Roman" w:cs="Times New Roman"/>
-          <w:sz w:val="24"/>
-          <w:szCs w:val="24"/>
-        </w:rPr>
-        <w:t xml:space="preserve"> separate files </w:t>
-      </w:r>
-      <w:r>
-        <w:rPr>
-          <w:rFonts w:ascii="Times New Roman" w:eastAsia="Times New Roman" w:hAnsi="Times New Roman" w:cs="Times New Roman"/>
-          <w:sz w:val="24"/>
-          <w:szCs w:val="24"/>
-        </w:rPr>
-        <w:t>when restoring them from</w:t>
-      </w:r>
-      <w:r>
-        <w:rPr>
-          <w:rFonts w:ascii="Times New Roman" w:eastAsia="Times New Roman" w:hAnsi="Times New Roman" w:cs="Times New Roman"/>
-          <w:sz w:val="24"/>
-          <w:szCs w:val="24"/>
-        </w:rPr>
-        <w:t xml:space="preserve"> a backup set</w:t>
-      </w:r>
-      <w:r>
-        <w:rPr>
-          <w:rFonts w:ascii="Times New Roman" w:eastAsia="Times New Roman" w:hAnsi="Times New Roman" w:cs="Times New Roman"/>
-          <w:sz w:val="24"/>
-          <w:szCs w:val="24"/>
-        </w:rPr>
-        <w:t xml:space="preserve"> </w:t>
-      </w:r>
-      <w:r>
-        <w:rPr>
-          <w:rFonts w:ascii="Times New Roman" w:eastAsia="Times New Roman" w:hAnsi="Times New Roman" w:cs="Times New Roman"/>
-          <w:sz w:val="24"/>
-          <w:szCs w:val="24"/>
-        </w:rPr>
-        <w:t xml:space="preserve">– at the price of slowing down </w:t>
-      </w:r>
-      <w:r>
-        <w:rPr>
-          <w:rFonts w:ascii="Times New Roman" w:eastAsia="Times New Roman" w:hAnsi="Times New Roman" w:cs="Times New Roman"/>
-          <w:sz w:val="24"/>
-          <w:szCs w:val="24"/>
-        </w:rPr>
-        <w:t>the backup recording process.</w:t>
-      </w:r>
-      <w:r>
-        <w:rPr>
-          <w:rFonts w:ascii="Times New Roman" w:eastAsia="Times New Roman" w:hAnsi="Times New Roman" w:cs="Times New Roman"/>
-          <w:sz w:val="24"/>
-          <w:szCs w:val="24"/>
-        </w:rPr>
-        <w:t xml:space="preserve"> It is </w:t>
-      </w:r>
-      <w:r>
-        <w:rPr>
-          <w:rFonts w:ascii="Times New Roman" w:eastAsia="Times New Roman" w:hAnsi="Times New Roman" w:cs="Times New Roman"/>
-          <w:sz w:val="24"/>
-          <w:szCs w:val="24"/>
-        </w:rPr>
-        <w:t xml:space="preserve">therefore </w:t>
-      </w:r>
-      <w:r>
-        <w:rPr>
-          <w:rFonts w:ascii="Times New Roman" w:eastAsia="Times New Roman" w:hAnsi="Times New Roman" w:cs="Times New Roman"/>
-          <w:sz w:val="24"/>
-          <w:szCs w:val="24"/>
-        </w:rPr>
-        <w:t xml:space="preserve">recommended to leave this </w:t>
-      </w:r>
-      <w:r>
-        <w:rPr>
-          <w:rFonts w:ascii="Times New Roman" w:eastAsia="Times New Roman" w:hAnsi="Times New Roman" w:cs="Times New Roman"/>
-          <w:sz w:val="24"/>
-          <w:szCs w:val="24"/>
-        </w:rPr>
-        <w:t>mode</w:t>
-      </w:r>
-      <w:r>
-        <w:rPr>
-          <w:rFonts w:ascii="Times New Roman" w:eastAsia="Times New Roman" w:hAnsi="Times New Roman" w:cs="Times New Roman"/>
-          <w:sz w:val="24"/>
-          <w:szCs w:val="24"/>
-        </w:rPr>
-        <w:t xml:space="preserve"> at the default “off” </w:t>
-      </w:r>
-      <w:r>
-        <w:rPr>
-          <w:rFonts w:ascii="Times New Roman" w:eastAsia="Times New Roman" w:hAnsi="Times New Roman" w:cs="Times New Roman"/>
-          <w:sz w:val="24"/>
-          <w:szCs w:val="24"/>
-        </w:rPr>
-        <w:t>setting</w:t>
-      </w:r>
-      <w:r>
-        <w:rPr>
-          <w:rFonts w:ascii="Times New Roman" w:eastAsia="Times New Roman" w:hAnsi="Times New Roman" w:cs="Times New Roman"/>
-          <w:sz w:val="24"/>
-          <w:szCs w:val="24"/>
-        </w:rPr>
-        <w:t xml:space="preserve">, unless backing up a few large files, such as long video </w:t>
-      </w:r>
-      <w:r>
-        <w:rPr>
-          <w:rFonts w:ascii="Times New Roman" w:eastAsia="Times New Roman" w:hAnsi="Times New Roman" w:cs="Times New Roman"/>
-          <w:sz w:val="24"/>
-          <w:szCs w:val="24"/>
-        </w:rPr>
-        <w:t xml:space="preserve">clip </w:t>
-      </w:r>
-      <w:r>
-        <w:rPr>
-          <w:rFonts w:ascii="Times New Roman" w:eastAsia="Times New Roman" w:hAnsi="Times New Roman" w:cs="Times New Roman"/>
-          <w:sz w:val="24"/>
-          <w:szCs w:val="24"/>
-        </w:rPr>
-        <w:t>files or archive</w:t>
-      </w:r>
-      <w:r>
-        <w:rPr>
-          <w:rFonts w:ascii="Times New Roman" w:eastAsia="Times New Roman" w:hAnsi="Times New Roman" w:cs="Times New Roman"/>
-          <w:sz w:val="24"/>
-          <w:szCs w:val="24"/>
-        </w:rPr>
-        <w:t xml:space="preserve"> file</w:t>
-      </w:r>
-      <w:r>
-        <w:rPr>
-          <w:rFonts w:ascii="Times New Roman" w:eastAsia="Times New Roman" w:hAnsi="Times New Roman" w:cs="Times New Roman"/>
-          <w:sz w:val="24"/>
-          <w:szCs w:val="24"/>
-        </w:rPr>
-        <w:t>s</w:t>
-      </w:r>
-      <w:r>
-        <w:rPr>
-          <w:rFonts w:ascii="Times New Roman" w:eastAsia="Times New Roman" w:hAnsi="Times New Roman" w:cs="Times New Roman"/>
-          <w:sz w:val="24"/>
-          <w:szCs w:val="24"/>
-        </w:rPr>
-        <w:t xml:space="preserve"> like .ZIP or .TAR.</w:t>
-      </w:r>
-    </w:p>
-    <w:p>
-      <w:pPr>
-        <w:spacing w:before="100" w:beforeAutospacing="1" w:after="100" w:afterAutospacing="1" w:line="240" w:lineRule="auto"/>
-        <w:rPr>
-          <w:rFonts w:ascii="Times New Roman" w:eastAsia="Times New Roman" w:hAnsi="Times New Roman" w:cs="Times New Roman"/>
-          <w:sz w:val="24"/>
-          <w:szCs w:val="24"/>
-        </w:rPr>
-      </w:pPr>
-      <w:r>
-        <w:rPr>
-          <w:rFonts w:ascii="Times New Roman" w:eastAsia="Times New Roman" w:hAnsi="Times New Roman" w:cs="Times New Roman"/>
-          <w:sz w:val="24"/>
-          <w:szCs w:val="24"/>
-        </w:rPr>
         <w:t xml:space="preserve">On some drives, such as DST VS1, </w:t>
       </w:r>
       <w:r>
@@ -18623,43 +17449,7 @@
           <w:sz w:val="24"/>
           <w:szCs w:val="24"/>
         </w:rPr>
-        <w:t xml:space="preserve"> does not support tape </w:t>
-      </w:r>
-      <w:proofErr w:type="spellStart"/>
-      <w:r>
-        <w:rPr>
-          <w:rFonts w:ascii="Times New Roman" w:eastAsia="Times New Roman" w:hAnsi="Times New Roman" w:cs="Times New Roman"/>
-          <w:sz w:val="24"/>
-          <w:szCs w:val="24"/>
-        </w:rPr>
-        <w:t>filemark</w:t>
-      </w:r>
-      <w:proofErr w:type="spellEnd"/>
-      <w:r>
-        <w:rPr>
-          <w:rFonts w:ascii="Times New Roman" w:eastAsia="Times New Roman" w:hAnsi="Times New Roman" w:cs="Times New Roman"/>
-          <w:sz w:val="24"/>
-          <w:szCs w:val="24"/>
-        </w:rPr>
-        <w:t xml:space="preserve"> usage. In such cases the tape </w:t>
-      </w:r>
-      <w:proofErr w:type="spellStart"/>
-      <w:r>
-        <w:rPr>
-          <w:rFonts w:ascii="Times New Roman" w:eastAsia="Times New Roman" w:hAnsi="Times New Roman" w:cs="Times New Roman"/>
-          <w:sz w:val="24"/>
-          <w:szCs w:val="24"/>
-        </w:rPr>
-        <w:t>filemark</w:t>
-      </w:r>
-      <w:proofErr w:type="spellEnd"/>
-      <w:r>
-        <w:rPr>
-          <w:rFonts w:ascii="Times New Roman" w:eastAsia="Times New Roman" w:hAnsi="Times New Roman" w:cs="Times New Roman"/>
-          <w:sz w:val="24"/>
-          <w:szCs w:val="24"/>
-        </w:rPr>
-        <w:t xml:space="preserve"> usage is always set to “off”.</w:t>
+        <w:t xml:space="preserve"> does not support tape filemark usage. In such cases the tape filemark usage is always set to “off”.</w:t>
       </w:r>
     </w:p>
     <w:p>
@@ -18697,25 +17487,7 @@
           <w:sz w:val="24"/>
           <w:szCs w:val="24"/>
         </w:rPr>
-        <w:t xml:space="preserve"> tasks on the command line. Various backup sets on the same tape media may be recorded using different data tape </w:t>
-      </w:r>
-      <w:proofErr w:type="spellStart"/>
-      <w:r>
-        <w:rPr>
-          <w:rFonts w:ascii="Times New Roman" w:eastAsia="Times New Roman" w:hAnsi="Times New Roman" w:cs="Times New Roman"/>
-          <w:sz w:val="24"/>
-          <w:szCs w:val="24"/>
-        </w:rPr>
-        <w:t>filemark</w:t>
-      </w:r>
-      <w:proofErr w:type="spellEnd"/>
-      <w:r>
-        <w:rPr>
-          <w:rFonts w:ascii="Times New Roman" w:eastAsia="Times New Roman" w:hAnsi="Times New Roman" w:cs="Times New Roman"/>
-          <w:sz w:val="24"/>
-          <w:szCs w:val="24"/>
-        </w:rPr>
-        <w:t xml:space="preserve"> usage modes.</w:t>
+        <w:t xml:space="preserve"> tasks on the command line. Various backup sets on the same tape media may be recorded using different data tape filemark usage modes.</w:t>
       </w:r>
     </w:p>
     <w:p>
@@ -18766,25 +17538,7 @@
           <w:sz w:val="20"/>
           <w:szCs w:val="20"/>
         </w:rPr>
-        <w:t xml:space="preserve"> [</w:t>
-      </w:r>
-      <w:proofErr w:type="spellStart"/>
-      <w:r>
-        <w:rPr>
-          <w:rFonts w:ascii="Courier New" w:eastAsia="Times New Roman" w:hAnsi="Courier New" w:cs="Courier New"/>
-          <w:sz w:val="20"/>
-          <w:szCs w:val="20"/>
-        </w:rPr>
-        <w:t>on|off</w:t>
-      </w:r>
-      <w:proofErr w:type="spellEnd"/>
-      <w:r>
-        <w:rPr>
-          <w:rFonts w:ascii="Courier New" w:eastAsia="Times New Roman" w:hAnsi="Courier New" w:cs="Courier New"/>
-          <w:sz w:val="20"/>
-          <w:szCs w:val="20"/>
-        </w:rPr>
-        <w:t>]</w:t>
+        <w:t xml:space="preserve"> [on|off]</w:t>
       </w:r>
     </w:p>
     <w:p>
@@ -18921,26 +17675,7 @@
           <w:sz w:val="20"/>
           <w:szCs w:val="20"/>
         </w:rPr>
-        <w:t>[</w:t>
-      </w:r>
-      <w:proofErr w:type="spellStart"/>
-      <w:r>
-        <w:rPr>
-          <w:rFonts w:ascii="Courier New" w:eastAsia="Times New Roman" w:hAnsi="Courier New" w:cs="Courier New"/>
-          <w:sz w:val="20"/>
-          <w:szCs w:val="20"/>
-        </w:rPr>
-        <w:t>on|off</w:t>
-      </w:r>
-      <w:proofErr w:type="spellEnd"/>
-      <w:proofErr w:type="gramStart"/>
-      <w:r>
-        <w:rPr>
-          <w:rFonts w:ascii="Courier New" w:eastAsia="Times New Roman" w:hAnsi="Courier New" w:cs="Courier New"/>
-          <w:sz w:val="20"/>
-          <w:szCs w:val="20"/>
-        </w:rPr>
-        <w:t>]</w:t>
+        <w:t>[on|off]</w:t>
       </w:r>
       <w:r>
         <w:rPr>
@@ -18956,117 +17691,72 @@
           <w:sz w:val="24"/>
           <w:szCs w:val="24"/>
         </w:rPr>
+        <w:t xml:space="preserve">, </w:t>
+      </w:r>
+      <w:r>
+        <w:rPr>
+          <w:rFonts w:ascii="Times New Roman" w:eastAsia="Times New Roman" w:hAnsi="Times New Roman" w:cs="Times New Roman"/>
+          <w:sz w:val="24"/>
+          <w:szCs w:val="24"/>
+        </w:rPr>
+        <w:t xml:space="preserve"> </w:t>
+      </w:r>
+      <w:r>
+        <w:rPr>
+          <w:rFonts w:ascii="Courier New" w:eastAsia="Times New Roman" w:hAnsi="Courier New" w:cs="Courier New"/>
+          <w:sz w:val="20"/>
+          <w:szCs w:val="20"/>
+        </w:rPr>
+        <w:noBreakHyphen/>
+      </w:r>
+      <w:r>
+        <w:rPr>
+          <w:rFonts w:ascii="Courier New" w:eastAsia="Times New Roman" w:hAnsi="Courier New" w:cs="Courier New"/>
+          <w:sz w:val="20"/>
+          <w:szCs w:val="20"/>
+        </w:rPr>
+        <w:t>subdir</w:t>
+      </w:r>
+      <w:r>
+        <w:rPr>
+          <w:rFonts w:ascii="Courier New" w:eastAsia="Times New Roman" w:hAnsi="Courier New" w:cs="Courier New"/>
+          <w:sz w:val="20"/>
+          <w:szCs w:val="20"/>
+        </w:rPr>
+        <w:t xml:space="preserve"> [on|off]</w:t>
+      </w:r>
+      <w:r>
+        <w:rPr>
+          <w:rFonts w:ascii="Times New Roman" w:eastAsia="Times New Roman" w:hAnsi="Times New Roman" w:cs="Times New Roman"/>
+          <w:sz w:val="24"/>
+          <w:szCs w:val="24"/>
+        </w:rPr>
+        <w:t xml:space="preserve"> </w:t>
+      </w:r>
+      <w:r>
+        <w:rPr>
+          <w:rFonts w:ascii="Times New Roman" w:eastAsia="Times New Roman" w:hAnsi="Times New Roman" w:cs="Times New Roman"/>
+          <w:sz w:val="24"/>
+          <w:szCs w:val="24"/>
+        </w:rPr>
         <w:t>,</w:t>
       </w:r>
-      <w:proofErr w:type="gramEnd"/>
-      <w:r>
-        <w:rPr>
-          <w:rFonts w:ascii="Times New Roman" w:eastAsia="Times New Roman" w:hAnsi="Times New Roman" w:cs="Times New Roman"/>
-          <w:sz w:val="24"/>
-          <w:szCs w:val="24"/>
+      <w:r>
+        <w:rPr>
+          <w:rFonts w:ascii="Courier New" w:eastAsia="Times New Roman" w:hAnsi="Courier New" w:cs="Courier New"/>
+          <w:sz w:val="20"/>
+          <w:szCs w:val="20"/>
         </w:rPr>
         <w:t xml:space="preserve"> </w:t>
       </w:r>
       <w:r>
         <w:rPr>
-          <w:rFonts w:ascii="Times New Roman" w:eastAsia="Times New Roman" w:hAnsi="Times New Roman" w:cs="Times New Roman"/>
-          <w:sz w:val="24"/>
-          <w:szCs w:val="24"/>
-        </w:rPr>
-        <w:t xml:space="preserve"> </w:t>
-      </w:r>
-      <w:r>
-        <w:rPr>
           <w:rFonts w:ascii="Courier New" w:eastAsia="Times New Roman" w:hAnsi="Courier New" w:cs="Courier New"/>
           <w:sz w:val="20"/>
           <w:szCs w:val="20"/>
         </w:rPr>
         <w:noBreakHyphen/>
-      </w:r>
-      <w:r>
-        <w:rPr>
-          <w:rFonts w:ascii="Courier New" w:eastAsia="Times New Roman" w:hAnsi="Courier New" w:cs="Courier New"/>
-          <w:sz w:val="20"/>
-          <w:szCs w:val="20"/>
-        </w:rPr>
-        <w:t>subdir</w:t>
-      </w:r>
-      <w:r>
-        <w:rPr>
-          <w:rFonts w:ascii="Courier New" w:eastAsia="Times New Roman" w:hAnsi="Courier New" w:cs="Courier New"/>
-          <w:sz w:val="20"/>
-          <w:szCs w:val="20"/>
-        </w:rPr>
-        <w:t xml:space="preserve"> [</w:t>
-      </w:r>
-      <w:proofErr w:type="spellStart"/>
-      <w:r>
-        <w:rPr>
-          <w:rFonts w:ascii="Courier New" w:eastAsia="Times New Roman" w:hAnsi="Courier New" w:cs="Courier New"/>
-          <w:sz w:val="20"/>
-          <w:szCs w:val="20"/>
-        </w:rPr>
-        <w:t>on|off</w:t>
-      </w:r>
-      <w:proofErr w:type="spellEnd"/>
-      <w:r>
-        <w:rPr>
-          <w:rFonts w:ascii="Courier New" w:eastAsia="Times New Roman" w:hAnsi="Courier New" w:cs="Courier New"/>
-          <w:sz w:val="20"/>
-          <w:szCs w:val="20"/>
-        </w:rPr>
-        <w:t>]</w:t>
-      </w:r>
-      <w:r>
-        <w:rPr>
-          <w:rFonts w:ascii="Times New Roman" w:eastAsia="Times New Roman" w:hAnsi="Times New Roman" w:cs="Times New Roman"/>
-          <w:sz w:val="24"/>
-          <w:szCs w:val="24"/>
-        </w:rPr>
-        <w:t xml:space="preserve"> </w:t>
-      </w:r>
-      <w:r>
-        <w:rPr>
-          <w:rFonts w:ascii="Times New Roman" w:eastAsia="Times New Roman" w:hAnsi="Times New Roman" w:cs="Times New Roman"/>
-          <w:sz w:val="24"/>
-          <w:szCs w:val="24"/>
-        </w:rPr>
-        <w:t>,</w:t>
-      </w:r>
-      <w:r>
-        <w:rPr>
-          <w:rFonts w:ascii="Courier New" w:eastAsia="Times New Roman" w:hAnsi="Courier New" w:cs="Courier New"/>
-          <w:sz w:val="20"/>
-          <w:szCs w:val="20"/>
-        </w:rPr>
-        <w:t xml:space="preserve"> </w:t>
-      </w:r>
-      <w:r>
-        <w:rPr>
-          <w:rFonts w:ascii="Courier New" w:eastAsia="Times New Roman" w:hAnsi="Courier New" w:cs="Courier New"/>
-          <w:sz w:val="20"/>
-          <w:szCs w:val="20"/>
-        </w:rPr>
-        <w:noBreakHyphen/>
-        <w:t>s [</w:t>
-      </w:r>
-      <w:proofErr w:type="spellStart"/>
-      <w:r>
-        <w:rPr>
-          <w:rFonts w:ascii="Courier New" w:eastAsia="Times New Roman" w:hAnsi="Courier New" w:cs="Courier New"/>
-          <w:sz w:val="20"/>
-          <w:szCs w:val="20"/>
-        </w:rPr>
-        <w:t>on|off</w:t>
-      </w:r>
-      <w:proofErr w:type="spellEnd"/>
-      <w:r>
-        <w:rPr>
-          <w:rFonts w:ascii="Courier New" w:eastAsia="Times New Roman" w:hAnsi="Courier New" w:cs="Courier New"/>
-          <w:sz w:val="20"/>
-          <w:szCs w:val="20"/>
-        </w:rPr>
-        <w:t>]</w:t>
+        <w:t>s [on|off]</w:t>
       </w:r>
     </w:p>
     <w:p>
@@ -20146,7 +18836,6 @@
         <w:rPr>
           <w:rFonts w:eastAsia="Times New Roman"/>
         </w:rPr>
-        <w:lastRenderedPageBreak/>
         <w:t>Data Integrity Verification (CRC) Mode:</w:t>
       </w:r>
       <w:r>
@@ -20164,8 +18853,34 @@
           <w:szCs w:val="20"/>
         </w:rPr>
         <w:noBreakHyphen/>
-      </w:r>
-      <w:proofErr w:type="spellStart"/>
+        <w:t>crc [on|off|&lt;algorithm&gt;]</w:t>
+      </w:r>
+    </w:p>
+    <w:p>
+      <w:pPr>
+        <w:spacing w:before="100" w:beforeAutospacing="1" w:after="100" w:afterAutospacing="1" w:line="240" w:lineRule="auto"/>
+        <w:rPr>
+          <w:rFonts w:ascii="Times New Roman" w:eastAsia="Times New Roman" w:hAnsi="Times New Roman" w:cs="Times New Roman"/>
+          <w:sz w:val="24"/>
+          <w:szCs w:val="24"/>
+        </w:rPr>
+      </w:pPr>
+      <w:r>
+        <w:rPr>
+          <w:rFonts w:ascii="Times New Roman" w:eastAsia="Times New Roman" w:hAnsi="Times New Roman" w:cs="Times New Roman"/>
+          <w:sz w:val="24"/>
+          <w:szCs w:val="24"/>
+        </w:rPr>
+        <w:t xml:space="preserve">Use the </w:t>
+      </w:r>
+      <w:r>
+        <w:rPr>
+          <w:rFonts w:ascii="Courier New" w:eastAsia="Times New Roman" w:hAnsi="Courier New" w:cs="Courier New"/>
+          <w:sz w:val="20"/>
+          <w:szCs w:val="20"/>
+        </w:rPr>
+        <w:noBreakHyphen/>
+      </w:r>
       <w:r>
         <w:rPr>
           <w:rFonts w:ascii="Courier New" w:eastAsia="Times New Roman" w:hAnsi="Courier New" w:cs="Courier New"/>
@@ -20174,69 +18889,6 @@
         </w:rPr>
         <w:t>crc</w:t>
       </w:r>
-      <w:proofErr w:type="spellEnd"/>
-      <w:r>
-        <w:rPr>
-          <w:rFonts w:ascii="Courier New" w:eastAsia="Times New Roman" w:hAnsi="Courier New" w:cs="Courier New"/>
-          <w:sz w:val="20"/>
-          <w:szCs w:val="20"/>
-        </w:rPr>
-        <w:t xml:space="preserve"> [</w:t>
-      </w:r>
-      <w:proofErr w:type="spellStart"/>
-      <w:r>
-        <w:rPr>
-          <w:rFonts w:ascii="Courier New" w:eastAsia="Times New Roman" w:hAnsi="Courier New" w:cs="Courier New"/>
-          <w:sz w:val="20"/>
-          <w:szCs w:val="20"/>
-        </w:rPr>
-        <w:t>on|off</w:t>
-      </w:r>
-      <w:proofErr w:type="spellEnd"/>
-      <w:r>
-        <w:rPr>
-          <w:rFonts w:ascii="Courier New" w:eastAsia="Times New Roman" w:hAnsi="Courier New" w:cs="Courier New"/>
-          <w:sz w:val="20"/>
-          <w:szCs w:val="20"/>
-        </w:rPr>
-        <w:t>|&lt;algorithm&gt;]</w:t>
-      </w:r>
-    </w:p>
-    <w:p>
-      <w:pPr>
-        <w:spacing w:before="100" w:beforeAutospacing="1" w:after="100" w:afterAutospacing="1" w:line="240" w:lineRule="auto"/>
-        <w:rPr>
-          <w:rFonts w:ascii="Times New Roman" w:eastAsia="Times New Roman" w:hAnsi="Times New Roman" w:cs="Times New Roman"/>
-          <w:sz w:val="24"/>
-          <w:szCs w:val="24"/>
-        </w:rPr>
-      </w:pPr>
-      <w:r>
-        <w:rPr>
-          <w:rFonts w:ascii="Times New Roman" w:eastAsia="Times New Roman" w:hAnsi="Times New Roman" w:cs="Times New Roman"/>
-          <w:sz w:val="24"/>
-          <w:szCs w:val="24"/>
-        </w:rPr>
-        <w:t xml:space="preserve">Use the </w:t>
-      </w:r>
-      <w:r>
-        <w:rPr>
-          <w:rFonts w:ascii="Courier New" w:eastAsia="Times New Roman" w:hAnsi="Courier New" w:cs="Courier New"/>
-          <w:sz w:val="20"/>
-          <w:szCs w:val="20"/>
-        </w:rPr>
-        <w:noBreakHyphen/>
-      </w:r>
-      <w:proofErr w:type="spellStart"/>
-      <w:r>
-        <w:rPr>
-          <w:rFonts w:ascii="Courier New" w:eastAsia="Times New Roman" w:hAnsi="Courier New" w:cs="Courier New"/>
-          <w:sz w:val="20"/>
-          <w:szCs w:val="20"/>
-        </w:rPr>
-        <w:t>crc</w:t>
-      </w:r>
-      <w:proofErr w:type="spellEnd"/>
       <w:r>
         <w:rPr>
           <w:rFonts w:ascii="Times New Roman" w:eastAsia="Times New Roman" w:hAnsi="Times New Roman" w:cs="Times New Roman"/>
@@ -20306,25 +18958,7 @@
           <w:szCs w:val="20"/>
         </w:rPr>
         <w:noBreakHyphen/>
-        <w:t>c [</w:t>
-      </w:r>
-      <w:proofErr w:type="spellStart"/>
-      <w:r>
-        <w:rPr>
-          <w:rFonts w:ascii="Courier New" w:eastAsia="Times New Roman" w:hAnsi="Courier New" w:cs="Courier New"/>
-          <w:sz w:val="20"/>
-          <w:szCs w:val="20"/>
-        </w:rPr>
-        <w:t>on|off</w:t>
-      </w:r>
-      <w:proofErr w:type="spellEnd"/>
-      <w:r>
-        <w:rPr>
-          <w:rFonts w:ascii="Courier New" w:eastAsia="Times New Roman" w:hAnsi="Courier New" w:cs="Courier New"/>
-          <w:sz w:val="20"/>
-          <w:szCs w:val="20"/>
-        </w:rPr>
-        <w:t>|&lt;algorithm&gt;]</w:t>
+        <w:t>c [on|off|&lt;algorithm&gt;]</w:t>
       </w:r>
     </w:p>
     <w:p>
@@ -21671,7 +20305,6 @@
         </w:rPr>
         <w:noBreakHyphen/>
       </w:r>
-      <w:proofErr w:type="spellStart"/>
       <w:r>
         <w:rPr>
           <w:rFonts w:ascii="Courier New" w:eastAsia="Times New Roman" w:hAnsi="Courier New" w:cs="Courier New"/>
@@ -21680,7 +20313,6 @@
         </w:rPr>
         <w:t>crc</w:t>
       </w:r>
-      <w:proofErr w:type="spellEnd"/>
       <w:r>
         <w:rPr>
           <w:rFonts w:ascii="Times New Roman" w:eastAsia="Times New Roman" w:hAnsi="Times New Roman" w:cs="Times New Roman"/>
@@ -22067,25 +20699,7 @@
           <w:szCs w:val="20"/>
         </w:rPr>
         <w:noBreakHyphen/>
-        <w:t>d:0 -</w:t>
-      </w:r>
-      <w:proofErr w:type="spellStart"/>
-      <w:r>
-        <w:rPr>
-          <w:rFonts w:ascii="Courier New" w:eastAsia="Times New Roman" w:hAnsi="Courier New" w:cs="Courier New"/>
-          <w:sz w:val="20"/>
-          <w:szCs w:val="20"/>
-        </w:rPr>
-        <w:t>crc</w:t>
-      </w:r>
-      <w:proofErr w:type="spellEnd"/>
-      <w:r>
-        <w:rPr>
-          <w:rFonts w:ascii="Courier New" w:eastAsia="Times New Roman" w:hAnsi="Courier New" w:cs="Courier New"/>
-          <w:sz w:val="20"/>
-          <w:szCs w:val="20"/>
-        </w:rPr>
-        <w:t xml:space="preserve"> </w:t>
+        <w:t xml:space="preserve">d:0 -crc </w:t>
       </w:r>
       <w:r>
         <w:rPr>
@@ -22094,25 +20708,7 @@
           <w:szCs w:val="20"/>
         </w:rPr>
         <w:noBreakHyphen/>
-        <w:t>backup C:\Data -</w:t>
-      </w:r>
-      <w:proofErr w:type="spellStart"/>
-      <w:r>
-        <w:rPr>
-          <w:rFonts w:ascii="Courier New" w:eastAsia="Times New Roman" w:hAnsi="Courier New" w:cs="Courier New"/>
-          <w:sz w:val="20"/>
-          <w:szCs w:val="20"/>
-        </w:rPr>
-        <w:t>crc</w:t>
-      </w:r>
-      <w:proofErr w:type="spellEnd"/>
-      <w:r>
-        <w:rPr>
-          <w:rFonts w:ascii="Courier New" w:eastAsia="Times New Roman" w:hAnsi="Courier New" w:cs="Courier New"/>
-          <w:sz w:val="20"/>
-          <w:szCs w:val="20"/>
-        </w:rPr>
-        <w:t xml:space="preserve"> 64 </w:t>
+        <w:t xml:space="preserve">backup C:\Data -crc 64 </w:t>
       </w:r>
       <w:r>
         <w:rPr>
@@ -22147,7 +20743,6 @@
         <w:rPr>
           <w:rFonts w:eastAsia="Times New Roman"/>
         </w:rPr>
-        <w:lastRenderedPageBreak/>
         <w:t>Append Mode:</w:t>
       </w:r>
       <w:r>
@@ -22165,49 +20760,21 @@
         <w:noBreakHyphen/>
         <w:t>append [</w:t>
       </w:r>
-      <w:proofErr w:type="spellStart"/>
-      <w:r>
-        <w:rPr>
-          <w:rFonts w:ascii="Courier New" w:eastAsia="Times New Roman" w:hAnsi="Courier New" w:cs="Courier New"/>
-          <w:sz w:val="20"/>
-          <w:szCs w:val="20"/>
-        </w:rPr>
-        <w:t>on|off</w:t>
-      </w:r>
-      <w:proofErr w:type="spellEnd"/>
-      <w:r>
-        <w:rPr>
-          <w:rFonts w:ascii="Courier New" w:eastAsia="Times New Roman" w:hAnsi="Courier New" w:cs="Courier New"/>
-          <w:sz w:val="20"/>
-          <w:szCs w:val="20"/>
-        </w:rPr>
-        <w:t>|</w:t>
-      </w:r>
-      <w:r>
-        <w:rPr>
-          <w:rFonts w:ascii="Courier New" w:eastAsia="Times New Roman" w:hAnsi="Courier New" w:cs="Courier New"/>
-          <w:sz w:val="20"/>
-          <w:szCs w:val="20"/>
-        </w:rPr>
-        <w:t>&lt;</w:t>
-      </w:r>
-      <w:proofErr w:type="spellStart"/>
-      <w:r>
-        <w:rPr>
-          <w:rFonts w:ascii="Courier New" w:eastAsia="Times New Roman" w:hAnsi="Courier New" w:cs="Courier New"/>
-          <w:sz w:val="20"/>
-          <w:szCs w:val="20"/>
-        </w:rPr>
-        <w:t>after_set_index</w:t>
-      </w:r>
-      <w:proofErr w:type="spellEnd"/>
-      <w:r>
-        <w:rPr>
-          <w:rFonts w:ascii="Courier New" w:eastAsia="Times New Roman" w:hAnsi="Courier New" w:cs="Courier New"/>
-          <w:sz w:val="20"/>
-          <w:szCs w:val="20"/>
-        </w:rPr>
-        <w:t>&gt;]</w:t>
+      <w:r>
+        <w:rPr>
+          <w:rFonts w:ascii="Courier New" w:eastAsia="Times New Roman" w:hAnsi="Courier New" w:cs="Courier New"/>
+          <w:sz w:val="20"/>
+          <w:szCs w:val="20"/>
+        </w:rPr>
+        <w:t>on|off|</w:t>
+      </w:r>
+      <w:r>
+        <w:rPr>
+          <w:rFonts w:ascii="Courier New" w:eastAsia="Times New Roman" w:hAnsi="Courier New" w:cs="Courier New"/>
+          <w:sz w:val="20"/>
+          <w:szCs w:val="20"/>
+        </w:rPr>
+        <w:t>&lt;after_set_index&gt;]</w:t>
       </w:r>
     </w:p>
     <w:p>
@@ -22315,43 +20882,7 @@
           <w:szCs w:val="20"/>
         </w:rPr>
         <w:noBreakHyphen/>
-        <w:t>a [</w:t>
-      </w:r>
-      <w:proofErr w:type="spellStart"/>
-      <w:r>
-        <w:rPr>
-          <w:rFonts w:ascii="Courier New" w:eastAsia="Times New Roman" w:hAnsi="Courier New" w:cs="Courier New"/>
-          <w:sz w:val="20"/>
-          <w:szCs w:val="20"/>
-        </w:rPr>
-        <w:t>on|off</w:t>
-      </w:r>
-      <w:proofErr w:type="spellEnd"/>
-      <w:r>
-        <w:rPr>
-          <w:rFonts w:ascii="Courier New" w:eastAsia="Times New Roman" w:hAnsi="Courier New" w:cs="Courier New"/>
-          <w:sz w:val="20"/>
-          <w:szCs w:val="20"/>
-        </w:rPr>
-        <w:t>|&lt;</w:t>
-      </w:r>
-      <w:proofErr w:type="spellStart"/>
-      <w:r>
-        <w:rPr>
-          <w:rFonts w:ascii="Courier New" w:eastAsia="Times New Roman" w:hAnsi="Courier New" w:cs="Courier New"/>
-          <w:sz w:val="20"/>
-          <w:szCs w:val="20"/>
-        </w:rPr>
-        <w:t>after_set_index</w:t>
-      </w:r>
-      <w:proofErr w:type="spellEnd"/>
-      <w:r>
-        <w:rPr>
-          <w:rFonts w:ascii="Courier New" w:eastAsia="Times New Roman" w:hAnsi="Courier New" w:cs="Courier New"/>
-          <w:sz w:val="20"/>
-          <w:szCs w:val="20"/>
-        </w:rPr>
-        <w:t>&gt;]</w:t>
+        <w:t>a [on|off|&lt;after_set_index&gt;]</w:t>
       </w:r>
     </w:p>
     <w:p>
@@ -22415,25 +20946,7 @@
           <w:sz w:val="20"/>
           <w:szCs w:val="20"/>
         </w:rPr>
-        <w:t>&lt;</w:t>
-      </w:r>
-      <w:proofErr w:type="spellStart"/>
-      <w:r>
-        <w:rPr>
-          <w:rFonts w:ascii="Courier New" w:eastAsia="Times New Roman" w:hAnsi="Courier New" w:cs="Courier New"/>
-          <w:sz w:val="20"/>
-          <w:szCs w:val="20"/>
-        </w:rPr>
-        <w:t>after_set_index</w:t>
-      </w:r>
-      <w:proofErr w:type="spellEnd"/>
-      <w:r>
-        <w:rPr>
-          <w:rFonts w:ascii="Courier New" w:eastAsia="Times New Roman" w:hAnsi="Courier New" w:cs="Courier New"/>
-          <w:sz w:val="20"/>
-          <w:szCs w:val="20"/>
-        </w:rPr>
-        <w:t>&gt;</w:t>
+        <w:t>&lt;after_set_index&gt;</w:t>
       </w:r>
       <w:r>
         <w:rPr>
@@ -22723,25 +21236,7 @@
                 <w:sz w:val="20"/>
                 <w:szCs w:val="20"/>
               </w:rPr>
-              <w:t>&lt;</w:t>
-            </w:r>
-            <w:proofErr w:type="spellStart"/>
-            <w:r>
-              <w:rPr>
-                <w:rFonts w:ascii="Courier New" w:eastAsia="Times New Roman" w:hAnsi="Courier New" w:cs="Courier New"/>
-                <w:sz w:val="20"/>
-                <w:szCs w:val="20"/>
-              </w:rPr>
-              <w:t>after_set_index</w:t>
-            </w:r>
-            <w:proofErr w:type="spellEnd"/>
-            <w:r>
-              <w:rPr>
-                <w:rFonts w:ascii="Courier New" w:eastAsia="Times New Roman" w:hAnsi="Courier New" w:cs="Courier New"/>
-                <w:sz w:val="20"/>
-                <w:szCs w:val="20"/>
-              </w:rPr>
-              <w:t>&gt;</w:t>
+              <w:t>&lt;after_set_index&gt;</w:t>
             </w:r>
           </w:p>
         </w:tc>
@@ -22772,25 +21267,7 @@
                 <w:sz w:val="20"/>
                 <w:szCs w:val="20"/>
               </w:rPr>
-              <w:t>&lt;</w:t>
-            </w:r>
-            <w:proofErr w:type="spellStart"/>
-            <w:r>
-              <w:rPr>
-                <w:rFonts w:ascii="Courier New" w:eastAsia="Times New Roman" w:hAnsi="Courier New" w:cs="Courier New"/>
-                <w:sz w:val="20"/>
-                <w:szCs w:val="20"/>
-              </w:rPr>
-              <w:t>after_set_index</w:t>
-            </w:r>
-            <w:proofErr w:type="spellEnd"/>
-            <w:r>
-              <w:rPr>
-                <w:rFonts w:ascii="Courier New" w:eastAsia="Times New Roman" w:hAnsi="Courier New" w:cs="Courier New"/>
-                <w:sz w:val="20"/>
-                <w:szCs w:val="20"/>
-              </w:rPr>
-              <w:t>&gt;</w:t>
+              <w:t>&lt;after_set_index&gt;</w:t>
             </w:r>
           </w:p>
         </w:tc>
@@ -23040,25 +21517,7 @@
           <w:sz w:val="20"/>
           <w:szCs w:val="20"/>
         </w:rPr>
-        <w:t>&lt;</w:t>
-      </w:r>
-      <w:proofErr w:type="spellStart"/>
-      <w:r>
-        <w:rPr>
-          <w:rFonts w:ascii="Courier New" w:eastAsia="Times New Roman" w:hAnsi="Courier New" w:cs="Courier New"/>
-          <w:sz w:val="20"/>
-          <w:szCs w:val="20"/>
-        </w:rPr>
-        <w:t>after_set_index</w:t>
-      </w:r>
-      <w:proofErr w:type="spellEnd"/>
-      <w:r>
-        <w:rPr>
-          <w:rFonts w:ascii="Courier New" w:eastAsia="Times New Roman" w:hAnsi="Courier New" w:cs="Courier New"/>
-          <w:sz w:val="20"/>
-          <w:szCs w:val="20"/>
-        </w:rPr>
-        <w:t>&gt;</w:t>
+        <w:t>&lt;after_set_index&gt;</w:t>
       </w:r>
       <w:r>
         <w:rPr>
@@ -23236,25 +21695,7 @@
           <w:sz w:val="20"/>
           <w:szCs w:val="20"/>
         </w:rPr>
-        <w:t>&lt;</w:t>
-      </w:r>
-      <w:proofErr w:type="spellStart"/>
-      <w:r>
-        <w:rPr>
-          <w:rFonts w:ascii="Courier New" w:eastAsia="Times New Roman" w:hAnsi="Courier New" w:cs="Courier New"/>
-          <w:sz w:val="20"/>
-          <w:szCs w:val="20"/>
-        </w:rPr>
-        <w:t>after_set_index</w:t>
-      </w:r>
-      <w:proofErr w:type="spellEnd"/>
-      <w:r>
-        <w:rPr>
-          <w:rFonts w:ascii="Courier New" w:eastAsia="Times New Roman" w:hAnsi="Courier New" w:cs="Courier New"/>
-          <w:sz w:val="20"/>
-          <w:szCs w:val="20"/>
-        </w:rPr>
-        <w:t>&gt;</w:t>
+        <w:t>&lt;after_set_index&gt;</w:t>
       </w:r>
       <w:r>
         <w:rPr>
@@ -23674,26 +22115,7 @@
           <w:szCs w:val="20"/>
         </w:rPr>
         <w:noBreakHyphen/>
-      </w:r>
-      <w:proofErr w:type="spellStart"/>
-      <w:proofErr w:type="gramStart"/>
-      <w:r>
-        <w:rPr>
-          <w:rFonts w:ascii="Courier New" w:eastAsia="Times New Roman" w:hAnsi="Courier New" w:cs="Courier New"/>
-          <w:sz w:val="20"/>
-          <w:szCs w:val="20"/>
-        </w:rPr>
-        <w:t>append:OFF</w:t>
-      </w:r>
-      <w:proofErr w:type="spellEnd"/>
-      <w:proofErr w:type="gramEnd"/>
-      <w:r>
-        <w:rPr>
-          <w:rFonts w:ascii="Courier New" w:eastAsia="Times New Roman" w:hAnsi="Courier New" w:cs="Courier New"/>
-          <w:sz w:val="20"/>
-          <w:szCs w:val="20"/>
-        </w:rPr>
-        <w:t xml:space="preserve"> </w:t>
+        <w:t xml:space="preserve">append:OFF </w:t>
       </w:r>
       <w:r>
         <w:rPr>
@@ -23822,7 +22244,6 @@
           <w:sz w:val="24"/>
           <w:szCs w:val="24"/>
         </w:rPr>
-        <w:lastRenderedPageBreak/>
         <w:t xml:space="preserve">Backup all files from </w:t>
       </w:r>
       <w:r>
@@ -23958,25 +22379,7 @@
           <w:szCs w:val="20"/>
         </w:rPr>
         <w:noBreakHyphen/>
-        <w:t>incremental [</w:t>
-      </w:r>
-      <w:proofErr w:type="spellStart"/>
-      <w:r>
-        <w:rPr>
-          <w:rFonts w:ascii="Courier New" w:eastAsia="Times New Roman" w:hAnsi="Courier New" w:cs="Courier New"/>
-          <w:sz w:val="20"/>
-          <w:szCs w:val="20"/>
-        </w:rPr>
-        <w:t>on|off</w:t>
-      </w:r>
-      <w:proofErr w:type="spellEnd"/>
-      <w:r>
-        <w:rPr>
-          <w:rFonts w:ascii="Courier New" w:eastAsia="Times New Roman" w:hAnsi="Courier New" w:cs="Courier New"/>
-          <w:sz w:val="20"/>
-          <w:szCs w:val="20"/>
-        </w:rPr>
-        <w:t>]</w:t>
+        <w:t>incremental [on|off]</w:t>
       </w:r>
     </w:p>
     <w:p>
@@ -24063,43 +22466,7 @@
           <w:szCs w:val="20"/>
         </w:rPr>
         <w:noBreakHyphen/>
-      </w:r>
-      <w:proofErr w:type="spellStart"/>
-      <w:r>
-        <w:rPr>
-          <w:rFonts w:ascii="Courier New" w:eastAsia="Times New Roman" w:hAnsi="Courier New" w:cs="Courier New"/>
-          <w:sz w:val="20"/>
-          <w:szCs w:val="20"/>
-        </w:rPr>
-        <w:t>inc</w:t>
-      </w:r>
-      <w:proofErr w:type="spellEnd"/>
-      <w:r>
-        <w:rPr>
-          <w:rFonts w:ascii="Courier New" w:eastAsia="Times New Roman" w:hAnsi="Courier New" w:cs="Courier New"/>
-          <w:sz w:val="20"/>
-          <w:szCs w:val="20"/>
-        </w:rPr>
-        <w:t xml:space="preserve"> [</w:t>
-      </w:r>
-      <w:proofErr w:type="spellStart"/>
-      <w:r>
-        <w:rPr>
-          <w:rFonts w:ascii="Courier New" w:eastAsia="Times New Roman" w:hAnsi="Courier New" w:cs="Courier New"/>
-          <w:sz w:val="20"/>
-          <w:szCs w:val="20"/>
-        </w:rPr>
-        <w:t>on|off</w:t>
-      </w:r>
-      <w:proofErr w:type="spellEnd"/>
-      <w:proofErr w:type="gramStart"/>
-      <w:r>
-        <w:rPr>
-          <w:rFonts w:ascii="Courier New" w:eastAsia="Times New Roman" w:hAnsi="Courier New" w:cs="Courier New"/>
-          <w:sz w:val="20"/>
-          <w:szCs w:val="20"/>
-        </w:rPr>
-        <w:t>]</w:t>
+        <w:t>inc [on|off]</w:t>
       </w:r>
       <w:r>
         <w:rPr>
@@ -24115,16 +22482,7 @@
           <w:sz w:val="24"/>
           <w:szCs w:val="24"/>
         </w:rPr>
-        <w:t>,</w:t>
-      </w:r>
-      <w:proofErr w:type="gramEnd"/>
-      <w:r>
-        <w:rPr>
-          <w:rFonts w:ascii="Times New Roman" w:eastAsia="Times New Roman" w:hAnsi="Times New Roman" w:cs="Times New Roman"/>
-          <w:sz w:val="24"/>
-          <w:szCs w:val="24"/>
-        </w:rPr>
-        <w:t xml:space="preserve">  </w:t>
+        <w:t xml:space="preserve">,  </w:t>
       </w:r>
       <w:r>
         <w:rPr>
@@ -24133,42 +22491,7 @@
           <w:szCs w:val="20"/>
         </w:rPr>
         <w:noBreakHyphen/>
-      </w:r>
-      <w:proofErr w:type="spellStart"/>
-      <w:r>
-        <w:rPr>
-          <w:rFonts w:ascii="Courier New" w:eastAsia="Times New Roman" w:hAnsi="Courier New" w:cs="Courier New"/>
-          <w:sz w:val="20"/>
-          <w:szCs w:val="20"/>
-        </w:rPr>
-        <w:t>i</w:t>
-      </w:r>
-      <w:proofErr w:type="spellEnd"/>
-      <w:r>
-        <w:rPr>
-          <w:rFonts w:ascii="Courier New" w:eastAsia="Times New Roman" w:hAnsi="Courier New" w:cs="Courier New"/>
-          <w:sz w:val="20"/>
-          <w:szCs w:val="20"/>
-        </w:rPr>
-        <w:t xml:space="preserve"> [</w:t>
-      </w:r>
-      <w:proofErr w:type="spellStart"/>
-      <w:r>
-        <w:rPr>
-          <w:rFonts w:ascii="Courier New" w:eastAsia="Times New Roman" w:hAnsi="Courier New" w:cs="Courier New"/>
-          <w:sz w:val="20"/>
-          <w:szCs w:val="20"/>
-        </w:rPr>
-        <w:t>on|off</w:t>
-      </w:r>
-      <w:proofErr w:type="spellEnd"/>
-      <w:r>
-        <w:rPr>
-          <w:rFonts w:ascii="Courier New" w:eastAsia="Times New Roman" w:hAnsi="Courier New" w:cs="Courier New"/>
-          <w:sz w:val="20"/>
-          <w:szCs w:val="20"/>
-        </w:rPr>
-        <w:t>]</w:t>
+        <w:t>i [on|off]</w:t>
       </w:r>
     </w:p>
     <w:p>
@@ -25236,25 +23559,7 @@
           <w:szCs w:val="20"/>
         </w:rPr>
         <w:noBreakHyphen/>
-        <w:t>d:0 -</w:t>
-      </w:r>
-      <w:proofErr w:type="spellStart"/>
-      <w:r>
-        <w:rPr>
-          <w:rFonts w:ascii="Courier New" w:eastAsia="Times New Roman" w:hAnsi="Courier New" w:cs="Courier New"/>
-          <w:sz w:val="20"/>
-          <w:szCs w:val="20"/>
-        </w:rPr>
-        <w:t>inc</w:t>
-      </w:r>
-      <w:proofErr w:type="spellEnd"/>
-      <w:r>
-        <w:rPr>
-          <w:rFonts w:ascii="Courier New" w:eastAsia="Times New Roman" w:hAnsi="Courier New" w:cs="Courier New"/>
-          <w:sz w:val="20"/>
-          <w:szCs w:val="20"/>
-        </w:rPr>
-        <w:t xml:space="preserve"> </w:t>
+        <w:t xml:space="preserve">d:0 -inc </w:t>
       </w:r>
       <w:r>
         <w:rPr>
@@ -25408,7 +23713,6 @@
           <w:sz w:val="20"/>
           <w:szCs w:val="20"/>
         </w:rPr>
-        <w:lastRenderedPageBreak/>
         <w:t xml:space="preserve">tapecon </w:t>
       </w:r>
       <w:r>
@@ -25427,27 +23731,7 @@
           <w:szCs w:val="20"/>
         </w:rPr>
         <w:noBreakHyphen/>
-        <w:t>target "D:\Restored Files" -</w:t>
-      </w:r>
-      <w:proofErr w:type="spellStart"/>
-      <w:proofErr w:type="gramStart"/>
-      <w:r>
-        <w:rPr>
-          <w:rFonts w:ascii="Courier New" w:eastAsia="Times New Roman" w:hAnsi="Courier New" w:cs="Courier New"/>
-          <w:sz w:val="20"/>
-          <w:szCs w:val="20"/>
-        </w:rPr>
-        <w:t>incremental:OFF</w:t>
-      </w:r>
-      <w:proofErr w:type="spellEnd"/>
-      <w:proofErr w:type="gramEnd"/>
-      <w:r>
-        <w:rPr>
-          <w:rFonts w:ascii="Courier New" w:eastAsia="Times New Roman" w:hAnsi="Courier New" w:cs="Courier New"/>
-          <w:sz w:val="20"/>
-          <w:szCs w:val="20"/>
-        </w:rPr>
-        <w:t xml:space="preserve"> </w:t>
+        <w:t xml:space="preserve">target "D:\Restored Files" -incremental:OFF </w:t>
       </w:r>
       <w:r>
         <w:rPr>
@@ -25504,23 +23788,13 @@
         <w:noBreakHyphen/>
         <w:t>list -</w:t>
       </w:r>
-      <w:proofErr w:type="spellStart"/>
-      <w:r>
-        <w:rPr>
-          <w:rFonts w:ascii="Courier New" w:eastAsia="Times New Roman" w:hAnsi="Courier New" w:cs="Courier New"/>
-          <w:sz w:val="20"/>
-          <w:szCs w:val="20"/>
-        </w:rPr>
-        <w:t>inc</w:t>
-      </w:r>
-      <w:proofErr w:type="spellEnd"/>
-      <w:r>
-        <w:rPr>
-          <w:rFonts w:ascii="Courier New" w:eastAsia="Times New Roman" w:hAnsi="Courier New" w:cs="Courier New"/>
-          <w:sz w:val="20"/>
-          <w:szCs w:val="20"/>
-        </w:rPr>
-        <w:t>-</w:t>
+      <w:r>
+        <w:rPr>
+          <w:rFonts w:ascii="Courier New" w:eastAsia="Times New Roman" w:hAnsi="Courier New" w:cs="Courier New"/>
+          <w:sz w:val="20"/>
+          <w:szCs w:val="20"/>
+        </w:rPr>
+        <w:t>inc-</w:t>
       </w:r>
       <w:r>
         <w:rPr>
@@ -26150,25 +24424,7 @@
           <w:szCs w:val="20"/>
         </w:rPr>
         <w:noBreakHyphen/>
-        <w:t>existing [&lt;</w:t>
-      </w:r>
-      <w:proofErr w:type="spellStart"/>
-      <w:r>
-        <w:rPr>
-          <w:rFonts w:ascii="Courier New" w:eastAsia="Times New Roman" w:hAnsi="Courier New" w:cs="Courier New"/>
-          <w:sz w:val="20"/>
-          <w:szCs w:val="20"/>
-        </w:rPr>
-        <w:t>how_to_handle</w:t>
-      </w:r>
-      <w:proofErr w:type="spellEnd"/>
-      <w:r>
-        <w:rPr>
-          <w:rFonts w:ascii="Courier New" w:eastAsia="Times New Roman" w:hAnsi="Courier New" w:cs="Courier New"/>
-          <w:sz w:val="20"/>
-          <w:szCs w:val="20"/>
-        </w:rPr>
-        <w:t>&gt;]</w:t>
+        <w:t>existing [&lt;how_to_handle&gt;]</w:t>
       </w:r>
     </w:p>
     <w:p>
@@ -26252,7 +24508,6 @@
         <w:noBreakHyphen/>
         <w:t>e [&lt;</w:t>
       </w:r>
-      <w:proofErr w:type="spellStart"/>
       <w:r>
         <w:rPr>
           <w:rFonts w:ascii="Courier New" w:eastAsia="Times New Roman" w:hAnsi="Courier New" w:cs="Courier New"/>
@@ -26261,7 +24516,6 @@
         </w:rPr>
         <w:t>how_to_handle</w:t>
       </w:r>
-      <w:proofErr w:type="spellEnd"/>
       <w:r>
         <w:rPr>
           <w:rFonts w:ascii="Courier New" w:eastAsia="Times New Roman" w:hAnsi="Courier New" w:cs="Courier New"/>
@@ -26357,18 +24611,7 @@
                 <w:sz w:val="20"/>
                 <w:szCs w:val="20"/>
               </w:rPr>
-              <w:t>&lt;</w:t>
-            </w:r>
-            <w:proofErr w:type="spellStart"/>
-            <w:r>
-              <w:rPr>
-                <w:rFonts w:ascii="Courier New" w:eastAsia="Times New Roman" w:hAnsi="Courier New" w:cs="Courier New"/>
-                <w:b/>
-                <w:bCs/>
-                <w:sz w:val="20"/>
-                <w:szCs w:val="20"/>
-              </w:rPr>
-              <w:t>h</w:t>
+              <w:t>&lt;h</w:t>
             </w:r>
             <w:r>
               <w:rPr>
@@ -26378,18 +24621,7 @@
                 <w:sz w:val="20"/>
                 <w:szCs w:val="20"/>
               </w:rPr>
-              <w:t>ow_to_handle</w:t>
-            </w:r>
-            <w:proofErr w:type="spellEnd"/>
-            <w:r>
-              <w:rPr>
-                <w:rFonts w:ascii="Courier New" w:hAnsi="Courier New" w:cs="Courier New"/>
-                <w:b/>
-                <w:bCs/>
-                <w:sz w:val="20"/>
-                <w:szCs w:val="20"/>
-              </w:rPr>
-              <w:t>&gt;</w:t>
+              <w:t>ow_to_handle&gt;</w:t>
             </w:r>
             <w:r>
               <w:rPr>
@@ -26634,7 +24866,6 @@
                 <w:szCs w:val="24"/>
               </w:rPr>
             </w:pPr>
-            <w:proofErr w:type="spellStart"/>
             <w:r>
               <w:rPr>
                 <w:rFonts w:ascii="Courier New" w:eastAsia="Times New Roman" w:hAnsi="Courier New" w:cs="Courier New"/>
@@ -26643,7 +24874,6 @@
               </w:rPr>
               <w:t>keepboth</w:t>
             </w:r>
-            <w:proofErr w:type="spellEnd"/>
           </w:p>
         </w:tc>
         <w:tc>
@@ -26825,7 +25055,6 @@
           <w:sz w:val="24"/>
           <w:szCs w:val="24"/>
         </w:rPr>
-        <w:lastRenderedPageBreak/>
         <w:t>Default setting (</w:t>
       </w:r>
       <w:r>
@@ -27022,27 +25251,7 @@
           <w:szCs w:val="20"/>
         </w:rPr>
         <w:noBreakHyphen/>
-        <w:t>d:0 -</w:t>
-      </w:r>
-      <w:proofErr w:type="spellStart"/>
-      <w:proofErr w:type="gramStart"/>
-      <w:r>
-        <w:rPr>
-          <w:rFonts w:ascii="Courier New" w:eastAsia="Times New Roman" w:hAnsi="Courier New" w:cs="Courier New"/>
-          <w:sz w:val="20"/>
-          <w:szCs w:val="20"/>
-        </w:rPr>
-        <w:t>existing:keep</w:t>
-      </w:r>
-      <w:proofErr w:type="spellEnd"/>
-      <w:proofErr w:type="gramEnd"/>
-      <w:r>
-        <w:rPr>
-          <w:rFonts w:ascii="Courier New" w:eastAsia="Times New Roman" w:hAnsi="Courier New" w:cs="Courier New"/>
-          <w:sz w:val="20"/>
-          <w:szCs w:val="20"/>
-        </w:rPr>
-        <w:t xml:space="preserve"> </w:t>
+        <w:t xml:space="preserve">d:0 -existing:keep </w:t>
       </w:r>
       <w:r>
         <w:rPr>
@@ -27095,27 +25304,7 @@
           <w:szCs w:val="20"/>
         </w:rPr>
         <w:noBreakHyphen/>
-        <w:t>d:0 -</w:t>
-      </w:r>
-      <w:proofErr w:type="spellStart"/>
-      <w:proofErr w:type="gramStart"/>
-      <w:r>
-        <w:rPr>
-          <w:rFonts w:ascii="Courier New" w:eastAsia="Times New Roman" w:hAnsi="Courier New" w:cs="Courier New"/>
-          <w:sz w:val="20"/>
-          <w:szCs w:val="20"/>
-        </w:rPr>
-        <w:t>existing:skip</w:t>
-      </w:r>
-      <w:proofErr w:type="spellEnd"/>
-      <w:proofErr w:type="gramEnd"/>
-      <w:r>
-        <w:rPr>
-          <w:rFonts w:ascii="Courier New" w:eastAsia="Times New Roman" w:hAnsi="Courier New" w:cs="Courier New"/>
-          <w:sz w:val="20"/>
-          <w:szCs w:val="20"/>
-        </w:rPr>
-        <w:t xml:space="preserve"> </w:t>
+        <w:t xml:space="preserve">d:0 -existing:skip </w:t>
       </w:r>
       <w:r>
         <w:rPr>
@@ -27216,25 +25405,7 @@
           <w:sz w:val="20"/>
           <w:szCs w:val="20"/>
         </w:rPr>
-        <w:t>-</w:t>
-      </w:r>
-      <w:proofErr w:type="spellStart"/>
-      <w:r>
-        <w:rPr>
-          <w:rFonts w:ascii="Courier New" w:eastAsia="Times New Roman" w:hAnsi="Courier New" w:cs="Courier New"/>
-          <w:sz w:val="20"/>
-          <w:szCs w:val="20"/>
-        </w:rPr>
-        <w:t>e:o</w:t>
-      </w:r>
-      <w:proofErr w:type="spellEnd"/>
-      <w:r>
-        <w:rPr>
-          <w:rFonts w:ascii="Courier New" w:eastAsia="Times New Roman" w:hAnsi="Courier New" w:cs="Courier New"/>
-          <w:sz w:val="20"/>
-          <w:szCs w:val="20"/>
-        </w:rPr>
-        <w:t xml:space="preserve"> </w:t>
+        <w:t xml:space="preserve">-e:o </w:t>
       </w:r>
       <w:r>
         <w:rPr>
@@ -27269,7 +25440,7 @@
       </w:pPr>
     </w:p>
     <w:sectPr>
-      <w:headerReference w:type="default" r:id="rId9"/>
+      <w:headerReference w:type="default" r:id="rId10"/>
       <w:pgSz w:w="11906" w:h="16838"/>
       <w:pgMar w:top="720" w:right="720" w:bottom="720" w:left="720" w:header="720" w:footer="720" w:gutter="0"/>
       <w:cols w:space="720"/>

</xml_diff>

<commit_message>
Implement and document -description mode flag. Change the library name to "tapelib".
</commit_message>
<xml_diff>
--- a/TapeConNET/tapecon.docx
+++ b/TapeConNET/tapecon.docx
@@ -4,35 +4,23 @@
   <w:body>
     <w:p>
       <w:pPr>
-        <w:spacing w:before="100" w:beforeAutospacing="1" w:after="100" w:afterAutospacing="1" w:line="240" w:lineRule="auto"/>
-        <w:rPr>
-          <w:rFonts w:asciiTheme="majorHAnsi" w:eastAsia="Times New Roman" w:hAnsiTheme="majorHAnsi" w:cstheme="majorBidi"/>
-          <w:b/>
-          <w:bCs/>
+        <w:pStyle w:val="Title"/>
+        <w:rPr>
+          <w:rFonts w:eastAsia="Times New Roman"/>
           <w:color w:val="2F5496" w:themeColor="accent1" w:themeShade="BF"/>
-          <w:sz w:val="48"/>
-          <w:szCs w:val="48"/>
-        </w:rPr>
-      </w:pPr>
-      <w:r>
-        <w:rPr>
-          <w:rFonts w:ascii="Courier New" w:eastAsia="Times New Roman" w:hAnsi="Courier New" w:cs="Courier New"/>
-          <w:b/>
-          <w:bCs/>
+        </w:rPr>
+      </w:pPr>
+      <w:r>
+        <w:rPr>
+          <w:rFonts w:ascii="Courier New" w:eastAsia="Times New Roman" w:hAnsi="Courier New" w:cs="Courier New"/>
           <w:color w:val="2F5496" w:themeColor="accent1" w:themeShade="BF"/>
-          <w:sz w:val="48"/>
-          <w:szCs w:val="48"/>
         </w:rPr>
         <w:t>tapecon</w:t>
       </w:r>
       <w:r>
         <w:rPr>
-          <w:rFonts w:asciiTheme="majorHAnsi" w:eastAsia="Times New Roman" w:hAnsiTheme="majorHAnsi" w:cstheme="majorBidi"/>
-          <w:b/>
-          <w:bCs/>
+          <w:rFonts w:eastAsia="Times New Roman"/>
           <w:color w:val="2F5496" w:themeColor="accent1" w:themeShade="BF"/>
-          <w:sz w:val="48"/>
-          <w:szCs w:val="48"/>
         </w:rPr>
         <w:t xml:space="preserve"> User Guide</w:t>
       </w:r>
@@ -88,12 +76,35 @@
       <w:pPr>
         <w:spacing w:before="100" w:beforeAutospacing="1" w:after="100" w:afterAutospacing="1" w:line="240" w:lineRule="auto"/>
         <w:rPr>
-          <w:rFonts w:asciiTheme="majorHAnsi" w:eastAsia="Times New Roman" w:hAnsiTheme="majorHAnsi" w:cstheme="majorBidi"/>
-          <w:b/>
-          <w:bCs/>
-          <w:color w:val="2F5496" w:themeColor="accent1" w:themeShade="BF"/>
-          <w:sz w:val="32"/>
-          <w:szCs w:val="32"/>
+          <w:rFonts w:ascii="Times New Roman" w:eastAsia="Times New Roman" w:hAnsi="Times New Roman" w:cs="Times New Roman"/>
+          <w:sz w:val="24"/>
+          <w:szCs w:val="24"/>
+        </w:rPr>
+      </w:pPr>
+      <w:r>
+        <w:rPr>
+          <w:rFonts w:ascii="Times New Roman" w:eastAsia="Times New Roman" w:hAnsi="Times New Roman" w:cs="Times New Roman"/>
+          <w:sz w:val="24"/>
+          <w:szCs w:val="24"/>
+        </w:rPr>
+        <w:t xml:space="preserve">* </w:t>
+      </w:r>
+      <w:r>
+        <w:rPr>
+          <w:rFonts w:ascii="Times New Roman" w:eastAsia="Times New Roman" w:hAnsi="Times New Roman" w:cs="Times New Roman"/>
+          <w:sz w:val="24"/>
+          <w:szCs w:val="24"/>
+        </w:rPr>
+        <w:t>All third-party brand names, trademarks, and registered trademarks are the property of their respective owners. Their use here does not imply any endorsement, affiliation, or sponsorship by the owners.</w:t>
+      </w:r>
+    </w:p>
+    <w:p>
+      <w:pPr>
+        <w:spacing w:before="100" w:beforeAutospacing="1" w:after="100" w:afterAutospacing="1" w:line="240" w:lineRule="auto"/>
+        <w:rPr>
+          <w:rFonts w:ascii="Times New Roman" w:eastAsia="Times New Roman" w:hAnsi="Times New Roman" w:cs="Times New Roman"/>
+          <w:sz w:val="24"/>
+          <w:szCs w:val="24"/>
         </w:rPr>
       </w:pPr>
     </w:p>
@@ -355,6 +366,7 @@
         </w:rPr>
         <w:t xml:space="preserve"> is built using </w:t>
       </w:r>
+      <w:proofErr w:type="spellStart"/>
       <w:r>
         <w:rPr>
           <w:rFonts w:ascii="Courier New" w:eastAsia="Times New Roman" w:hAnsi="Courier New" w:cs="Courier New"/>
@@ -363,6 +375,7 @@
         </w:rPr>
         <w:t>TapeNET</w:t>
       </w:r>
+      <w:proofErr w:type="spellEnd"/>
       <w:r>
         <w:rPr>
           <w:rFonts w:ascii="Times New Roman" w:eastAsia="Times New Roman" w:hAnsi="Times New Roman" w:cs="Times New Roman"/>
@@ -422,6 +435,7 @@
         </w:rPr>
         <w:t xml:space="preserve">and </w:t>
       </w:r>
+      <w:proofErr w:type="spellStart"/>
       <w:r>
         <w:rPr>
           <w:rFonts w:ascii="Courier New" w:eastAsia="Times New Roman" w:hAnsi="Courier New" w:cs="Courier New"/>
@@ -430,6 +444,7 @@
         </w:rPr>
         <w:t>TapeNET</w:t>
       </w:r>
+      <w:proofErr w:type="spellEnd"/>
       <w:r>
         <w:rPr>
           <w:rFonts w:ascii="Times New Roman" w:eastAsia="Times New Roman" w:hAnsi="Times New Roman" w:cs="Times New Roman"/>
@@ -1408,7 +1423,25 @@
           <w:szCs w:val="20"/>
         </w:rPr>
         <w:noBreakHyphen/>
-        <w:t xml:space="preserve">subdir -inc </w:t>
+        <w:t>subdir -</w:t>
+      </w:r>
+      <w:proofErr w:type="spellStart"/>
+      <w:r>
+        <w:rPr>
+          <w:rFonts w:ascii="Courier New" w:eastAsia="Times New Roman" w:hAnsi="Courier New" w:cs="Courier New"/>
+          <w:sz w:val="20"/>
+          <w:szCs w:val="20"/>
+        </w:rPr>
+        <w:t>inc</w:t>
+      </w:r>
+      <w:proofErr w:type="spellEnd"/>
+      <w:r>
+        <w:rPr>
+          <w:rFonts w:ascii="Courier New" w:eastAsia="Times New Roman" w:hAnsi="Courier New" w:cs="Courier New"/>
+          <w:sz w:val="20"/>
+          <w:szCs w:val="20"/>
+        </w:rPr>
+        <w:t xml:space="preserve"> </w:t>
       </w:r>
       <w:r>
         <w:rPr>
@@ -1611,7 +1644,26 @@
           <w:szCs w:val="20"/>
         </w:rPr>
         <w:noBreakHyphen/>
-        <w:t xml:space="preserve">exist:keep </w:t>
+      </w:r>
+      <w:proofErr w:type="spellStart"/>
+      <w:proofErr w:type="gramStart"/>
+      <w:r>
+        <w:rPr>
+          <w:rFonts w:ascii="Courier New" w:eastAsia="Times New Roman" w:hAnsi="Courier New" w:cs="Courier New"/>
+          <w:sz w:val="20"/>
+          <w:szCs w:val="20"/>
+        </w:rPr>
+        <w:t>exist:keep</w:t>
+      </w:r>
+      <w:proofErr w:type="spellEnd"/>
+      <w:proofErr w:type="gramEnd"/>
+      <w:r>
+        <w:rPr>
+          <w:rFonts w:ascii="Courier New" w:eastAsia="Times New Roman" w:hAnsi="Courier New" w:cs="Courier New"/>
+          <w:sz w:val="20"/>
+          <w:szCs w:val="20"/>
+        </w:rPr>
+        <w:t xml:space="preserve"> </w:t>
       </w:r>
       <w:r>
         <w:rPr>
@@ -2869,6 +2921,7 @@
         </w:rPr>
         <w:t xml:space="preserve">Square Brackets </w:t>
       </w:r>
+      <w:proofErr w:type="gramStart"/>
       <w:r>
         <w:rPr>
           <w:rFonts w:ascii="Courier New" w:eastAsia="Times New Roman" w:hAnsi="Courier New" w:cs="Courier New"/>
@@ -2879,6 +2932,7 @@
         </w:rPr>
         <w:t>[ ]</w:t>
       </w:r>
+      <w:proofErr w:type="gramEnd"/>
       <w:r>
         <w:rPr>
           <w:rFonts w:ascii="Times New Roman" w:eastAsia="Times New Roman" w:hAnsi="Times New Roman" w:cs="Times New Roman"/>
@@ -2996,18 +3050,30 @@
           <w:sz w:val="24"/>
           <w:szCs w:val="24"/>
         </w:rPr>
-        <w:t xml:space="preserve">Double Periods </w:t>
-      </w:r>
-      <w:r>
-        <w:rPr>
-          <w:rFonts w:ascii="Courier New" w:eastAsia="Times New Roman" w:hAnsi="Courier New" w:cs="Courier New"/>
+        <w:t>Double Periods</w:t>
+      </w:r>
+      <w:proofErr w:type="gramStart"/>
+      <w:r>
+        <w:rPr>
+          <w:rFonts w:ascii="Times New Roman" w:eastAsia="Times New Roman" w:hAnsi="Times New Roman" w:cs="Times New Roman"/>
           <w:b/>
           <w:bCs/>
+          <w:sz w:val="24"/>
+          <w:szCs w:val="24"/>
+        </w:rPr>
+        <w:t xml:space="preserve"> </w:t>
+      </w:r>
+      <w:r>
+        <w:rPr>
+          <w:rFonts w:ascii="Courier New" w:eastAsia="Times New Roman" w:hAnsi="Courier New" w:cs="Courier New"/>
+          <w:b/>
+          <w:bCs/>
           <w:sz w:val="20"/>
           <w:szCs w:val="20"/>
         </w:rPr>
         <w:t>..</w:t>
       </w:r>
+      <w:proofErr w:type="gramEnd"/>
       <w:r>
         <w:rPr>
           <w:rFonts w:ascii="Times New Roman" w:eastAsia="Times New Roman" w:hAnsi="Times New Roman" w:cs="Times New Roman"/>
@@ -3123,7 +3189,43 @@
           <w:sz w:val="20"/>
           <w:szCs w:val="20"/>
         </w:rPr>
-        <w:t>-restore [&lt;set_index&gt;] [&lt;files&gt;..]</w:t>
+        <w:t>-restore [&lt;</w:t>
+      </w:r>
+      <w:proofErr w:type="spellStart"/>
+      <w:r>
+        <w:rPr>
+          <w:rFonts w:ascii="Courier New" w:eastAsia="Times New Roman" w:hAnsi="Courier New" w:cs="Courier New"/>
+          <w:sz w:val="20"/>
+          <w:szCs w:val="20"/>
+        </w:rPr>
+        <w:t>set_index</w:t>
+      </w:r>
+      <w:proofErr w:type="spellEnd"/>
+      <w:r>
+        <w:rPr>
+          <w:rFonts w:ascii="Courier New" w:eastAsia="Times New Roman" w:hAnsi="Courier New" w:cs="Courier New"/>
+          <w:sz w:val="20"/>
+          <w:szCs w:val="20"/>
+        </w:rPr>
+        <w:t>&gt;] [&lt;files</w:t>
+      </w:r>
+      <w:proofErr w:type="gramStart"/>
+      <w:r>
+        <w:rPr>
+          <w:rFonts w:ascii="Courier New" w:eastAsia="Times New Roman" w:hAnsi="Courier New" w:cs="Courier New"/>
+          <w:sz w:val="20"/>
+          <w:szCs w:val="20"/>
+        </w:rPr>
+        <w:t>&gt;..</w:t>
+      </w:r>
+      <w:proofErr w:type="gramEnd"/>
+      <w:r>
+        <w:rPr>
+          <w:rFonts w:ascii="Courier New" w:eastAsia="Times New Roman" w:hAnsi="Courier New" w:cs="Courier New"/>
+          <w:sz w:val="20"/>
+          <w:szCs w:val="20"/>
+        </w:rPr>
+        <w:t>]</w:t>
       </w:r>
     </w:p>
     <w:p>
@@ -3159,7 +3261,25 @@
           <w:sz w:val="20"/>
           <w:szCs w:val="20"/>
         </w:rPr>
-        <w:t>-restore [&lt;set_index&gt;]</w:t>
+        <w:t>-restore [&lt;</w:t>
+      </w:r>
+      <w:proofErr w:type="spellStart"/>
+      <w:r>
+        <w:rPr>
+          <w:rFonts w:ascii="Courier New" w:eastAsia="Times New Roman" w:hAnsi="Courier New" w:cs="Courier New"/>
+          <w:sz w:val="20"/>
+          <w:szCs w:val="20"/>
+        </w:rPr>
+        <w:t>set_index</w:t>
+      </w:r>
+      <w:proofErr w:type="spellEnd"/>
+      <w:r>
+        <w:rPr>
+          <w:rFonts w:ascii="Courier New" w:eastAsia="Times New Roman" w:hAnsi="Courier New" w:cs="Courier New"/>
+          <w:sz w:val="20"/>
+          <w:szCs w:val="20"/>
+        </w:rPr>
+        <w:t>&gt;]</w:t>
       </w:r>
       <w:r>
         <w:rPr>
@@ -3215,7 +3335,25 @@
           <w:sz w:val="20"/>
           <w:szCs w:val="20"/>
         </w:rPr>
-        <w:t>&lt;set_index&gt;</w:t>
+        <w:t>&lt;</w:t>
+      </w:r>
+      <w:proofErr w:type="spellStart"/>
+      <w:r>
+        <w:rPr>
+          <w:rFonts w:ascii="Courier New" w:eastAsia="Times New Roman" w:hAnsi="Courier New" w:cs="Courier New"/>
+          <w:sz w:val="20"/>
+          <w:szCs w:val="20"/>
+        </w:rPr>
+        <w:t>set_index</w:t>
+      </w:r>
+      <w:proofErr w:type="spellEnd"/>
+      <w:r>
+        <w:rPr>
+          <w:rFonts w:ascii="Courier New" w:eastAsia="Times New Roman" w:hAnsi="Courier New" w:cs="Courier New"/>
+          <w:sz w:val="20"/>
+          <w:szCs w:val="20"/>
+        </w:rPr>
+        <w:t>&gt;</w:t>
       </w:r>
       <w:r>
         <w:rPr>
@@ -3241,7 +3379,25 @@
           <w:sz w:val="20"/>
           <w:szCs w:val="20"/>
         </w:rPr>
-        <w:t>[&lt;files&gt;..]</w:t>
+        <w:t>[&lt;files</w:t>
+      </w:r>
+      <w:proofErr w:type="gramStart"/>
+      <w:r>
+        <w:rPr>
+          <w:rFonts w:ascii="Courier New" w:eastAsia="Times New Roman" w:hAnsi="Courier New" w:cs="Courier New"/>
+          <w:sz w:val="20"/>
+          <w:szCs w:val="20"/>
+        </w:rPr>
+        <w:t>&gt;..</w:t>
+      </w:r>
+      <w:proofErr w:type="gramEnd"/>
+      <w:r>
+        <w:rPr>
+          <w:rFonts w:ascii="Courier New" w:eastAsia="Times New Roman" w:hAnsi="Courier New" w:cs="Courier New"/>
+          <w:sz w:val="20"/>
+          <w:szCs w:val="20"/>
+        </w:rPr>
+        <w:t>]</w:t>
       </w:r>
       <w:r>
         <w:rPr>
@@ -3367,7 +3523,25 @@
           <w:sz w:val="20"/>
           <w:szCs w:val="20"/>
         </w:rPr>
-        <w:t>&lt;set_index&gt;</w:t>
+        <w:t>&lt;</w:t>
+      </w:r>
+      <w:proofErr w:type="spellStart"/>
+      <w:r>
+        <w:rPr>
+          <w:rFonts w:ascii="Courier New" w:eastAsia="Times New Roman" w:hAnsi="Courier New" w:cs="Courier New"/>
+          <w:sz w:val="20"/>
+          <w:szCs w:val="20"/>
+        </w:rPr>
+        <w:t>set_index</w:t>
+      </w:r>
+      <w:proofErr w:type="spellEnd"/>
+      <w:r>
+        <w:rPr>
+          <w:rFonts w:ascii="Courier New" w:eastAsia="Times New Roman" w:hAnsi="Courier New" w:cs="Courier New"/>
+          <w:sz w:val="20"/>
+          <w:szCs w:val="20"/>
+        </w:rPr>
+        <w:t>&gt;</w:t>
       </w:r>
       <w:r>
         <w:rPr>
@@ -3516,7 +3690,43 @@
           <w:szCs w:val="20"/>
         </w:rPr>
         <w:noBreakHyphen/>
-        <w:t>&lt;flag1&gt; [&lt;option&gt;..] [-&lt;flag2&gt; [&lt;option&gt;..] ..]</w:t>
+        <w:t>&lt;flag1&gt; [&lt;option</w:t>
+      </w:r>
+      <w:proofErr w:type="gramStart"/>
+      <w:r>
+        <w:rPr>
+          <w:rFonts w:ascii="Courier New" w:eastAsia="Times New Roman" w:hAnsi="Courier New" w:cs="Courier New"/>
+          <w:sz w:val="20"/>
+          <w:szCs w:val="20"/>
+        </w:rPr>
+        <w:t>&gt;..</w:t>
+      </w:r>
+      <w:proofErr w:type="gramEnd"/>
+      <w:r>
+        <w:rPr>
+          <w:rFonts w:ascii="Courier New" w:eastAsia="Times New Roman" w:hAnsi="Courier New" w:cs="Courier New"/>
+          <w:sz w:val="20"/>
+          <w:szCs w:val="20"/>
+        </w:rPr>
+        <w:t>] [-&lt;flag2&gt; [&lt;option</w:t>
+      </w:r>
+      <w:proofErr w:type="gramStart"/>
+      <w:r>
+        <w:rPr>
+          <w:rFonts w:ascii="Courier New" w:eastAsia="Times New Roman" w:hAnsi="Courier New" w:cs="Courier New"/>
+          <w:sz w:val="20"/>
+          <w:szCs w:val="20"/>
+        </w:rPr>
+        <w:t>&gt;..</w:t>
+      </w:r>
+      <w:proofErr w:type="gramEnd"/>
+      <w:r>
+        <w:rPr>
+          <w:rFonts w:ascii="Courier New" w:eastAsia="Times New Roman" w:hAnsi="Courier New" w:cs="Courier New"/>
+          <w:sz w:val="20"/>
+          <w:szCs w:val="20"/>
+        </w:rPr>
+        <w:t>] ..]</w:t>
       </w:r>
     </w:p>
     <w:p>
@@ -3942,13 +4152,24 @@
         <w:pStyle w:val="Heading2"/>
         <w:rPr>
           <w:rFonts w:eastAsia="Times New Roman"/>
-        </w:rPr>
-      </w:pPr>
+          <w:lang w:val="de-DE"/>
+        </w:rPr>
+      </w:pPr>
+      <w:proofErr w:type="spellStart"/>
       <w:r>
         <w:rPr>
           <w:rFonts w:eastAsia="Times New Roman"/>
-        </w:rPr>
-        <w:t>Flag Format</w:t>
+          <w:lang w:val="de-DE"/>
+        </w:rPr>
+        <w:t>Flag</w:t>
+      </w:r>
+      <w:proofErr w:type="spellEnd"/>
+      <w:r>
+        <w:rPr>
+          <w:rFonts w:eastAsia="Times New Roman"/>
+          <w:lang w:val="de-DE"/>
+        </w:rPr>
+        <w:t xml:space="preserve"> Format</w:t>
       </w:r>
     </w:p>
     <w:p>
@@ -3958,21 +4179,64 @@
           <w:rFonts w:ascii="Courier New" w:eastAsia="Times New Roman" w:hAnsi="Courier New" w:cs="Courier New"/>
           <w:sz w:val="20"/>
           <w:szCs w:val="20"/>
-        </w:rPr>
-      </w:pPr>
-      <w:r>
-        <w:rPr>
-          <w:rFonts w:ascii="Times New Roman" w:eastAsia="Times New Roman" w:hAnsi="Times New Roman" w:cs="Times New Roman"/>
-          <w:sz w:val="24"/>
-          <w:szCs w:val="24"/>
-        </w:rPr>
-        <w:t xml:space="preserve">General flag format: </w:t>
-      </w:r>
-      <w:r>
-        <w:rPr>
-          <w:rFonts w:ascii="Courier New" w:eastAsia="Times New Roman" w:hAnsi="Courier New" w:cs="Courier New"/>
-          <w:sz w:val="20"/>
-          <w:szCs w:val="20"/>
+          <w:lang w:val="de-DE"/>
+        </w:rPr>
+      </w:pPr>
+      <w:r>
+        <w:rPr>
+          <w:rFonts w:ascii="Times New Roman" w:eastAsia="Times New Roman" w:hAnsi="Times New Roman" w:cs="Times New Roman"/>
+          <w:sz w:val="24"/>
+          <w:szCs w:val="24"/>
+          <w:lang w:val="de-DE"/>
+        </w:rPr>
+        <w:t xml:space="preserve">General </w:t>
+      </w:r>
+      <w:proofErr w:type="spellStart"/>
+      <w:r>
+        <w:rPr>
+          <w:rFonts w:ascii="Times New Roman" w:eastAsia="Times New Roman" w:hAnsi="Times New Roman" w:cs="Times New Roman"/>
+          <w:sz w:val="24"/>
+          <w:szCs w:val="24"/>
+          <w:lang w:val="de-DE"/>
+        </w:rPr>
+        <w:t>flag</w:t>
+      </w:r>
+      <w:proofErr w:type="spellEnd"/>
+      <w:r>
+        <w:rPr>
+          <w:rFonts w:ascii="Times New Roman" w:eastAsia="Times New Roman" w:hAnsi="Times New Roman" w:cs="Times New Roman"/>
+          <w:sz w:val="24"/>
+          <w:szCs w:val="24"/>
+          <w:lang w:val="de-DE"/>
+        </w:rPr>
+        <w:t xml:space="preserve"> </w:t>
+      </w:r>
+      <w:proofErr w:type="spellStart"/>
+      <w:r>
+        <w:rPr>
+          <w:rFonts w:ascii="Times New Roman" w:eastAsia="Times New Roman" w:hAnsi="Times New Roman" w:cs="Times New Roman"/>
+          <w:sz w:val="24"/>
+          <w:szCs w:val="24"/>
+          <w:lang w:val="de-DE"/>
+        </w:rPr>
+        <w:t>format</w:t>
+      </w:r>
+      <w:proofErr w:type="spellEnd"/>
+      <w:r>
+        <w:rPr>
+          <w:rFonts w:ascii="Times New Roman" w:eastAsia="Times New Roman" w:hAnsi="Times New Roman" w:cs="Times New Roman"/>
+          <w:sz w:val="24"/>
+          <w:szCs w:val="24"/>
+          <w:lang w:val="de-DE"/>
+        </w:rPr>
+        <w:t xml:space="preserve">: </w:t>
+      </w:r>
+      <w:r>
+        <w:rPr>
+          <w:rFonts w:ascii="Courier New" w:eastAsia="Times New Roman" w:hAnsi="Courier New" w:cs="Courier New"/>
+          <w:sz w:val="20"/>
+          <w:szCs w:val="20"/>
+          <w:lang w:val="de-DE"/>
         </w:rPr>
         <w:noBreakHyphen/>
       </w:r>
@@ -3981,22 +4245,27 @@
           <w:rFonts w:ascii="Courier New" w:eastAsia="Times New Roman" w:hAnsi="Courier New" w:cs="Courier New"/>
           <w:sz w:val="20"/>
           <w:szCs w:val="20"/>
+          <w:lang w:val="de-DE"/>
         </w:rPr>
         <w:t>&lt;</w:t>
       </w:r>
-      <w:r>
-        <w:rPr>
-          <w:rFonts w:ascii="Courier New" w:eastAsia="Times New Roman" w:hAnsi="Courier New" w:cs="Courier New"/>
-          <w:sz w:val="20"/>
-          <w:szCs w:val="20"/>
+      <w:proofErr w:type="spellStart"/>
+      <w:r>
+        <w:rPr>
+          <w:rFonts w:ascii="Courier New" w:eastAsia="Times New Roman" w:hAnsi="Courier New" w:cs="Courier New"/>
+          <w:sz w:val="20"/>
+          <w:szCs w:val="20"/>
+          <w:lang w:val="de-DE"/>
         </w:rPr>
         <w:t>flag</w:t>
       </w:r>
-      <w:r>
-        <w:rPr>
-          <w:rFonts w:ascii="Courier New" w:eastAsia="Times New Roman" w:hAnsi="Courier New" w:cs="Courier New"/>
-          <w:sz w:val="20"/>
-          <w:szCs w:val="20"/>
+      <w:proofErr w:type="spellEnd"/>
+      <w:r>
+        <w:rPr>
+          <w:rFonts w:ascii="Courier New" w:eastAsia="Times New Roman" w:hAnsi="Courier New" w:cs="Courier New"/>
+          <w:sz w:val="20"/>
+          <w:szCs w:val="20"/>
+          <w:lang w:val="de-DE"/>
         </w:rPr>
         <w:t>&gt;</w:t>
       </w:r>
@@ -4005,6 +4274,7 @@
           <w:rFonts w:ascii="Courier New" w:eastAsia="Times New Roman" w:hAnsi="Courier New" w:cs="Courier New"/>
           <w:sz w:val="20"/>
           <w:szCs w:val="20"/>
+          <w:lang w:val="de-DE"/>
         </w:rPr>
         <w:t xml:space="preserve"> [</w:t>
       </w:r>
@@ -4013,22 +4283,28 @@
           <w:rFonts w:ascii="Courier New" w:eastAsia="Times New Roman" w:hAnsi="Courier New" w:cs="Courier New"/>
           <w:sz w:val="20"/>
           <w:szCs w:val="20"/>
+          <w:lang w:val="de-DE"/>
         </w:rPr>
         <w:t>&lt;</w:t>
       </w:r>
-      <w:r>
-        <w:rPr>
-          <w:rFonts w:ascii="Courier New" w:eastAsia="Times New Roman" w:hAnsi="Courier New" w:cs="Courier New"/>
-          <w:sz w:val="20"/>
-          <w:szCs w:val="20"/>
+      <w:proofErr w:type="spellStart"/>
+      <w:r>
+        <w:rPr>
+          <w:rFonts w:ascii="Courier New" w:eastAsia="Times New Roman" w:hAnsi="Courier New" w:cs="Courier New"/>
+          <w:sz w:val="20"/>
+          <w:szCs w:val="20"/>
+          <w:lang w:val="de-DE"/>
         </w:rPr>
         <w:t>option</w:t>
       </w:r>
-      <w:r>
-        <w:rPr>
-          <w:rFonts w:ascii="Courier New" w:eastAsia="Times New Roman" w:hAnsi="Courier New" w:cs="Courier New"/>
-          <w:sz w:val="20"/>
-          <w:szCs w:val="20"/>
+      <w:proofErr w:type="spellEnd"/>
+      <w:proofErr w:type="gramStart"/>
+      <w:r>
+        <w:rPr>
+          <w:rFonts w:ascii="Courier New" w:eastAsia="Times New Roman" w:hAnsi="Courier New" w:cs="Courier New"/>
+          <w:sz w:val="20"/>
+          <w:szCs w:val="20"/>
+          <w:lang w:val="de-DE"/>
         </w:rPr>
         <w:t>&gt;</w:t>
       </w:r>
@@ -4037,8 +4313,19 @@
           <w:rFonts w:ascii="Courier New" w:eastAsia="Times New Roman" w:hAnsi="Courier New" w:cs="Courier New"/>
           <w:sz w:val="20"/>
           <w:szCs w:val="20"/>
-        </w:rPr>
-        <w:t>..]</w:t>
+          <w:lang w:val="de-DE"/>
+        </w:rPr>
+        <w:t>..</w:t>
+      </w:r>
+      <w:proofErr w:type="gramEnd"/>
+      <w:r>
+        <w:rPr>
+          <w:rFonts w:ascii="Courier New" w:eastAsia="Times New Roman" w:hAnsi="Courier New" w:cs="Courier New"/>
+          <w:sz w:val="20"/>
+          <w:szCs w:val="20"/>
+          <w:lang w:val="de-DE"/>
+        </w:rPr>
+        <w:t>]</w:t>
       </w:r>
     </w:p>
     <w:p>
@@ -4256,8 +4543,18 @@
             <w:szCs w:val="20"/>
           </w:rPr>
           <w:noBreakHyphen/>
+        </w:r>
+        <w:proofErr w:type="spellStart"/>
+        <w:r>
+          <w:rPr>
+            <w:rStyle w:val="Hyperlink"/>
+            <w:rFonts w:ascii="Courier New" w:eastAsia="Times New Roman" w:hAnsi="Courier New" w:cs="Courier New"/>
+            <w:sz w:val="20"/>
+            <w:szCs w:val="20"/>
+          </w:rPr>
           <w:t>crc</w:t>
         </w:r>
+        <w:proofErr w:type="spellEnd"/>
         <w:r>
           <w:rPr>
             <w:rStyle w:val="Hyperlink"/>
@@ -4292,6 +4589,8 @@
         </w:rPr>
         <w:noBreakHyphen/>
       </w:r>
+      <w:proofErr w:type="spellStart"/>
+      <w:proofErr w:type="gramStart"/>
       <w:r>
         <w:rPr>
           <w:rFonts w:ascii="Courier New" w:eastAsia="Times New Roman" w:hAnsi="Courier New" w:cs="Courier New"/>
@@ -4308,6 +4607,8 @@
         </w:rPr>
         <w:t>:on</w:t>
       </w:r>
+      <w:proofErr w:type="spellEnd"/>
+      <w:proofErr w:type="gramEnd"/>
       <w:r>
         <w:rPr>
           <w:rFonts w:ascii="Times New Roman" w:eastAsia="Times New Roman" w:hAnsi="Times New Roman" w:cs="Times New Roman"/>
@@ -4324,6 +4625,7 @@
         </w:rPr>
         <w:noBreakHyphen/>
       </w:r>
+      <w:proofErr w:type="spellStart"/>
       <w:r>
         <w:rPr>
           <w:rFonts w:ascii="Courier New" w:eastAsia="Times New Roman" w:hAnsi="Courier New" w:cs="Courier New"/>
@@ -4340,6 +4642,7 @@
         </w:rPr>
         <w:t>:ON</w:t>
       </w:r>
+      <w:proofErr w:type="spellEnd"/>
       <w:r>
         <w:rPr>
           <w:rFonts w:ascii="Times New Roman" w:eastAsia="Times New Roman" w:hAnsi="Times New Roman" w:cs="Times New Roman"/>
@@ -4356,6 +4659,7 @@
         </w:rPr>
         <w:noBreakHyphen/>
       </w:r>
+      <w:proofErr w:type="spellStart"/>
       <w:r>
         <w:rPr>
           <w:rFonts w:ascii="Courier New" w:eastAsia="Times New Roman" w:hAnsi="Courier New" w:cs="Courier New"/>
@@ -4372,6 +4676,7 @@
         </w:rPr>
         <w:t>:on</w:t>
       </w:r>
+      <w:proofErr w:type="spellEnd"/>
       <w:r>
         <w:rPr>
           <w:rFonts w:ascii="Times New Roman" w:eastAsia="Times New Roman" w:hAnsi="Times New Roman" w:cs="Times New Roman"/>
@@ -4388,6 +4693,7 @@
         </w:rPr>
         <w:noBreakHyphen/>
       </w:r>
+      <w:proofErr w:type="spellStart"/>
       <w:r>
         <w:rPr>
           <w:rFonts w:ascii="Courier New" w:eastAsia="Times New Roman" w:hAnsi="Courier New" w:cs="Courier New"/>
@@ -4404,6 +4710,7 @@
         </w:rPr>
         <w:t>:On</w:t>
       </w:r>
+      <w:proofErr w:type="spellEnd"/>
       <w:r>
         <w:rPr>
           <w:rFonts w:ascii="Times New Roman" w:eastAsia="Times New Roman" w:hAnsi="Times New Roman" w:cs="Times New Roman"/>
@@ -4779,6 +5086,7 @@
         </w:rPr>
         <w:t xml:space="preserve">mode </w:t>
       </w:r>
+      <w:proofErr w:type="gramStart"/>
       <w:r>
         <w:rPr>
           <w:rFonts w:ascii="Times New Roman" w:eastAsia="Times New Roman" w:hAnsi="Times New Roman" w:cs="Times New Roman"/>
@@ -4787,6 +5095,7 @@
         </w:rPr>
         <w:t>flags</w:t>
       </w:r>
+      <w:proofErr w:type="gramEnd"/>
       <w:r>
         <w:rPr>
           <w:rFonts w:ascii="Times New Roman" w:eastAsia="Times New Roman" w:hAnsi="Times New Roman" w:cs="Times New Roman"/>
@@ -4804,8 +5113,18 @@
             <w:szCs w:val="20"/>
           </w:rPr>
           <w:noBreakHyphen/>
+        </w:r>
+        <w:proofErr w:type="spellStart"/>
+        <w:r>
+          <w:rPr>
+            <w:rStyle w:val="Hyperlink"/>
+            <w:rFonts w:ascii="Courier New" w:eastAsia="Times New Roman" w:hAnsi="Courier New" w:cs="Courier New"/>
+            <w:sz w:val="20"/>
+            <w:szCs w:val="20"/>
+          </w:rPr>
           <w:t>crc</w:t>
         </w:r>
+        <w:proofErr w:type="spellEnd"/>
         <w:r>
           <w:rPr>
             <w:rStyle w:val="Hyperlink"/>
@@ -4889,6 +5208,7 @@
         </w:rPr>
         <w:noBreakHyphen/>
       </w:r>
+      <w:proofErr w:type="spellStart"/>
       <w:r>
         <w:rPr>
           <w:rFonts w:ascii="Courier New" w:eastAsia="Times New Roman" w:hAnsi="Courier New" w:cs="Courier New"/>
@@ -4897,6 +5217,7 @@
         </w:rPr>
         <w:t>crc</w:t>
       </w:r>
+      <w:proofErr w:type="spellEnd"/>
       <w:r>
         <w:rPr>
           <w:rFonts w:ascii="Times New Roman" w:eastAsia="Times New Roman" w:hAnsi="Times New Roman" w:cs="Times New Roman"/>
@@ -4913,6 +5234,7 @@
         </w:rPr>
         <w:noBreakHyphen/>
       </w:r>
+      <w:proofErr w:type="spellStart"/>
       <w:r>
         <w:rPr>
           <w:rFonts w:ascii="Courier New" w:eastAsia="Times New Roman" w:hAnsi="Courier New" w:cs="Courier New"/>
@@ -4921,6 +5243,7 @@
         </w:rPr>
         <w:t>crc</w:t>
       </w:r>
+      <w:proofErr w:type="spellEnd"/>
       <w:r>
         <w:rPr>
           <w:rFonts w:ascii="Courier New" w:eastAsia="Times New Roman" w:hAnsi="Courier New" w:cs="Courier New"/>
@@ -4944,7 +5267,24 @@
           <w:szCs w:val="20"/>
         </w:rPr>
         <w:noBreakHyphen/>
-        <w:t>crc=on</w:t>
+      </w:r>
+      <w:proofErr w:type="spellStart"/>
+      <w:r>
+        <w:rPr>
+          <w:rFonts w:ascii="Courier New" w:eastAsia="Times New Roman" w:hAnsi="Courier New" w:cs="Courier New"/>
+          <w:sz w:val="20"/>
+          <w:szCs w:val="20"/>
+        </w:rPr>
+        <w:t>crc</w:t>
+      </w:r>
+      <w:proofErr w:type="spellEnd"/>
+      <w:r>
+        <w:rPr>
+          <w:rFonts w:ascii="Courier New" w:eastAsia="Times New Roman" w:hAnsi="Courier New" w:cs="Courier New"/>
+          <w:sz w:val="20"/>
+          <w:szCs w:val="20"/>
+        </w:rPr>
+        <w:t>=on</w:t>
       </w:r>
       <w:r>
         <w:rPr>
@@ -4962,6 +5302,8 @@
         </w:rPr>
         <w:noBreakHyphen/>
       </w:r>
+      <w:proofErr w:type="spellStart"/>
+      <w:proofErr w:type="gramStart"/>
       <w:r>
         <w:rPr>
           <w:rFonts w:ascii="Courier New" w:eastAsia="Times New Roman" w:hAnsi="Courier New" w:cs="Courier New"/>
@@ -4978,6 +5320,8 @@
         </w:rPr>
         <w:t>:on</w:t>
       </w:r>
+      <w:proofErr w:type="spellEnd"/>
+      <w:proofErr w:type="gramEnd"/>
       <w:r>
         <w:rPr>
           <w:rFonts w:ascii="Times New Roman" w:eastAsia="Times New Roman" w:hAnsi="Times New Roman" w:cs="Times New Roman"/>
@@ -4994,6 +5338,7 @@
         </w:rPr>
         <w:noBreakHyphen/>
       </w:r>
+      <w:proofErr w:type="spellStart"/>
       <w:r>
         <w:rPr>
           <w:rFonts w:ascii="Courier New" w:eastAsia="Times New Roman" w:hAnsi="Courier New" w:cs="Courier New"/>
@@ -5002,6 +5347,7 @@
         </w:rPr>
         <w:t>crc</w:t>
       </w:r>
+      <w:proofErr w:type="spellEnd"/>
       <w:r>
         <w:rPr>
           <w:rFonts w:ascii="Courier New" w:eastAsia="Times New Roman" w:hAnsi="Courier New" w:cs="Courier New"/>
@@ -5026,6 +5372,7 @@
         </w:rPr>
         <w:noBreakHyphen/>
       </w:r>
+      <w:proofErr w:type="spellStart"/>
       <w:r>
         <w:rPr>
           <w:rFonts w:ascii="Courier New" w:eastAsia="Times New Roman" w:hAnsi="Courier New" w:cs="Courier New"/>
@@ -5034,6 +5381,7 @@
         </w:rPr>
         <w:t>crc</w:t>
       </w:r>
+      <w:proofErr w:type="spellEnd"/>
       <w:r>
         <w:rPr>
           <w:rFonts w:ascii="Courier New" w:eastAsia="Times New Roman" w:hAnsi="Courier New" w:cs="Courier New"/>
@@ -5107,6 +5455,7 @@
         </w:rPr>
         <w:noBreakHyphen/>
       </w:r>
+      <w:proofErr w:type="spellStart"/>
       <w:r>
         <w:rPr>
           <w:rFonts w:ascii="Courier New" w:eastAsia="Times New Roman" w:hAnsi="Courier New" w:cs="Courier New"/>
@@ -5115,6 +5464,7 @@
         </w:rPr>
         <w:t>crc</w:t>
       </w:r>
+      <w:proofErr w:type="spellEnd"/>
       <w:r>
         <w:rPr>
           <w:rFonts w:ascii="Courier New" w:eastAsia="Times New Roman" w:hAnsi="Courier New" w:cs="Courier New"/>
@@ -5139,6 +5489,7 @@
         </w:rPr>
         <w:noBreakHyphen/>
       </w:r>
+      <w:proofErr w:type="spellStart"/>
       <w:r>
         <w:rPr>
           <w:rFonts w:ascii="Courier New" w:eastAsia="Times New Roman" w:hAnsi="Courier New" w:cs="Courier New"/>
@@ -5147,6 +5498,7 @@
         </w:rPr>
         <w:t>crc</w:t>
       </w:r>
+      <w:proofErr w:type="spellEnd"/>
       <w:r>
         <w:rPr>
           <w:rFonts w:ascii="Courier New" w:eastAsia="Times New Roman" w:hAnsi="Courier New" w:cs="Courier New"/>
@@ -5171,6 +5523,8 @@
         </w:rPr>
         <w:noBreakHyphen/>
       </w:r>
+      <w:proofErr w:type="spellStart"/>
+      <w:proofErr w:type="gramStart"/>
       <w:r>
         <w:rPr>
           <w:rFonts w:ascii="Courier New" w:eastAsia="Times New Roman" w:hAnsi="Courier New" w:cs="Courier New"/>
@@ -5187,6 +5541,8 @@
         </w:rPr>
         <w:t>:off</w:t>
       </w:r>
+      <w:proofErr w:type="spellEnd"/>
+      <w:proofErr w:type="gramEnd"/>
       <w:r>
         <w:rPr>
           <w:rFonts w:ascii="Times New Roman" w:eastAsia="Times New Roman" w:hAnsi="Times New Roman" w:cs="Times New Roman"/>
@@ -5203,6 +5559,7 @@
         </w:rPr>
         <w:noBreakHyphen/>
       </w:r>
+      <w:proofErr w:type="spellStart"/>
       <w:r>
         <w:rPr>
           <w:rFonts w:ascii="Courier New" w:eastAsia="Times New Roman" w:hAnsi="Courier New" w:cs="Courier New"/>
@@ -5211,6 +5568,7 @@
         </w:rPr>
         <w:t>crc</w:t>
       </w:r>
+      <w:proofErr w:type="spellEnd"/>
       <w:r>
         <w:rPr>
           <w:rFonts w:ascii="Courier New" w:eastAsia="Times New Roman" w:hAnsi="Courier New" w:cs="Courier New"/>
@@ -5527,6 +5885,7 @@
         </w:rPr>
         <w:t>&lt;</w:t>
       </w:r>
+      <w:proofErr w:type="spellStart"/>
       <w:r>
         <w:rPr>
           <w:rFonts w:ascii="Courier New" w:eastAsia="Times New Roman" w:hAnsi="Courier New" w:cs="Courier New"/>
@@ -5535,6 +5894,7 @@
         </w:rPr>
         <w:t>drive_number</w:t>
       </w:r>
+      <w:proofErr w:type="spellEnd"/>
       <w:r>
         <w:rPr>
           <w:rFonts w:ascii="Courier New" w:eastAsia="Times New Roman" w:hAnsi="Courier New" w:cs="Courier New"/>
@@ -5622,7 +5982,25 @@
           <w:sz w:val="20"/>
           <w:szCs w:val="20"/>
         </w:rPr>
-        <w:t>&lt;drive_number&gt;</w:t>
+        <w:t>&lt;</w:t>
+      </w:r>
+      <w:proofErr w:type="spellStart"/>
+      <w:r>
+        <w:rPr>
+          <w:rFonts w:ascii="Courier New" w:eastAsia="Times New Roman" w:hAnsi="Courier New" w:cs="Courier New"/>
+          <w:sz w:val="20"/>
+          <w:szCs w:val="20"/>
+        </w:rPr>
+        <w:t>drive_number</w:t>
+      </w:r>
+      <w:proofErr w:type="spellEnd"/>
+      <w:r>
+        <w:rPr>
+          <w:rFonts w:ascii="Courier New" w:eastAsia="Times New Roman" w:hAnsi="Courier New" w:cs="Courier New"/>
+          <w:sz w:val="20"/>
+          <w:szCs w:val="20"/>
+        </w:rPr>
+        <w:t>&gt;</w:t>
       </w:r>
     </w:p>
     <w:p>
@@ -5653,7 +6031,25 @@
           <w:sz w:val="20"/>
           <w:szCs w:val="20"/>
         </w:rPr>
-        <w:t xml:space="preserve">&lt;drive_number&gt; </w:t>
+        <w:t>&lt;</w:t>
+      </w:r>
+      <w:proofErr w:type="spellStart"/>
+      <w:r>
+        <w:rPr>
+          <w:rFonts w:ascii="Courier New" w:eastAsia="Times New Roman" w:hAnsi="Courier New" w:cs="Courier New"/>
+          <w:sz w:val="20"/>
+          <w:szCs w:val="20"/>
+        </w:rPr>
+        <w:t>drive_number</w:t>
+      </w:r>
+      <w:proofErr w:type="spellEnd"/>
+      <w:r>
+        <w:rPr>
+          <w:rFonts w:ascii="Courier New" w:eastAsia="Times New Roman" w:hAnsi="Courier New" w:cs="Courier New"/>
+          <w:sz w:val="20"/>
+          <w:szCs w:val="20"/>
+        </w:rPr>
+        <w:t xml:space="preserve">&gt; </w:t>
       </w:r>
       <w:r>
         <w:rPr>
@@ -6436,6 +6832,7 @@
         </w:rPr>
         <w:t>files</w:t>
       </w:r>
+      <w:proofErr w:type="gramStart"/>
       <w:r>
         <w:rPr>
           <w:rFonts w:ascii="Courier New" w:eastAsia="Times New Roman" w:hAnsi="Courier New" w:cs="Courier New"/>
@@ -6452,6 +6849,7 @@
         </w:rPr>
         <w:t>..</w:t>
       </w:r>
+      <w:proofErr w:type="gramEnd"/>
     </w:p>
     <w:p>
       <w:pPr>
@@ -6534,6 +6932,7 @@
         </w:rPr>
         <w:t>files</w:t>
       </w:r>
+      <w:proofErr w:type="gramStart"/>
       <w:r>
         <w:rPr>
           <w:rFonts w:ascii="Courier New" w:eastAsia="Times New Roman" w:hAnsi="Courier New" w:cs="Courier New"/>
@@ -6550,6 +6949,7 @@
         </w:rPr>
         <w:t>..</w:t>
       </w:r>
+      <w:proofErr w:type="gramEnd"/>
     </w:p>
     <w:p>
       <w:pPr>
@@ -6628,7 +7028,16 @@
           <w:sz w:val="24"/>
           <w:szCs w:val="24"/>
         </w:rPr>
-        <w:t xml:space="preserve"> and </w:t>
+        <w:t xml:space="preserve"> </w:t>
+      </w:r>
+      <w:proofErr w:type="gramStart"/>
+      <w:r>
+        <w:rPr>
+          <w:rFonts w:ascii="Times New Roman" w:eastAsia="Times New Roman" w:hAnsi="Times New Roman" w:cs="Times New Roman"/>
+          <w:sz w:val="24"/>
+          <w:szCs w:val="24"/>
+        </w:rPr>
+        <w:t xml:space="preserve">and </w:t>
       </w:r>
       <w:r>
         <w:rPr>
@@ -6638,6 +7047,7 @@
         </w:rPr>
         <w:t>?</w:t>
       </w:r>
+      <w:proofErr w:type="gramEnd"/>
       <w:r>
         <w:rPr>
           <w:rFonts w:ascii="Times New Roman" w:eastAsia="Times New Roman" w:hAnsi="Times New Roman" w:cs="Times New Roman"/>
@@ -7395,8 +7805,18 @@
             <w:szCs w:val="20"/>
           </w:rPr>
           <w:noBreakHyphen/>
+        </w:r>
+        <w:proofErr w:type="spellStart"/>
+        <w:r>
+          <w:rPr>
+            <w:rStyle w:val="Hyperlink"/>
+            <w:rFonts w:ascii="Courier New" w:eastAsia="Times New Roman" w:hAnsi="Courier New" w:cs="Courier New"/>
+            <w:sz w:val="20"/>
+            <w:szCs w:val="20"/>
+          </w:rPr>
           <w:t>crc</w:t>
         </w:r>
+        <w:proofErr w:type="spellEnd"/>
         <w:r>
           <w:rPr>
             <w:rStyle w:val="Hyperlink"/>
@@ -7947,7 +8367,26 @@
           <w:szCs w:val="20"/>
         </w:rPr>
         <w:noBreakHyphen/>
-        <w:t xml:space="preserve">append:OFF </w:t>
+      </w:r>
+      <w:proofErr w:type="spellStart"/>
+      <w:proofErr w:type="gramStart"/>
+      <w:r>
+        <w:rPr>
+          <w:rFonts w:ascii="Courier New" w:eastAsia="Times New Roman" w:hAnsi="Courier New" w:cs="Courier New"/>
+          <w:sz w:val="20"/>
+          <w:szCs w:val="20"/>
+        </w:rPr>
+        <w:t>append:OFF</w:t>
+      </w:r>
+      <w:proofErr w:type="spellEnd"/>
+      <w:proofErr w:type="gramEnd"/>
+      <w:r>
+        <w:rPr>
+          <w:rFonts w:ascii="Courier New" w:eastAsia="Times New Roman" w:hAnsi="Courier New" w:cs="Courier New"/>
+          <w:sz w:val="20"/>
+          <w:szCs w:val="20"/>
+        </w:rPr>
+        <w:t xml:space="preserve"> </w:t>
       </w:r>
       <w:r>
         <w:rPr>
@@ -8066,6 +8505,7 @@
         </w:rPr>
         <w:noBreakHyphen/>
       </w:r>
+      <w:proofErr w:type="spellStart"/>
       <w:r>
         <w:rPr>
           <w:rFonts w:ascii="Courier New" w:eastAsia="Times New Roman" w:hAnsi="Courier New" w:cs="Courier New"/>
@@ -8074,6 +8514,7 @@
         </w:rPr>
         <w:t>inc</w:t>
       </w:r>
+      <w:proofErr w:type="spellEnd"/>
       <w:r>
         <w:rPr>
           <w:rFonts w:ascii="Courier New" w:eastAsia="Times New Roman" w:hAnsi="Courier New" w:cs="Courier New"/>
@@ -8425,7 +8866,16 @@
           <w:szCs w:val="20"/>
         </w:rPr>
         <w:noBreakHyphen/>
-        <w:t>restore [&lt;set_</w:t>
+        <w:t>restore [&lt;</w:t>
+      </w:r>
+      <w:proofErr w:type="spellStart"/>
+      <w:r>
+        <w:rPr>
+          <w:rFonts w:ascii="Courier New" w:eastAsia="Times New Roman" w:hAnsi="Courier New" w:cs="Courier New"/>
+          <w:sz w:val="20"/>
+          <w:szCs w:val="20"/>
+        </w:rPr>
+        <w:t>set_</w:t>
       </w:r>
       <w:r>
         <w:rPr>
@@ -8435,13 +8885,32 @@
         </w:rPr>
         <w:t>index</w:t>
       </w:r>
-      <w:r>
-        <w:rPr>
-          <w:rFonts w:ascii="Courier New" w:eastAsia="Times New Roman" w:hAnsi="Courier New" w:cs="Courier New"/>
-          <w:sz w:val="20"/>
-          <w:szCs w:val="20"/>
-        </w:rPr>
-        <w:t>&gt;] [&lt;files&gt;..]</w:t>
+      <w:proofErr w:type="spellEnd"/>
+      <w:r>
+        <w:rPr>
+          <w:rFonts w:ascii="Courier New" w:eastAsia="Times New Roman" w:hAnsi="Courier New" w:cs="Courier New"/>
+          <w:sz w:val="20"/>
+          <w:szCs w:val="20"/>
+        </w:rPr>
+        <w:t>&gt;] [&lt;files</w:t>
+      </w:r>
+      <w:proofErr w:type="gramStart"/>
+      <w:r>
+        <w:rPr>
+          <w:rFonts w:ascii="Courier New" w:eastAsia="Times New Roman" w:hAnsi="Courier New" w:cs="Courier New"/>
+          <w:sz w:val="20"/>
+          <w:szCs w:val="20"/>
+        </w:rPr>
+        <w:t>&gt;..</w:t>
+      </w:r>
+      <w:proofErr w:type="gramEnd"/>
+      <w:r>
+        <w:rPr>
+          <w:rFonts w:ascii="Courier New" w:eastAsia="Times New Roman" w:hAnsi="Courier New" w:cs="Courier New"/>
+          <w:sz w:val="20"/>
+          <w:szCs w:val="20"/>
+        </w:rPr>
+        <w:t>]</w:t>
       </w:r>
     </w:p>
     <w:p>
@@ -8507,7 +8976,43 @@
           <w:szCs w:val="20"/>
         </w:rPr>
         <w:noBreakHyphen/>
-        <w:t>r [&lt;set_index&gt;] [&lt;files&gt;..]</w:t>
+        <w:t>r [&lt;</w:t>
+      </w:r>
+      <w:proofErr w:type="spellStart"/>
+      <w:r>
+        <w:rPr>
+          <w:rFonts w:ascii="Courier New" w:eastAsia="Times New Roman" w:hAnsi="Courier New" w:cs="Courier New"/>
+          <w:sz w:val="20"/>
+          <w:szCs w:val="20"/>
+        </w:rPr>
+        <w:t>set_index</w:t>
+      </w:r>
+      <w:proofErr w:type="spellEnd"/>
+      <w:r>
+        <w:rPr>
+          <w:rFonts w:ascii="Courier New" w:eastAsia="Times New Roman" w:hAnsi="Courier New" w:cs="Courier New"/>
+          <w:sz w:val="20"/>
+          <w:szCs w:val="20"/>
+        </w:rPr>
+        <w:t>&gt;] [&lt;files</w:t>
+      </w:r>
+      <w:proofErr w:type="gramStart"/>
+      <w:r>
+        <w:rPr>
+          <w:rFonts w:ascii="Courier New" w:eastAsia="Times New Roman" w:hAnsi="Courier New" w:cs="Courier New"/>
+          <w:sz w:val="20"/>
+          <w:szCs w:val="20"/>
+        </w:rPr>
+        <w:t>&gt;..</w:t>
+      </w:r>
+      <w:proofErr w:type="gramEnd"/>
+      <w:r>
+        <w:rPr>
+          <w:rFonts w:ascii="Courier New" w:eastAsia="Times New Roman" w:hAnsi="Courier New" w:cs="Courier New"/>
+          <w:sz w:val="20"/>
+          <w:szCs w:val="20"/>
+        </w:rPr>
+        <w:t>]</w:t>
       </w:r>
     </w:p>
     <w:p>
@@ -8537,7 +9042,25 @@
           <w:sz w:val="20"/>
           <w:szCs w:val="20"/>
         </w:rPr>
-        <w:t xml:space="preserve">&lt;set_index&gt; </w:t>
+        <w:t>&lt;</w:t>
+      </w:r>
+      <w:proofErr w:type="spellStart"/>
+      <w:r>
+        <w:rPr>
+          <w:rFonts w:ascii="Courier New" w:eastAsia="Times New Roman" w:hAnsi="Courier New" w:cs="Courier New"/>
+          <w:sz w:val="20"/>
+          <w:szCs w:val="20"/>
+        </w:rPr>
+        <w:t>set_index</w:t>
+      </w:r>
+      <w:proofErr w:type="spellEnd"/>
+      <w:r>
+        <w:rPr>
+          <w:rFonts w:ascii="Courier New" w:eastAsia="Times New Roman" w:hAnsi="Courier New" w:cs="Courier New"/>
+          <w:sz w:val="20"/>
+          <w:szCs w:val="20"/>
+        </w:rPr>
+        <w:t xml:space="preserve">&gt; </w:t>
       </w:r>
       <w:r>
         <w:rPr>
@@ -8553,7 +9076,25 @@
           <w:sz w:val="20"/>
           <w:szCs w:val="20"/>
         </w:rPr>
-        <w:t xml:space="preserve">&lt;set_index&gt; </w:t>
+        <w:t>&lt;</w:t>
+      </w:r>
+      <w:proofErr w:type="spellStart"/>
+      <w:r>
+        <w:rPr>
+          <w:rFonts w:ascii="Courier New" w:eastAsia="Times New Roman" w:hAnsi="Courier New" w:cs="Courier New"/>
+          <w:sz w:val="20"/>
+          <w:szCs w:val="20"/>
+        </w:rPr>
+        <w:t>set_index</w:t>
+      </w:r>
+      <w:proofErr w:type="spellEnd"/>
+      <w:r>
+        <w:rPr>
+          <w:rFonts w:ascii="Courier New" w:eastAsia="Times New Roman" w:hAnsi="Courier New" w:cs="Courier New"/>
+          <w:sz w:val="20"/>
+          <w:szCs w:val="20"/>
+        </w:rPr>
+        <w:t xml:space="preserve">&gt; </w:t>
       </w:r>
       <w:r>
         <w:rPr>
@@ -8618,7 +9159,29 @@
                 <w:sz w:val="20"/>
                 <w:szCs w:val="20"/>
               </w:rPr>
-              <w:t xml:space="preserve">&lt;set_index&gt; </w:t>
+              <w:t>&lt;</w:t>
+            </w:r>
+            <w:proofErr w:type="spellStart"/>
+            <w:r>
+              <w:rPr>
+                <w:rFonts w:ascii="Courier New" w:eastAsia="Times New Roman" w:hAnsi="Courier New" w:cs="Courier New"/>
+                <w:b/>
+                <w:bCs/>
+                <w:sz w:val="20"/>
+                <w:szCs w:val="20"/>
+              </w:rPr>
+              <w:t>set_index</w:t>
+            </w:r>
+            <w:proofErr w:type="spellEnd"/>
+            <w:r>
+              <w:rPr>
+                <w:rFonts w:ascii="Courier New" w:eastAsia="Times New Roman" w:hAnsi="Courier New" w:cs="Courier New"/>
+                <w:b/>
+                <w:bCs/>
+                <w:sz w:val="20"/>
+                <w:szCs w:val="20"/>
+              </w:rPr>
+              <w:t xml:space="preserve">&gt; </w:t>
             </w:r>
             <w:r>
               <w:rPr>
@@ -8752,7 +9315,25 @@
                 <w:sz w:val="20"/>
                 <w:szCs w:val="20"/>
               </w:rPr>
-              <w:t>&lt;number_of_sets&gt;</w:t>
+              <w:t>&lt;</w:t>
+            </w:r>
+            <w:proofErr w:type="spellStart"/>
+            <w:r>
+              <w:rPr>
+                <w:rFonts w:ascii="Courier New" w:eastAsia="Times New Roman" w:hAnsi="Courier New" w:cs="Courier New"/>
+                <w:sz w:val="20"/>
+                <w:szCs w:val="20"/>
+              </w:rPr>
+              <w:t>number_of_sets</w:t>
+            </w:r>
+            <w:proofErr w:type="spellEnd"/>
+            <w:r>
+              <w:rPr>
+                <w:rFonts w:ascii="Courier New" w:eastAsia="Times New Roman" w:hAnsi="Courier New" w:cs="Courier New"/>
+                <w:sz w:val="20"/>
+                <w:szCs w:val="20"/>
+              </w:rPr>
+              <w:t>&gt;</w:t>
             </w:r>
           </w:p>
         </w:tc>
@@ -8799,7 +9380,25 @@
                 <w:sz w:val="20"/>
                 <w:szCs w:val="20"/>
               </w:rPr>
-              <w:t>&lt;number_of_sets&gt;</w:t>
+              <w:t>&lt;</w:t>
+            </w:r>
+            <w:proofErr w:type="spellStart"/>
+            <w:r>
+              <w:rPr>
+                <w:rFonts w:ascii="Courier New" w:eastAsia="Times New Roman" w:hAnsi="Courier New" w:cs="Courier New"/>
+                <w:sz w:val="20"/>
+                <w:szCs w:val="20"/>
+              </w:rPr>
+              <w:t>number_of_sets</w:t>
+            </w:r>
+            <w:proofErr w:type="spellEnd"/>
+            <w:r>
+              <w:rPr>
+                <w:rFonts w:ascii="Courier New" w:eastAsia="Times New Roman" w:hAnsi="Courier New" w:cs="Courier New"/>
+                <w:sz w:val="20"/>
+                <w:szCs w:val="20"/>
+              </w:rPr>
+              <w:t>&gt;</w:t>
             </w:r>
             <w:r>
               <w:rPr>
@@ -8915,6 +9514,7 @@
               </w:rPr>
               <w:t>&lt;</w:t>
             </w:r>
+            <w:proofErr w:type="spellStart"/>
             <w:r>
               <w:rPr>
                 <w:rFonts w:ascii="Courier New" w:eastAsia="Times New Roman" w:hAnsi="Courier New" w:cs="Courier New"/>
@@ -8923,6 +9523,7 @@
               </w:rPr>
               <w:t>number_of_sets</w:t>
             </w:r>
+            <w:proofErr w:type="spellEnd"/>
             <w:r>
               <w:rPr>
                 <w:rFonts w:ascii="Courier New" w:eastAsia="Times New Roman" w:hAnsi="Courier New" w:cs="Courier New"/>
@@ -9003,6 +9604,7 @@
               </w:rPr>
               <w:t>&lt;</w:t>
             </w:r>
+            <w:proofErr w:type="spellStart"/>
             <w:r>
               <w:rPr>
                 <w:rFonts w:ascii="Courier New" w:eastAsia="Times New Roman" w:hAnsi="Courier New" w:cs="Courier New"/>
@@ -9011,6 +9613,7 @@
               </w:rPr>
               <w:t>number_of_sets</w:t>
             </w:r>
+            <w:proofErr w:type="spellEnd"/>
             <w:r>
               <w:rPr>
                 <w:rFonts w:ascii="Courier New" w:eastAsia="Times New Roman" w:hAnsi="Courier New" w:cs="Courier New"/>
@@ -9072,7 +9675,25 @@
           <w:sz w:val="20"/>
           <w:szCs w:val="20"/>
         </w:rPr>
-        <w:t xml:space="preserve">&lt;number_of_sets&gt; </w:t>
+        <w:t>&lt;</w:t>
+      </w:r>
+      <w:proofErr w:type="spellStart"/>
+      <w:r>
+        <w:rPr>
+          <w:rFonts w:ascii="Courier New" w:eastAsia="Times New Roman" w:hAnsi="Courier New" w:cs="Courier New"/>
+          <w:sz w:val="20"/>
+          <w:szCs w:val="20"/>
+        </w:rPr>
+        <w:t>number_of_sets</w:t>
+      </w:r>
+      <w:proofErr w:type="spellEnd"/>
+      <w:r>
+        <w:rPr>
+          <w:rFonts w:ascii="Courier New" w:eastAsia="Times New Roman" w:hAnsi="Courier New" w:cs="Courier New"/>
+          <w:sz w:val="20"/>
+          <w:szCs w:val="20"/>
+        </w:rPr>
+        <w:t xml:space="preserve">&gt; </w:t>
       </w:r>
       <w:r>
         <w:rPr>
@@ -9184,7 +9805,16 @@
           <w:sz w:val="24"/>
           <w:szCs w:val="24"/>
         </w:rPr>
-        <w:t xml:space="preserve"> and </w:t>
+        <w:t xml:space="preserve"> </w:t>
+      </w:r>
+      <w:proofErr w:type="gramStart"/>
+      <w:r>
+        <w:rPr>
+          <w:rFonts w:ascii="Times New Roman" w:eastAsia="Times New Roman" w:hAnsi="Times New Roman" w:cs="Times New Roman"/>
+          <w:sz w:val="24"/>
+          <w:szCs w:val="24"/>
+        </w:rPr>
+        <w:t xml:space="preserve">and </w:t>
       </w:r>
       <w:r>
         <w:rPr>
@@ -9194,6 +9824,7 @@
         </w:rPr>
         <w:t>?</w:t>
       </w:r>
+      <w:proofErr w:type="gramEnd"/>
       <w:r>
         <w:rPr>
           <w:rFonts w:ascii="Times New Roman" w:eastAsia="Times New Roman" w:hAnsi="Times New Roman" w:cs="Times New Roman"/>
@@ -10536,7 +11167,17 @@
           <w:sz w:val="20"/>
           <w:szCs w:val="20"/>
         </w:rPr>
-        <w:t xml:space="preserve"> –existing</w:t>
+        <w:t xml:space="preserve"> –</w:t>
+      </w:r>
+      <w:proofErr w:type="spellStart"/>
+      <w:proofErr w:type="gramStart"/>
+      <w:r>
+        <w:rPr>
+          <w:rFonts w:ascii="Courier New" w:eastAsia="Times New Roman" w:hAnsi="Courier New" w:cs="Courier New"/>
+          <w:sz w:val="20"/>
+          <w:szCs w:val="20"/>
+        </w:rPr>
+        <w:t>existing</w:t>
       </w:r>
       <w:r>
         <w:rPr>
@@ -10552,7 +11193,17 @@
           <w:sz w:val="20"/>
           <w:szCs w:val="20"/>
         </w:rPr>
-        <w:t xml:space="preserve">skip -restore -1 *.doc* </w:t>
+        <w:t>skip</w:t>
+      </w:r>
+      <w:proofErr w:type="spellEnd"/>
+      <w:proofErr w:type="gramEnd"/>
+      <w:r>
+        <w:rPr>
+          <w:rFonts w:ascii="Courier New" w:eastAsia="Times New Roman" w:hAnsi="Courier New" w:cs="Courier New"/>
+          <w:sz w:val="20"/>
+          <w:szCs w:val="20"/>
+        </w:rPr>
+        <w:t xml:space="preserve"> -restore -1 *.doc* </w:t>
       </w:r>
       <w:r>
         <w:rPr>
@@ -10603,7 +11254,43 @@
           <w:szCs w:val="20"/>
         </w:rPr>
         <w:noBreakHyphen/>
-        <w:t>verify [&lt;set_index&gt;] [&lt;files&gt;..]</w:t>
+        <w:t>verify [&lt;</w:t>
+      </w:r>
+      <w:proofErr w:type="spellStart"/>
+      <w:r>
+        <w:rPr>
+          <w:rFonts w:ascii="Courier New" w:eastAsia="Times New Roman" w:hAnsi="Courier New" w:cs="Courier New"/>
+          <w:sz w:val="20"/>
+          <w:szCs w:val="20"/>
+        </w:rPr>
+        <w:t>set_index</w:t>
+      </w:r>
+      <w:proofErr w:type="spellEnd"/>
+      <w:r>
+        <w:rPr>
+          <w:rFonts w:ascii="Courier New" w:eastAsia="Times New Roman" w:hAnsi="Courier New" w:cs="Courier New"/>
+          <w:sz w:val="20"/>
+          <w:szCs w:val="20"/>
+        </w:rPr>
+        <w:t>&gt;] [&lt;files</w:t>
+      </w:r>
+      <w:proofErr w:type="gramStart"/>
+      <w:r>
+        <w:rPr>
+          <w:rFonts w:ascii="Courier New" w:eastAsia="Times New Roman" w:hAnsi="Courier New" w:cs="Courier New"/>
+          <w:sz w:val="20"/>
+          <w:szCs w:val="20"/>
+        </w:rPr>
+        <w:t>&gt;..</w:t>
+      </w:r>
+      <w:proofErr w:type="gramEnd"/>
+      <w:r>
+        <w:rPr>
+          <w:rFonts w:ascii="Courier New" w:eastAsia="Times New Roman" w:hAnsi="Courier New" w:cs="Courier New"/>
+          <w:sz w:val="20"/>
+          <w:szCs w:val="20"/>
+        </w:rPr>
+        <w:t>]</w:t>
       </w:r>
     </w:p>
     <w:p>
@@ -10670,7 +11357,43 @@
           <w:szCs w:val="20"/>
         </w:rPr>
         <w:noBreakHyphen/>
-        <w:t>y [&lt;set_number&gt;] [&lt;files&gt;..]</w:t>
+        <w:t>y [&lt;</w:t>
+      </w:r>
+      <w:proofErr w:type="spellStart"/>
+      <w:r>
+        <w:rPr>
+          <w:rFonts w:ascii="Courier New" w:eastAsia="Times New Roman" w:hAnsi="Courier New" w:cs="Courier New"/>
+          <w:sz w:val="20"/>
+          <w:szCs w:val="20"/>
+        </w:rPr>
+        <w:t>set_number</w:t>
+      </w:r>
+      <w:proofErr w:type="spellEnd"/>
+      <w:r>
+        <w:rPr>
+          <w:rFonts w:ascii="Courier New" w:eastAsia="Times New Roman" w:hAnsi="Courier New" w:cs="Courier New"/>
+          <w:sz w:val="20"/>
+          <w:szCs w:val="20"/>
+        </w:rPr>
+        <w:t>&gt;] [&lt;files</w:t>
+      </w:r>
+      <w:proofErr w:type="gramStart"/>
+      <w:r>
+        <w:rPr>
+          <w:rFonts w:ascii="Courier New" w:eastAsia="Times New Roman" w:hAnsi="Courier New" w:cs="Courier New"/>
+          <w:sz w:val="20"/>
+          <w:szCs w:val="20"/>
+        </w:rPr>
+        <w:t>&gt;..</w:t>
+      </w:r>
+      <w:proofErr w:type="gramEnd"/>
+      <w:r>
+        <w:rPr>
+          <w:rFonts w:ascii="Courier New" w:eastAsia="Times New Roman" w:hAnsi="Courier New" w:cs="Courier New"/>
+          <w:sz w:val="20"/>
+          <w:szCs w:val="20"/>
+        </w:rPr>
+        <w:t>]</w:t>
       </w:r>
     </w:p>
     <w:p>
@@ -10701,7 +11424,25 @@
           <w:sz w:val="20"/>
           <w:szCs w:val="20"/>
         </w:rPr>
-        <w:t>&lt;set_number&gt;</w:t>
+        <w:t>&lt;</w:t>
+      </w:r>
+      <w:proofErr w:type="spellStart"/>
+      <w:r>
+        <w:rPr>
+          <w:rFonts w:ascii="Courier New" w:eastAsia="Times New Roman" w:hAnsi="Courier New" w:cs="Courier New"/>
+          <w:sz w:val="20"/>
+          <w:szCs w:val="20"/>
+        </w:rPr>
+        <w:t>set_number</w:t>
+      </w:r>
+      <w:proofErr w:type="spellEnd"/>
+      <w:r>
+        <w:rPr>
+          <w:rFonts w:ascii="Courier New" w:eastAsia="Times New Roman" w:hAnsi="Courier New" w:cs="Courier New"/>
+          <w:sz w:val="20"/>
+          <w:szCs w:val="20"/>
+        </w:rPr>
+        <w:t>&gt;</w:t>
       </w:r>
       <w:r>
         <w:rPr>
@@ -11286,7 +12027,43 @@
           <w:szCs w:val="20"/>
         </w:rPr>
         <w:noBreakHyphen/>
-        <w:t>validate [&lt;set_index&gt;] [&lt;files&gt;..]</w:t>
+        <w:t>validate [&lt;</w:t>
+      </w:r>
+      <w:proofErr w:type="spellStart"/>
+      <w:r>
+        <w:rPr>
+          <w:rFonts w:ascii="Courier New" w:eastAsia="Times New Roman" w:hAnsi="Courier New" w:cs="Courier New"/>
+          <w:sz w:val="20"/>
+          <w:szCs w:val="20"/>
+        </w:rPr>
+        <w:t>set_index</w:t>
+      </w:r>
+      <w:proofErr w:type="spellEnd"/>
+      <w:r>
+        <w:rPr>
+          <w:rFonts w:ascii="Courier New" w:eastAsia="Times New Roman" w:hAnsi="Courier New" w:cs="Courier New"/>
+          <w:sz w:val="20"/>
+          <w:szCs w:val="20"/>
+        </w:rPr>
+        <w:t>&gt;] [&lt;files</w:t>
+      </w:r>
+      <w:proofErr w:type="gramStart"/>
+      <w:r>
+        <w:rPr>
+          <w:rFonts w:ascii="Courier New" w:eastAsia="Times New Roman" w:hAnsi="Courier New" w:cs="Courier New"/>
+          <w:sz w:val="20"/>
+          <w:szCs w:val="20"/>
+        </w:rPr>
+        <w:t>&gt;..</w:t>
+      </w:r>
+      <w:proofErr w:type="gramEnd"/>
+      <w:r>
+        <w:rPr>
+          <w:rFonts w:ascii="Courier New" w:eastAsia="Times New Roman" w:hAnsi="Courier New" w:cs="Courier New"/>
+          <w:sz w:val="20"/>
+          <w:szCs w:val="20"/>
+        </w:rPr>
+        <w:t>]</w:t>
       </w:r>
     </w:p>
     <w:p>
@@ -11385,7 +12162,43 @@
           <w:szCs w:val="20"/>
         </w:rPr>
         <w:noBreakHyphen/>
-        <w:t>v [&lt;set_number&gt;] [&lt;files&gt;..]</w:t>
+        <w:t>v [&lt;</w:t>
+      </w:r>
+      <w:proofErr w:type="spellStart"/>
+      <w:r>
+        <w:rPr>
+          <w:rFonts w:ascii="Courier New" w:eastAsia="Times New Roman" w:hAnsi="Courier New" w:cs="Courier New"/>
+          <w:sz w:val="20"/>
+          <w:szCs w:val="20"/>
+        </w:rPr>
+        <w:t>set_number</w:t>
+      </w:r>
+      <w:proofErr w:type="spellEnd"/>
+      <w:r>
+        <w:rPr>
+          <w:rFonts w:ascii="Courier New" w:eastAsia="Times New Roman" w:hAnsi="Courier New" w:cs="Courier New"/>
+          <w:sz w:val="20"/>
+          <w:szCs w:val="20"/>
+        </w:rPr>
+        <w:t>&gt;] [&lt;files</w:t>
+      </w:r>
+      <w:proofErr w:type="gramStart"/>
+      <w:r>
+        <w:rPr>
+          <w:rFonts w:ascii="Courier New" w:eastAsia="Times New Roman" w:hAnsi="Courier New" w:cs="Courier New"/>
+          <w:sz w:val="20"/>
+          <w:szCs w:val="20"/>
+        </w:rPr>
+        <w:t>&gt;..</w:t>
+      </w:r>
+      <w:proofErr w:type="gramEnd"/>
+      <w:r>
+        <w:rPr>
+          <w:rFonts w:ascii="Courier New" w:eastAsia="Times New Roman" w:hAnsi="Courier New" w:cs="Courier New"/>
+          <w:sz w:val="20"/>
+          <w:szCs w:val="20"/>
+        </w:rPr>
+        <w:t>]</w:t>
       </w:r>
     </w:p>
     <w:p>
@@ -11416,7 +12229,25 @@
           <w:sz w:val="20"/>
           <w:szCs w:val="20"/>
         </w:rPr>
-        <w:t>&lt;set_number&gt;</w:t>
+        <w:t>&lt;</w:t>
+      </w:r>
+      <w:proofErr w:type="spellStart"/>
+      <w:r>
+        <w:rPr>
+          <w:rFonts w:ascii="Courier New" w:eastAsia="Times New Roman" w:hAnsi="Courier New" w:cs="Courier New"/>
+          <w:sz w:val="20"/>
+          <w:szCs w:val="20"/>
+        </w:rPr>
+        <w:t>set_number</w:t>
+      </w:r>
+      <w:proofErr w:type="spellEnd"/>
+      <w:r>
+        <w:rPr>
+          <w:rFonts w:ascii="Courier New" w:eastAsia="Times New Roman" w:hAnsi="Courier New" w:cs="Courier New"/>
+          <w:sz w:val="20"/>
+          <w:szCs w:val="20"/>
+        </w:rPr>
+        <w:t>&gt;</w:t>
       </w:r>
       <w:r>
         <w:rPr>
@@ -12055,7 +12886,61 @@
           <w:szCs w:val="20"/>
         </w:rPr>
         <w:noBreakHyphen/>
-        <w:t>list [&lt;set_index_from&gt; [&lt;set_index_to&gt;]] [&lt;files&gt;..]</w:t>
+        <w:t>list [&lt;</w:t>
+      </w:r>
+      <w:proofErr w:type="spellStart"/>
+      <w:r>
+        <w:rPr>
+          <w:rFonts w:ascii="Courier New" w:eastAsia="Times New Roman" w:hAnsi="Courier New" w:cs="Courier New"/>
+          <w:sz w:val="20"/>
+          <w:szCs w:val="20"/>
+        </w:rPr>
+        <w:t>set_index_from</w:t>
+      </w:r>
+      <w:proofErr w:type="spellEnd"/>
+      <w:r>
+        <w:rPr>
+          <w:rFonts w:ascii="Courier New" w:eastAsia="Times New Roman" w:hAnsi="Courier New" w:cs="Courier New"/>
+          <w:sz w:val="20"/>
+          <w:szCs w:val="20"/>
+        </w:rPr>
+        <w:t>&gt; [&lt;</w:t>
+      </w:r>
+      <w:proofErr w:type="spellStart"/>
+      <w:r>
+        <w:rPr>
+          <w:rFonts w:ascii="Courier New" w:eastAsia="Times New Roman" w:hAnsi="Courier New" w:cs="Courier New"/>
+          <w:sz w:val="20"/>
+          <w:szCs w:val="20"/>
+        </w:rPr>
+        <w:t>set_index_to</w:t>
+      </w:r>
+      <w:proofErr w:type="spellEnd"/>
+      <w:r>
+        <w:rPr>
+          <w:rFonts w:ascii="Courier New" w:eastAsia="Times New Roman" w:hAnsi="Courier New" w:cs="Courier New"/>
+          <w:sz w:val="20"/>
+          <w:szCs w:val="20"/>
+        </w:rPr>
+        <w:t>&gt;]] [&lt;files</w:t>
+      </w:r>
+      <w:proofErr w:type="gramStart"/>
+      <w:r>
+        <w:rPr>
+          <w:rFonts w:ascii="Courier New" w:eastAsia="Times New Roman" w:hAnsi="Courier New" w:cs="Courier New"/>
+          <w:sz w:val="20"/>
+          <w:szCs w:val="20"/>
+        </w:rPr>
+        <w:t>&gt;..</w:t>
+      </w:r>
+      <w:proofErr w:type="gramEnd"/>
+      <w:r>
+        <w:rPr>
+          <w:rFonts w:ascii="Courier New" w:eastAsia="Times New Roman" w:hAnsi="Courier New" w:cs="Courier New"/>
+          <w:sz w:val="20"/>
+          <w:szCs w:val="20"/>
+        </w:rPr>
+        <w:t>]</w:t>
       </w:r>
     </w:p>
     <w:p>
@@ -12178,7 +13063,61 @@
           <w:szCs w:val="20"/>
         </w:rPr>
         <w:noBreakHyphen/>
-        <w:t>l [&lt;set_index_from&gt; [&lt;set_index_to&gt;]] [&lt;files&gt;..]</w:t>
+        <w:t>l [&lt;</w:t>
+      </w:r>
+      <w:proofErr w:type="spellStart"/>
+      <w:r>
+        <w:rPr>
+          <w:rFonts w:ascii="Courier New" w:eastAsia="Times New Roman" w:hAnsi="Courier New" w:cs="Courier New"/>
+          <w:sz w:val="20"/>
+          <w:szCs w:val="20"/>
+        </w:rPr>
+        <w:t>set_index_from</w:t>
+      </w:r>
+      <w:proofErr w:type="spellEnd"/>
+      <w:r>
+        <w:rPr>
+          <w:rFonts w:ascii="Courier New" w:eastAsia="Times New Roman" w:hAnsi="Courier New" w:cs="Courier New"/>
+          <w:sz w:val="20"/>
+          <w:szCs w:val="20"/>
+        </w:rPr>
+        <w:t>&gt; [&lt;</w:t>
+      </w:r>
+      <w:proofErr w:type="spellStart"/>
+      <w:r>
+        <w:rPr>
+          <w:rFonts w:ascii="Courier New" w:eastAsia="Times New Roman" w:hAnsi="Courier New" w:cs="Courier New"/>
+          <w:sz w:val="20"/>
+          <w:szCs w:val="20"/>
+        </w:rPr>
+        <w:t>set_index_to</w:t>
+      </w:r>
+      <w:proofErr w:type="spellEnd"/>
+      <w:r>
+        <w:rPr>
+          <w:rFonts w:ascii="Courier New" w:eastAsia="Times New Roman" w:hAnsi="Courier New" w:cs="Courier New"/>
+          <w:sz w:val="20"/>
+          <w:szCs w:val="20"/>
+        </w:rPr>
+        <w:t>&gt;]] [&lt;files</w:t>
+      </w:r>
+      <w:proofErr w:type="gramStart"/>
+      <w:r>
+        <w:rPr>
+          <w:rFonts w:ascii="Courier New" w:eastAsia="Times New Roman" w:hAnsi="Courier New" w:cs="Courier New"/>
+          <w:sz w:val="20"/>
+          <w:szCs w:val="20"/>
+        </w:rPr>
+        <w:t>&gt;..</w:t>
+      </w:r>
+      <w:proofErr w:type="gramEnd"/>
+      <w:r>
+        <w:rPr>
+          <w:rFonts w:ascii="Courier New" w:eastAsia="Times New Roman" w:hAnsi="Courier New" w:cs="Courier New"/>
+          <w:sz w:val="20"/>
+          <w:szCs w:val="20"/>
+        </w:rPr>
+        <w:t>]</w:t>
       </w:r>
     </w:p>
     <w:p>
@@ -12218,6 +13157,7 @@
         </w:rPr>
         <w:t>&lt;</w:t>
       </w:r>
+      <w:proofErr w:type="spellStart"/>
       <w:r>
         <w:rPr>
           <w:rFonts w:ascii="Courier New" w:eastAsia="Times New Roman" w:hAnsi="Courier New" w:cs="Courier New"/>
@@ -12242,6 +13182,7 @@
         </w:rPr>
         <w:t>_from</w:t>
       </w:r>
+      <w:proofErr w:type="spellEnd"/>
       <w:r>
         <w:rPr>
           <w:rFonts w:ascii="Courier New" w:eastAsia="Times New Roman" w:hAnsi="Courier New" w:cs="Courier New"/>
@@ -12266,6 +13207,7 @@
         </w:rPr>
         <w:t>&lt;</w:t>
       </w:r>
+      <w:proofErr w:type="spellStart"/>
       <w:r>
         <w:rPr>
           <w:rFonts w:ascii="Courier New" w:eastAsia="Times New Roman" w:hAnsi="Courier New" w:cs="Courier New"/>
@@ -12290,6 +13232,7 @@
         </w:rPr>
         <w:t>_to</w:t>
       </w:r>
+      <w:proofErr w:type="spellEnd"/>
       <w:r>
         <w:rPr>
           <w:rFonts w:ascii="Courier New" w:eastAsia="Times New Roman" w:hAnsi="Courier New" w:cs="Courier New"/>
@@ -12830,7 +13773,25 @@
           <w:sz w:val="20"/>
           <w:szCs w:val="20"/>
         </w:rPr>
-        <w:t xml:space="preserve">-inc- </w:t>
+        <w:t>-</w:t>
+      </w:r>
+      <w:proofErr w:type="spellStart"/>
+      <w:r>
+        <w:rPr>
+          <w:rFonts w:ascii="Courier New" w:eastAsia="Times New Roman" w:hAnsi="Courier New" w:cs="Courier New"/>
+          <w:sz w:val="20"/>
+          <w:szCs w:val="20"/>
+        </w:rPr>
+        <w:t>inc</w:t>
+      </w:r>
+      <w:proofErr w:type="spellEnd"/>
+      <w:r>
+        <w:rPr>
+          <w:rFonts w:ascii="Courier New" w:eastAsia="Times New Roman" w:hAnsi="Courier New" w:cs="Courier New"/>
+          <w:sz w:val="20"/>
+          <w:szCs w:val="20"/>
+        </w:rPr>
+        <w:t xml:space="preserve">- </w:t>
       </w:r>
       <w:r>
         <w:rPr>
@@ -13438,7 +14399,35 @@
           <w:sz w:val="20"/>
           <w:szCs w:val="20"/>
         </w:rPr>
-        <w:t xml:space="preserve"> [&lt;flag_without_dash&gt;..]</w:t>
+        <w:t xml:space="preserve"> [&lt;</w:t>
+      </w:r>
+      <w:proofErr w:type="spellStart"/>
+      <w:r>
+        <w:rPr>
+          <w:rFonts w:ascii="Courier New" w:eastAsia="Times New Roman" w:hAnsi="Courier New" w:cs="Courier New"/>
+          <w:sz w:val="20"/>
+          <w:szCs w:val="20"/>
+        </w:rPr>
+        <w:t>flag_without_dash</w:t>
+      </w:r>
+      <w:proofErr w:type="spellEnd"/>
+      <w:proofErr w:type="gramStart"/>
+      <w:r>
+        <w:rPr>
+          <w:rFonts w:ascii="Courier New" w:eastAsia="Times New Roman" w:hAnsi="Courier New" w:cs="Courier New"/>
+          <w:sz w:val="20"/>
+          <w:szCs w:val="20"/>
+        </w:rPr>
+        <w:t>&gt;..</w:t>
+      </w:r>
+      <w:proofErr w:type="gramEnd"/>
+      <w:r>
+        <w:rPr>
+          <w:rFonts w:ascii="Courier New" w:eastAsia="Times New Roman" w:hAnsi="Courier New" w:cs="Courier New"/>
+          <w:sz w:val="20"/>
+          <w:szCs w:val="20"/>
+        </w:rPr>
+        <w:t>]</w:t>
       </w:r>
     </w:p>
     <w:p>
@@ -13591,7 +14580,25 @@
           <w:sz w:val="20"/>
           <w:szCs w:val="20"/>
         </w:rPr>
-        <w:t>&lt;flag_without_dash&gt;</w:t>
+        <w:t>&lt;</w:t>
+      </w:r>
+      <w:proofErr w:type="spellStart"/>
+      <w:r>
+        <w:rPr>
+          <w:rFonts w:ascii="Courier New" w:eastAsia="Times New Roman" w:hAnsi="Courier New" w:cs="Courier New"/>
+          <w:sz w:val="20"/>
+          <w:szCs w:val="20"/>
+        </w:rPr>
+        <w:t>flag_without_dash</w:t>
+      </w:r>
+      <w:proofErr w:type="spellEnd"/>
+      <w:r>
+        <w:rPr>
+          <w:rFonts w:ascii="Courier New" w:eastAsia="Times New Roman" w:hAnsi="Courier New" w:cs="Courier New"/>
+          <w:sz w:val="20"/>
+          <w:szCs w:val="20"/>
+        </w:rPr>
+        <w:t>&gt;</w:t>
       </w:r>
       <w:r>
         <w:rPr>
@@ -14424,7 +15431,25 @@
           <w:sz w:val="20"/>
           <w:szCs w:val="20"/>
         </w:rPr>
-        <w:t xml:space="preserve"> [on|off]</w:t>
+        <w:t xml:space="preserve"> [</w:t>
+      </w:r>
+      <w:proofErr w:type="spellStart"/>
+      <w:r>
+        <w:rPr>
+          <w:rFonts w:ascii="Courier New" w:eastAsia="Times New Roman" w:hAnsi="Courier New" w:cs="Courier New"/>
+          <w:sz w:val="20"/>
+          <w:szCs w:val="20"/>
+        </w:rPr>
+        <w:t>on|off</w:t>
+      </w:r>
+      <w:proofErr w:type="spellEnd"/>
+      <w:r>
+        <w:rPr>
+          <w:rFonts w:ascii="Courier New" w:eastAsia="Times New Roman" w:hAnsi="Courier New" w:cs="Courier New"/>
+          <w:sz w:val="20"/>
+          <w:szCs w:val="20"/>
+        </w:rPr>
+        <w:t>]</w:t>
       </w:r>
     </w:p>
     <w:p>
@@ -14561,7 +15586,25 @@
           <w:szCs w:val="20"/>
         </w:rPr>
         <w:noBreakHyphen/>
-        <w:t>q [on|off]</w:t>
+        <w:t>q [</w:t>
+      </w:r>
+      <w:proofErr w:type="spellStart"/>
+      <w:r>
+        <w:rPr>
+          <w:rFonts w:ascii="Courier New" w:eastAsia="Times New Roman" w:hAnsi="Courier New" w:cs="Courier New"/>
+          <w:sz w:val="20"/>
+          <w:szCs w:val="20"/>
+        </w:rPr>
+        <w:t>on|off</w:t>
+      </w:r>
+      <w:proofErr w:type="spellEnd"/>
+      <w:r>
+        <w:rPr>
+          <w:rFonts w:ascii="Courier New" w:eastAsia="Times New Roman" w:hAnsi="Courier New" w:cs="Courier New"/>
+          <w:sz w:val="20"/>
+          <w:szCs w:val="20"/>
+        </w:rPr>
+        <w:t>]</w:t>
       </w:r>
     </w:p>
     <w:p>
@@ -15599,7 +16642,24 @@
           <w:szCs w:val="20"/>
         </w:rPr>
         <w:noBreakHyphen/>
-        <w:t>blocksize [&lt;size&gt;]</w:t>
+      </w:r>
+      <w:proofErr w:type="spellStart"/>
+      <w:r>
+        <w:rPr>
+          <w:rFonts w:ascii="Courier New" w:eastAsia="Times New Roman" w:hAnsi="Courier New" w:cs="Courier New"/>
+          <w:sz w:val="20"/>
+          <w:szCs w:val="20"/>
+        </w:rPr>
+        <w:t>blocksize</w:t>
+      </w:r>
+      <w:proofErr w:type="spellEnd"/>
+      <w:r>
+        <w:rPr>
+          <w:rFonts w:ascii="Courier New" w:eastAsia="Times New Roman" w:hAnsi="Courier New" w:cs="Courier New"/>
+          <w:sz w:val="20"/>
+          <w:szCs w:val="20"/>
+        </w:rPr>
+        <w:t xml:space="preserve"> [&lt;size&gt;]</w:t>
       </w:r>
     </w:p>
     <w:p>
@@ -15626,8 +16686,17 @@
           <w:szCs w:val="20"/>
         </w:rPr>
         <w:noBreakHyphen/>
+      </w:r>
+      <w:proofErr w:type="spellStart"/>
+      <w:r>
+        <w:rPr>
+          <w:rFonts w:ascii="Courier New" w:eastAsia="Times New Roman" w:hAnsi="Courier New" w:cs="Courier New"/>
+          <w:sz w:val="20"/>
+          <w:szCs w:val="20"/>
+        </w:rPr>
         <w:t>blocksize</w:t>
       </w:r>
+      <w:proofErr w:type="spellEnd"/>
       <w:r>
         <w:rPr>
           <w:rFonts w:ascii="Times New Roman" w:eastAsia="Times New Roman" w:hAnsi="Times New Roman" w:cs="Times New Roman"/>
@@ -15697,15 +16766,33 @@
           <w:szCs w:val="20"/>
         </w:rPr>
         <w:noBreakHyphen/>
-        <w:t xml:space="preserve">block [&lt;size&gt;] </w:t>
-      </w:r>
-      <w:r>
-        <w:rPr>
-          <w:rFonts w:ascii="Times New Roman" w:eastAsia="Times New Roman" w:hAnsi="Times New Roman" w:cs="Times New Roman"/>
-          <w:sz w:val="24"/>
-          <w:szCs w:val="24"/>
-        </w:rPr>
-        <w:t xml:space="preserve">, </w:t>
+        <w:t>block [&lt;size&gt;</w:t>
+      </w:r>
+      <w:proofErr w:type="gramStart"/>
+      <w:r>
+        <w:rPr>
+          <w:rFonts w:ascii="Courier New" w:eastAsia="Times New Roman" w:hAnsi="Courier New" w:cs="Courier New"/>
+          <w:sz w:val="20"/>
+          <w:szCs w:val="20"/>
+        </w:rPr>
+        <w:t xml:space="preserve">] </w:t>
+      </w:r>
+      <w:r>
+        <w:rPr>
+          <w:rFonts w:ascii="Times New Roman" w:eastAsia="Times New Roman" w:hAnsi="Times New Roman" w:cs="Times New Roman"/>
+          <w:sz w:val="24"/>
+          <w:szCs w:val="24"/>
+        </w:rPr>
+        <w:t>,</w:t>
+      </w:r>
+      <w:proofErr w:type="gramEnd"/>
+      <w:r>
+        <w:rPr>
+          <w:rFonts w:ascii="Times New Roman" w:eastAsia="Times New Roman" w:hAnsi="Times New Roman" w:cs="Times New Roman"/>
+          <w:sz w:val="24"/>
+          <w:szCs w:val="24"/>
+        </w:rPr>
+        <w:t xml:space="preserve"> </w:t>
       </w:r>
       <w:r>
         <w:rPr>
@@ -16614,33 +17701,13 @@
         <w:rPr>
           <w:rFonts w:eastAsia="Times New Roman"/>
         </w:rPr>
-        <w:t xml:space="preserve">Tape </w:t>
+        <w:t>Backup Set Description</w:t>
       </w:r>
       <w:r>
         <w:rPr>
           <w:rFonts w:eastAsia="Times New Roman"/>
         </w:rPr>
-        <w:t>Filemark</w:t>
-      </w:r>
-      <w:r>
-        <w:rPr>
-          <w:rFonts w:eastAsia="Times New Roman"/>
-        </w:rPr>
-        <w:t xml:space="preserve"> Usage</w:t>
-      </w:r>
-      <w:r>
-        <w:rPr>
-          <w:rFonts w:eastAsia="Times New Roman"/>
-        </w:rPr>
-        <w:t xml:space="preserve"> Mode:</w:t>
-      </w:r>
-      <w:r>
-        <w:rPr>
-          <w:rFonts w:ascii="Courier New" w:eastAsia="Times New Roman" w:hAnsi="Courier New" w:cs="Courier New"/>
-          <w:sz w:val="20"/>
-          <w:szCs w:val="20"/>
-        </w:rPr>
-        <w:t xml:space="preserve"> </w:t>
+        <w:t xml:space="preserve">: </w:t>
       </w:r>
       <w:r>
         <w:rPr>
@@ -16649,7 +17716,38 @@
           <w:szCs w:val="20"/>
         </w:rPr>
         <w:noBreakHyphen/>
-        <w:t>filemarks [on|off]</w:t>
+      </w:r>
+      <w:r>
+        <w:rPr>
+          <w:rFonts w:ascii="Courier New" w:eastAsia="Times New Roman" w:hAnsi="Courier New" w:cs="Courier New"/>
+          <w:sz w:val="20"/>
+          <w:szCs w:val="20"/>
+        </w:rPr>
+        <w:t>description</w:t>
+      </w:r>
+      <w:r>
+        <w:rPr>
+          <w:rFonts w:ascii="Courier New" w:eastAsia="Times New Roman" w:hAnsi="Courier New" w:cs="Courier New"/>
+          <w:sz w:val="20"/>
+          <w:szCs w:val="20"/>
+        </w:rPr>
+        <w:t xml:space="preserve"> [&lt;</w:t>
+      </w:r>
+      <w:r>
+        <w:rPr>
+          <w:rFonts w:ascii="Courier New" w:eastAsia="Times New Roman" w:hAnsi="Courier New" w:cs="Courier New"/>
+          <w:sz w:val="20"/>
+          <w:szCs w:val="20"/>
+        </w:rPr>
+        <w:t>text</w:t>
+      </w:r>
+      <w:r>
+        <w:rPr>
+          <w:rFonts w:ascii="Courier New" w:eastAsia="Times New Roman" w:hAnsi="Courier New" w:cs="Courier New"/>
+          <w:sz w:val="20"/>
+          <w:szCs w:val="20"/>
+        </w:rPr>
+        <w:t>&gt;]</w:t>
       </w:r>
     </w:p>
     <w:p>
@@ -16661,8 +17759,6 @@
           <w:szCs w:val="24"/>
         </w:rPr>
       </w:pPr>
-      <w:bookmarkStart w:id="11" w:name="_Subdirectories_Mode:_-subdirectorie"/>
-      <w:bookmarkEnd w:id="11"/>
       <w:r>
         <w:rPr>
           <w:rFonts w:ascii="Times New Roman" w:eastAsia="Times New Roman" w:hAnsi="Times New Roman" w:cs="Times New Roman"/>
@@ -16678,71 +17774,70 @@
           <w:szCs w:val="20"/>
         </w:rPr>
         <w:noBreakHyphen/>
-        <w:t>filemarks</w:t>
-      </w:r>
-      <w:r>
-        <w:rPr>
-          <w:rFonts w:ascii="Times New Roman" w:eastAsia="Times New Roman" w:hAnsi="Times New Roman" w:cs="Times New Roman"/>
-          <w:sz w:val="24"/>
-          <w:szCs w:val="24"/>
-        </w:rPr>
-        <w:t xml:space="preserve"> on/off mode flag to enable or disable </w:t>
-      </w:r>
-      <w:r>
-        <w:rPr>
-          <w:rFonts w:ascii="Times New Roman" w:eastAsia="Times New Roman" w:hAnsi="Times New Roman" w:cs="Times New Roman"/>
-          <w:sz w:val="24"/>
-          <w:szCs w:val="24"/>
-        </w:rPr>
-        <w:t xml:space="preserve">usage of </w:t>
-      </w:r>
-      <w:r>
-        <w:rPr>
-          <w:rFonts w:ascii="Times New Roman" w:eastAsia="Times New Roman" w:hAnsi="Times New Roman" w:cs="Times New Roman"/>
-          <w:sz w:val="24"/>
-          <w:szCs w:val="24"/>
-        </w:rPr>
-        <w:t xml:space="preserve">tape </w:t>
-      </w:r>
-      <w:r>
-        <w:rPr>
-          <w:rFonts w:ascii="Times New Roman" w:eastAsia="Times New Roman" w:hAnsi="Times New Roman" w:cs="Times New Roman"/>
-          <w:sz w:val="24"/>
-          <w:szCs w:val="24"/>
-        </w:rPr>
-        <w:t xml:space="preserve">filemarks in the </w:t>
-      </w:r>
-      <w:r>
-        <w:rPr>
-          <w:rFonts w:ascii="Times New Roman" w:eastAsia="Times New Roman" w:hAnsi="Times New Roman" w:cs="Times New Roman"/>
-          <w:sz w:val="24"/>
-          <w:szCs w:val="24"/>
-        </w:rPr>
-        <w:t xml:space="preserve">subsequently recorded </w:t>
-      </w:r>
-      <w:r>
-        <w:rPr>
-          <w:rFonts w:ascii="Times New Roman" w:eastAsia="Times New Roman" w:hAnsi="Times New Roman" w:cs="Times New Roman"/>
-          <w:sz w:val="24"/>
-          <w:szCs w:val="24"/>
-        </w:rPr>
-        <w:t>backup set</w:t>
-      </w:r>
-      <w:r>
-        <w:rPr>
-          <w:rFonts w:ascii="Times New Roman" w:eastAsia="Times New Roman" w:hAnsi="Times New Roman" w:cs="Times New Roman"/>
-          <w:sz w:val="24"/>
-          <w:szCs w:val="24"/>
-        </w:rPr>
-        <w:t>s</w:t>
-      </w:r>
-      <w:r>
-        <w:rPr>
-          <w:rFonts w:ascii="Times New Roman" w:eastAsia="Times New Roman" w:hAnsi="Times New Roman" w:cs="Times New Roman"/>
-          <w:sz w:val="24"/>
-          <w:szCs w:val="24"/>
-        </w:rPr>
-        <w:t>.</w:t>
+      </w:r>
+      <w:r>
+        <w:rPr>
+          <w:rFonts w:ascii="Courier New" w:eastAsia="Times New Roman" w:hAnsi="Courier New" w:cs="Courier New"/>
+          <w:sz w:val="20"/>
+          <w:szCs w:val="20"/>
+        </w:rPr>
+        <w:t>description</w:t>
+      </w:r>
+      <w:r>
+        <w:rPr>
+          <w:rFonts w:ascii="Times New Roman" w:eastAsia="Times New Roman" w:hAnsi="Times New Roman" w:cs="Times New Roman"/>
+          <w:sz w:val="24"/>
+          <w:szCs w:val="24"/>
+        </w:rPr>
+        <w:t xml:space="preserve"> mode flag to specify the </w:t>
+      </w:r>
+      <w:r>
+        <w:rPr>
+          <w:rFonts w:ascii="Times New Roman" w:eastAsia="Times New Roman" w:hAnsi="Times New Roman" w:cs="Times New Roman"/>
+          <w:sz w:val="24"/>
+          <w:szCs w:val="24"/>
+        </w:rPr>
+        <w:t>description text</w:t>
+      </w:r>
+      <w:r>
+        <w:rPr>
+          <w:rFonts w:ascii="Times New Roman" w:eastAsia="Times New Roman" w:hAnsi="Times New Roman" w:cs="Times New Roman"/>
+          <w:sz w:val="24"/>
+          <w:szCs w:val="24"/>
+        </w:rPr>
+        <w:t xml:space="preserve"> for </w:t>
+      </w:r>
+      <w:r>
+        <w:rPr>
+          <w:rFonts w:ascii="Times New Roman" w:eastAsia="Times New Roman" w:hAnsi="Times New Roman" w:cs="Times New Roman"/>
+          <w:sz w:val="24"/>
+          <w:szCs w:val="24"/>
+        </w:rPr>
+        <w:t xml:space="preserve">the </w:t>
+      </w:r>
+      <w:r>
+        <w:rPr>
+          <w:rFonts w:ascii="Times New Roman" w:eastAsia="Times New Roman" w:hAnsi="Times New Roman" w:cs="Times New Roman"/>
+          <w:sz w:val="24"/>
+          <w:szCs w:val="24"/>
+        </w:rPr>
+        <w:t>subsequent</w:t>
+      </w:r>
+      <w:r>
+        <w:rPr>
+          <w:rFonts w:ascii="Times New Roman" w:eastAsia="Times New Roman" w:hAnsi="Times New Roman" w:cs="Times New Roman"/>
+          <w:sz w:val="24"/>
+          <w:szCs w:val="24"/>
+        </w:rPr>
+        <w:t>ly created</w:t>
+      </w:r>
+      <w:r>
+        <w:rPr>
+          <w:rFonts w:ascii="Times New Roman" w:eastAsia="Times New Roman" w:hAnsi="Times New Roman" w:cs="Times New Roman"/>
+          <w:sz w:val="24"/>
+          <w:szCs w:val="24"/>
+        </w:rPr>
+        <w:t xml:space="preserve"> backup sets.</w:t>
       </w:r>
     </w:p>
     <w:p>
@@ -16773,7 +17868,1002 @@
           <w:szCs w:val="20"/>
         </w:rPr>
         <w:noBreakHyphen/>
-        <w:t>fm [on|off]</w:t>
+      </w:r>
+      <w:r>
+        <w:rPr>
+          <w:rFonts w:ascii="Courier New" w:eastAsia="Times New Roman" w:hAnsi="Courier New" w:cs="Courier New"/>
+          <w:sz w:val="20"/>
+          <w:szCs w:val="20"/>
+        </w:rPr>
+        <w:t>desc</w:t>
+      </w:r>
+      <w:r>
+        <w:rPr>
+          <w:rFonts w:ascii="Courier New" w:eastAsia="Times New Roman" w:hAnsi="Courier New" w:cs="Courier New"/>
+          <w:sz w:val="20"/>
+          <w:szCs w:val="20"/>
+        </w:rPr>
+        <w:t xml:space="preserve"> [&lt;</w:t>
+      </w:r>
+      <w:r>
+        <w:rPr>
+          <w:rFonts w:ascii="Courier New" w:eastAsia="Times New Roman" w:hAnsi="Courier New" w:cs="Courier New"/>
+          <w:sz w:val="20"/>
+          <w:szCs w:val="20"/>
+        </w:rPr>
+        <w:t>text</w:t>
+      </w:r>
+      <w:r>
+        <w:rPr>
+          <w:rFonts w:ascii="Courier New" w:eastAsia="Times New Roman" w:hAnsi="Courier New" w:cs="Courier New"/>
+          <w:sz w:val="20"/>
+          <w:szCs w:val="20"/>
+        </w:rPr>
+        <w:t>&gt;</w:t>
+      </w:r>
+      <w:proofErr w:type="gramStart"/>
+      <w:r>
+        <w:rPr>
+          <w:rFonts w:ascii="Courier New" w:eastAsia="Times New Roman" w:hAnsi="Courier New" w:cs="Courier New"/>
+          <w:sz w:val="20"/>
+          <w:szCs w:val="20"/>
+        </w:rPr>
+        <w:t xml:space="preserve">] </w:t>
+      </w:r>
+      <w:r>
+        <w:rPr>
+          <w:rFonts w:ascii="Times New Roman" w:eastAsia="Times New Roman" w:hAnsi="Times New Roman" w:cs="Times New Roman"/>
+          <w:sz w:val="24"/>
+          <w:szCs w:val="24"/>
+        </w:rPr>
+        <w:t>,</w:t>
+      </w:r>
+      <w:proofErr w:type="gramEnd"/>
+      <w:r>
+        <w:rPr>
+          <w:rFonts w:ascii="Times New Roman" w:eastAsia="Times New Roman" w:hAnsi="Times New Roman" w:cs="Times New Roman"/>
+          <w:sz w:val="24"/>
+          <w:szCs w:val="24"/>
+        </w:rPr>
+        <w:t xml:space="preserve"> </w:t>
+      </w:r>
+      <w:r>
+        <w:rPr>
+          <w:rFonts w:ascii="Courier New" w:eastAsia="Times New Roman" w:hAnsi="Courier New" w:cs="Courier New"/>
+          <w:sz w:val="20"/>
+          <w:szCs w:val="20"/>
+        </w:rPr>
+        <w:noBreakHyphen/>
+      </w:r>
+      <w:r>
+        <w:rPr>
+          <w:rFonts w:ascii="Courier New" w:eastAsia="Times New Roman" w:hAnsi="Courier New" w:cs="Courier New"/>
+          <w:sz w:val="20"/>
+          <w:szCs w:val="20"/>
+        </w:rPr>
+        <w:t>name</w:t>
+      </w:r>
+      <w:r>
+        <w:rPr>
+          <w:rFonts w:ascii="Courier New" w:eastAsia="Times New Roman" w:hAnsi="Courier New" w:cs="Courier New"/>
+          <w:sz w:val="20"/>
+          <w:szCs w:val="20"/>
+        </w:rPr>
+        <w:t xml:space="preserve"> [&lt;</w:t>
+      </w:r>
+      <w:r>
+        <w:rPr>
+          <w:rFonts w:ascii="Courier New" w:eastAsia="Times New Roman" w:hAnsi="Courier New" w:cs="Courier New"/>
+          <w:sz w:val="20"/>
+          <w:szCs w:val="20"/>
+        </w:rPr>
+        <w:t>text</w:t>
+      </w:r>
+      <w:r>
+        <w:rPr>
+          <w:rFonts w:ascii="Courier New" w:eastAsia="Times New Roman" w:hAnsi="Courier New" w:cs="Courier New"/>
+          <w:sz w:val="20"/>
+          <w:szCs w:val="20"/>
+        </w:rPr>
+        <w:t xml:space="preserve">&gt;] </w:t>
+      </w:r>
+      <w:r>
+        <w:rPr>
+          <w:rFonts w:ascii="Times New Roman" w:eastAsia="Times New Roman" w:hAnsi="Times New Roman" w:cs="Times New Roman"/>
+          <w:sz w:val="24"/>
+          <w:szCs w:val="24"/>
+        </w:rPr>
+        <w:t xml:space="preserve">, </w:t>
+      </w:r>
+      <w:r>
+        <w:rPr>
+          <w:rFonts w:ascii="Courier New" w:eastAsia="Times New Roman" w:hAnsi="Courier New" w:cs="Courier New"/>
+          <w:sz w:val="20"/>
+          <w:szCs w:val="20"/>
+        </w:rPr>
+        <w:noBreakHyphen/>
+        <w:t>n [&lt;</w:t>
+      </w:r>
+      <w:r>
+        <w:rPr>
+          <w:rFonts w:ascii="Courier New" w:eastAsia="Times New Roman" w:hAnsi="Courier New" w:cs="Courier New"/>
+          <w:sz w:val="20"/>
+          <w:szCs w:val="20"/>
+        </w:rPr>
+        <w:t>text</w:t>
+      </w:r>
+      <w:r>
+        <w:rPr>
+          <w:rFonts w:ascii="Courier New" w:eastAsia="Times New Roman" w:hAnsi="Courier New" w:cs="Courier New"/>
+          <w:sz w:val="20"/>
+          <w:szCs w:val="20"/>
+        </w:rPr>
+        <w:t>&gt;]</w:t>
+      </w:r>
+    </w:p>
+    <w:p>
+      <w:pPr>
+        <w:numPr>
+          <w:ilvl w:val="0"/>
+          <w:numId w:val="3"/>
+        </w:numPr>
+        <w:spacing w:before="100" w:beforeAutospacing="1" w:after="100" w:afterAutospacing="1" w:line="240" w:lineRule="auto"/>
+        <w:rPr>
+          <w:rFonts w:ascii="Times New Roman" w:eastAsia="Times New Roman" w:hAnsi="Times New Roman" w:cs="Times New Roman"/>
+          <w:sz w:val="24"/>
+          <w:szCs w:val="24"/>
+        </w:rPr>
+      </w:pPr>
+      <w:r>
+        <w:rPr>
+          <w:rFonts w:ascii="Times New Roman" w:eastAsia="Times New Roman" w:hAnsi="Times New Roman" w:cs="Times New Roman"/>
+          <w:sz w:val="24"/>
+          <w:szCs w:val="24"/>
+        </w:rPr>
+        <w:t xml:space="preserve">Used for task flags: </w:t>
+      </w:r>
+      <w:hyperlink w:anchor="_Backup_Task:_-backup" w:history="1">
+        <w:r>
+          <w:rPr>
+            <w:rStyle w:val="Hyperlink"/>
+            <w:rFonts w:ascii="Courier New" w:eastAsia="Times New Roman" w:hAnsi="Courier New" w:cs="Courier New"/>
+            <w:sz w:val="20"/>
+            <w:szCs w:val="20"/>
+          </w:rPr>
+          <w:noBreakHyphen/>
+          <w:t>backup</w:t>
+        </w:r>
+      </w:hyperlink>
+    </w:p>
+    <w:tbl>
+      <w:tblPr>
+        <w:tblStyle w:val="TableGrid"/>
+        <w:tblW w:w="0" w:type="auto"/>
+        <w:tblInd w:w="720" w:type="dxa"/>
+        <w:tblLook w:val="04A0" w:firstRow="1" w:lastRow="0" w:firstColumn="1" w:lastColumn="0" w:noHBand="0" w:noVBand="1"/>
+      </w:tblPr>
+      <w:tblGrid>
+        <w:gridCol w:w="2402"/>
+        <w:gridCol w:w="7334"/>
+      </w:tblGrid>
+      <w:tr>
+        <w:tc>
+          <w:tcPr>
+            <w:tcW w:w="2515" w:type="dxa"/>
+          </w:tcPr>
+          <w:p>
+            <w:pPr>
+              <w:spacing w:before="100" w:beforeAutospacing="1" w:after="100" w:afterAutospacing="1" w:line="240" w:lineRule="auto"/>
+              <w:rPr>
+                <w:rFonts w:ascii="Times New Roman" w:eastAsia="Times New Roman" w:hAnsi="Times New Roman" w:cs="Times New Roman"/>
+                <w:b/>
+                <w:bCs/>
+                <w:sz w:val="24"/>
+                <w:szCs w:val="24"/>
+              </w:rPr>
+            </w:pPr>
+            <w:r>
+              <w:rPr>
+                <w:rFonts w:ascii="Times New Roman" w:eastAsia="Times New Roman" w:hAnsi="Times New Roman" w:cs="Times New Roman"/>
+                <w:b/>
+                <w:bCs/>
+                <w:sz w:val="24"/>
+                <w:szCs w:val="24"/>
+              </w:rPr>
+              <w:t>Parameter value</w:t>
+            </w:r>
+          </w:p>
+        </w:tc>
+        <w:tc>
+          <w:tcPr>
+            <w:tcW w:w="7941" w:type="dxa"/>
+          </w:tcPr>
+          <w:p>
+            <w:pPr>
+              <w:spacing w:before="100" w:beforeAutospacing="1" w:after="100" w:afterAutospacing="1" w:line="240" w:lineRule="auto"/>
+              <w:rPr>
+                <w:rFonts w:ascii="Times New Roman" w:eastAsia="Times New Roman" w:hAnsi="Times New Roman" w:cs="Times New Roman"/>
+                <w:b/>
+                <w:bCs/>
+                <w:sz w:val="24"/>
+                <w:szCs w:val="24"/>
+              </w:rPr>
+            </w:pPr>
+            <w:r>
+              <w:rPr>
+                <w:rFonts w:ascii="Times New Roman" w:eastAsia="Times New Roman" w:hAnsi="Times New Roman" w:cs="Times New Roman"/>
+                <w:b/>
+                <w:bCs/>
+                <w:sz w:val="24"/>
+                <w:szCs w:val="24"/>
+              </w:rPr>
+              <w:t>Behavior</w:t>
+            </w:r>
+          </w:p>
+        </w:tc>
+      </w:tr>
+      <w:tr>
+        <w:tc>
+          <w:tcPr>
+            <w:tcW w:w="2515" w:type="dxa"/>
+          </w:tcPr>
+          <w:p>
+            <w:pPr>
+              <w:spacing w:before="100" w:beforeAutospacing="1" w:after="100" w:afterAutospacing="1" w:line="240" w:lineRule="auto"/>
+              <w:rPr>
+                <w:rFonts w:ascii="Times New Roman" w:eastAsia="Times New Roman" w:hAnsi="Times New Roman" w:cs="Times New Roman"/>
+                <w:sz w:val="24"/>
+                <w:szCs w:val="24"/>
+              </w:rPr>
+            </w:pPr>
+            <w:r>
+              <w:rPr>
+                <w:rFonts w:ascii="Courier New" w:eastAsia="Times New Roman" w:hAnsi="Courier New" w:cs="Courier New"/>
+                <w:sz w:val="20"/>
+                <w:szCs w:val="20"/>
+              </w:rPr>
+              <w:t>&lt;</w:t>
+            </w:r>
+            <w:r>
+              <w:rPr>
+                <w:rFonts w:ascii="Courier New" w:eastAsia="Times New Roman" w:hAnsi="Courier New" w:cs="Courier New"/>
+                <w:sz w:val="20"/>
+                <w:szCs w:val="20"/>
+              </w:rPr>
+              <w:t>text</w:t>
+            </w:r>
+            <w:r>
+              <w:rPr>
+                <w:rFonts w:ascii="Courier New" w:eastAsia="Times New Roman" w:hAnsi="Courier New" w:cs="Courier New"/>
+                <w:sz w:val="20"/>
+                <w:szCs w:val="20"/>
+              </w:rPr>
+              <w:t>&gt;</w:t>
+            </w:r>
+          </w:p>
+        </w:tc>
+        <w:tc>
+          <w:tcPr>
+            <w:tcW w:w="7941" w:type="dxa"/>
+          </w:tcPr>
+          <w:p>
+            <w:pPr>
+              <w:spacing w:before="100" w:beforeAutospacing="1" w:after="100" w:afterAutospacing="1" w:line="240" w:lineRule="auto"/>
+              <w:rPr>
+                <w:rFonts w:ascii="Times New Roman" w:eastAsia="Times New Roman" w:hAnsi="Times New Roman" w:cs="Times New Roman"/>
+                <w:sz w:val="24"/>
+                <w:szCs w:val="24"/>
+              </w:rPr>
+            </w:pPr>
+            <w:r>
+              <w:rPr>
+                <w:rFonts w:ascii="Times New Roman" w:eastAsia="Times New Roman" w:hAnsi="Times New Roman" w:cs="Times New Roman"/>
+                <w:sz w:val="24"/>
+                <w:szCs w:val="24"/>
+              </w:rPr>
+              <w:t xml:space="preserve">Set the </w:t>
+            </w:r>
+            <w:r>
+              <w:rPr>
+                <w:rFonts w:ascii="Times New Roman" w:eastAsia="Times New Roman" w:hAnsi="Times New Roman" w:cs="Times New Roman"/>
+                <w:sz w:val="24"/>
+                <w:szCs w:val="24"/>
+              </w:rPr>
+              <w:t xml:space="preserve">description of subsequently created backup set to </w:t>
+            </w:r>
+            <w:r>
+              <w:rPr>
+                <w:rFonts w:ascii="Courier New" w:eastAsia="Times New Roman" w:hAnsi="Courier New" w:cs="Courier New"/>
+                <w:sz w:val="20"/>
+                <w:szCs w:val="20"/>
+              </w:rPr>
+              <w:t>&lt;text&gt;</w:t>
+            </w:r>
+          </w:p>
+        </w:tc>
+      </w:tr>
+      <w:tr>
+        <w:tc>
+          <w:tcPr>
+            <w:tcW w:w="2515" w:type="dxa"/>
+          </w:tcPr>
+          <w:p>
+            <w:pPr>
+              <w:spacing w:before="100" w:beforeAutospacing="1" w:after="100" w:afterAutospacing="1" w:line="240" w:lineRule="auto"/>
+              <w:rPr>
+                <w:rFonts w:ascii="Times New Roman" w:eastAsia="Times New Roman" w:hAnsi="Times New Roman" w:cs="Times New Roman"/>
+                <w:sz w:val="24"/>
+                <w:szCs w:val="24"/>
+              </w:rPr>
+            </w:pPr>
+            <w:r>
+              <w:rPr>
+                <w:rFonts w:ascii="Times New Roman" w:eastAsia="Times New Roman" w:hAnsi="Times New Roman" w:cs="Times New Roman"/>
+                <w:sz w:val="24"/>
+                <w:szCs w:val="24"/>
+              </w:rPr>
+              <w:t>None specified</w:t>
+            </w:r>
+          </w:p>
+        </w:tc>
+        <w:tc>
+          <w:tcPr>
+            <w:tcW w:w="7941" w:type="dxa"/>
+          </w:tcPr>
+          <w:p>
+            <w:pPr>
+              <w:spacing w:before="100" w:beforeAutospacing="1" w:after="100" w:afterAutospacing="1" w:line="240" w:lineRule="auto"/>
+              <w:rPr>
+                <w:rFonts w:ascii="Times New Roman" w:eastAsia="Times New Roman" w:hAnsi="Times New Roman" w:cs="Times New Roman"/>
+                <w:sz w:val="24"/>
+                <w:szCs w:val="24"/>
+              </w:rPr>
+            </w:pPr>
+            <w:r>
+              <w:rPr>
+                <w:rFonts w:ascii="Times New Roman" w:eastAsia="Times New Roman" w:hAnsi="Times New Roman" w:cs="Times New Roman"/>
+                <w:sz w:val="24"/>
+                <w:szCs w:val="24"/>
+              </w:rPr>
+              <w:t xml:space="preserve">Use the default backup set </w:t>
+            </w:r>
+            <w:proofErr w:type="spellStart"/>
+            <w:r>
+              <w:rPr>
+                <w:rFonts w:ascii="Times New Roman" w:eastAsia="Times New Roman" w:hAnsi="Times New Roman" w:cs="Times New Roman"/>
+                <w:sz w:val="24"/>
+                <w:szCs w:val="24"/>
+              </w:rPr>
+              <w:t>desciption</w:t>
+            </w:r>
+            <w:proofErr w:type="spellEnd"/>
+          </w:p>
+        </w:tc>
+      </w:tr>
+    </w:tbl>
+    <w:p>
+      <w:pPr>
+        <w:pStyle w:val="ListParagraph"/>
+        <w:numPr>
+          <w:ilvl w:val="0"/>
+          <w:numId w:val="7"/>
+        </w:numPr>
+        <w:spacing w:before="100" w:beforeAutospacing="1" w:after="100" w:afterAutospacing="1" w:line="240" w:lineRule="auto"/>
+        <w:rPr>
+          <w:rFonts w:ascii="Times New Roman" w:eastAsia="Times New Roman" w:hAnsi="Times New Roman" w:cs="Times New Roman"/>
+          <w:sz w:val="24"/>
+          <w:szCs w:val="24"/>
+        </w:rPr>
+      </w:pPr>
+      <w:r>
+        <w:rPr>
+          <w:rFonts w:ascii="Times New Roman" w:eastAsia="Times New Roman" w:hAnsi="Times New Roman" w:cs="Times New Roman"/>
+          <w:sz w:val="24"/>
+          <w:szCs w:val="24"/>
+        </w:rPr>
+        <w:t>Default setting (</w:t>
+      </w:r>
+      <w:r>
+        <w:rPr>
+          <w:rFonts w:ascii="Times New Roman" w:eastAsia="Times New Roman" w:hAnsi="Times New Roman" w:cs="Times New Roman"/>
+          <w:sz w:val="24"/>
+          <w:szCs w:val="24"/>
+        </w:rPr>
+        <w:t>when</w:t>
+      </w:r>
+      <w:r>
+        <w:rPr>
+          <w:rFonts w:ascii="Times New Roman" w:eastAsia="Times New Roman" w:hAnsi="Times New Roman" w:cs="Times New Roman"/>
+          <w:sz w:val="24"/>
+          <w:szCs w:val="24"/>
+        </w:rPr>
+        <w:t xml:space="preserve"> the flag is not provided): </w:t>
+      </w:r>
+      <w:r>
+        <w:rPr>
+          <w:rFonts w:ascii="Times New Roman" w:eastAsia="Times New Roman" w:hAnsi="Times New Roman" w:cs="Times New Roman"/>
+          <w:sz w:val="24"/>
+          <w:szCs w:val="24"/>
+        </w:rPr>
+        <w:t>use the default</w:t>
+      </w:r>
+      <w:r>
+        <w:rPr>
+          <w:rFonts w:ascii="Times New Roman" w:eastAsia="Times New Roman" w:hAnsi="Times New Roman" w:cs="Times New Roman"/>
+          <w:sz w:val="24"/>
+          <w:szCs w:val="24"/>
+        </w:rPr>
+        <w:t xml:space="preserve"> description in the form</w:t>
+      </w:r>
+      <w:r>
+        <w:rPr>
+          <w:rFonts w:ascii="Times New Roman" w:eastAsia="Times New Roman" w:hAnsi="Times New Roman" w:cs="Times New Roman"/>
+          <w:sz w:val="24"/>
+          <w:szCs w:val="24"/>
+        </w:rPr>
+        <w:t xml:space="preserve"> </w:t>
+      </w:r>
+      <w:r>
+        <w:rPr>
+          <w:rFonts w:ascii="Courier New" w:eastAsia="Times New Roman" w:hAnsi="Courier New" w:cs="Courier New"/>
+          <w:sz w:val="20"/>
+          <w:szCs w:val="20"/>
+        </w:rPr>
+        <w:t>Backup set created on &lt;</w:t>
+      </w:r>
+      <w:proofErr w:type="spellStart"/>
+      <w:r>
+        <w:rPr>
+          <w:rFonts w:ascii="Courier New" w:eastAsia="Times New Roman" w:hAnsi="Courier New" w:cs="Courier New"/>
+          <w:sz w:val="20"/>
+          <w:szCs w:val="20"/>
+        </w:rPr>
+        <w:t>creation_date_and_time</w:t>
+      </w:r>
+      <w:proofErr w:type="spellEnd"/>
+      <w:r>
+        <w:rPr>
+          <w:rFonts w:ascii="Courier New" w:eastAsia="Times New Roman" w:hAnsi="Courier New" w:cs="Courier New"/>
+          <w:sz w:val="20"/>
+          <w:szCs w:val="20"/>
+        </w:rPr>
+        <w:t>&gt;</w:t>
+      </w:r>
+      <w:r>
+        <w:rPr>
+          <w:rFonts w:ascii="Times New Roman" w:eastAsia="Times New Roman" w:hAnsi="Times New Roman" w:cs="Times New Roman"/>
+          <w:sz w:val="24"/>
+          <w:szCs w:val="24"/>
+        </w:rPr>
+        <w:t>.</w:t>
+      </w:r>
+    </w:p>
+    <w:p>
+      <w:pPr>
+        <w:spacing w:before="100" w:beforeAutospacing="1" w:after="100" w:afterAutospacing="1" w:line="240" w:lineRule="auto"/>
+        <w:rPr>
+          <w:rFonts w:ascii="Times New Roman" w:eastAsia="Times New Roman" w:hAnsi="Times New Roman" w:cs="Times New Roman"/>
+          <w:sz w:val="24"/>
+          <w:szCs w:val="24"/>
+        </w:rPr>
+      </w:pPr>
+      <w:r>
+        <w:rPr>
+          <w:rFonts w:ascii="Times New Roman" w:eastAsia="Times New Roman" w:hAnsi="Times New Roman" w:cs="Times New Roman"/>
+          <w:sz w:val="24"/>
+          <w:szCs w:val="24"/>
+        </w:rPr>
+        <w:t xml:space="preserve">Enclose multi-word descriptions in quotation marks </w:t>
+      </w:r>
+      <w:r>
+        <w:rPr>
+          <w:rFonts w:ascii="Courier New" w:eastAsia="Times New Roman" w:hAnsi="Courier New" w:cs="Courier New"/>
+          <w:sz w:val="20"/>
+          <w:szCs w:val="20"/>
+        </w:rPr>
+        <w:t>""</w:t>
+      </w:r>
+      <w:r>
+        <w:rPr>
+          <w:rFonts w:ascii="Times New Roman" w:eastAsia="Times New Roman" w:hAnsi="Times New Roman" w:cs="Times New Roman"/>
+          <w:sz w:val="24"/>
+          <w:szCs w:val="24"/>
+        </w:rPr>
+        <w:t xml:space="preserve">. </w:t>
+      </w:r>
+    </w:p>
+    <w:p>
+      <w:pPr>
+        <w:spacing w:before="100" w:beforeAutospacing="1" w:after="100" w:afterAutospacing="1" w:line="240" w:lineRule="auto"/>
+        <w:rPr>
+          <w:rFonts w:ascii="Times New Roman" w:eastAsia="Times New Roman" w:hAnsi="Times New Roman" w:cs="Times New Roman"/>
+          <w:sz w:val="24"/>
+          <w:szCs w:val="24"/>
+        </w:rPr>
+      </w:pPr>
+      <w:r>
+        <w:rPr>
+          <w:rFonts w:ascii="Times New Roman" w:eastAsia="Times New Roman" w:hAnsi="Times New Roman" w:cs="Times New Roman"/>
+          <w:sz w:val="24"/>
+          <w:szCs w:val="24"/>
+        </w:rPr>
+        <w:t xml:space="preserve">The setting applies to all the backup sets created by the subsequent </w:t>
+      </w:r>
+      <w:hyperlink w:anchor="_Backup_Task:_-backup" w:history="1">
+        <w:r>
+          <w:rPr>
+            <w:rStyle w:val="Hyperlink"/>
+            <w:rFonts w:ascii="Courier New" w:eastAsia="Times New Roman" w:hAnsi="Courier New" w:cs="Courier New"/>
+            <w:sz w:val="20"/>
+            <w:szCs w:val="20"/>
+          </w:rPr>
+          <w:noBreakHyphen/>
+          <w:t>backup</w:t>
+        </w:r>
+      </w:hyperlink>
+      <w:r>
+        <w:rPr>
+          <w:rFonts w:ascii="Times New Roman" w:eastAsia="Times New Roman" w:hAnsi="Times New Roman" w:cs="Times New Roman"/>
+          <w:sz w:val="24"/>
+          <w:szCs w:val="24"/>
+        </w:rPr>
+        <w:t xml:space="preserve"> tasks on the command line.</w:t>
+      </w:r>
+    </w:p>
+    <w:p>
+      <w:pPr>
+        <w:pStyle w:val="Heading3"/>
+        <w:rPr>
+          <w:rFonts w:eastAsia="Times New Roman"/>
+        </w:rPr>
+      </w:pPr>
+      <w:r>
+        <w:rPr>
+          <w:rFonts w:eastAsia="Times New Roman"/>
+        </w:rPr>
+        <w:t>Examples:</w:t>
+      </w:r>
+    </w:p>
+    <w:p>
+      <w:pPr>
+        <w:spacing w:before="100" w:beforeAutospacing="1" w:after="100" w:afterAutospacing="1" w:line="240" w:lineRule="auto"/>
+        <w:rPr>
+          <w:rFonts w:ascii="Times New Roman" w:eastAsia="Times New Roman" w:hAnsi="Times New Roman" w:cs="Times New Roman"/>
+          <w:sz w:val="24"/>
+          <w:szCs w:val="24"/>
+        </w:rPr>
+      </w:pPr>
+      <w:r>
+        <w:rPr>
+          <w:rFonts w:ascii="Times New Roman" w:eastAsia="Times New Roman" w:hAnsi="Times New Roman" w:cs="Times New Roman"/>
+          <w:sz w:val="24"/>
+          <w:szCs w:val="24"/>
+        </w:rPr>
+        <w:t xml:space="preserve">Backup all files from the directory </w:t>
+      </w:r>
+      <w:r>
+        <w:rPr>
+          <w:rFonts w:ascii="Courier New" w:eastAsia="Times New Roman" w:hAnsi="Courier New" w:cs="Courier New"/>
+          <w:sz w:val="20"/>
+          <w:szCs w:val="20"/>
+        </w:rPr>
+        <w:t>C:\</w:t>
+      </w:r>
+      <w:r>
+        <w:rPr>
+          <w:rFonts w:ascii="Courier New" w:eastAsia="Times New Roman" w:hAnsi="Courier New" w:cs="Courier New"/>
+          <w:sz w:val="20"/>
+          <w:szCs w:val="20"/>
+        </w:rPr>
+        <w:t>Data</w:t>
+      </w:r>
+      <w:r>
+        <w:rPr>
+          <w:rFonts w:ascii="Times New Roman" w:eastAsia="Times New Roman" w:hAnsi="Times New Roman" w:cs="Times New Roman"/>
+          <w:sz w:val="24"/>
+          <w:szCs w:val="24"/>
+        </w:rPr>
+        <w:t xml:space="preserve">, appending the new backup set to the backup sets already on the tape. Name the backup set </w:t>
+      </w:r>
+      <w:r>
+        <w:rPr>
+          <w:rFonts w:ascii="Courier New" w:eastAsia="Times New Roman" w:hAnsi="Courier New" w:cs="Courier New"/>
+          <w:sz w:val="20"/>
+          <w:szCs w:val="20"/>
+        </w:rPr>
+        <w:t>Data Backup Set #1</w:t>
+      </w:r>
+      <w:r>
+        <w:rPr>
+          <w:rFonts w:ascii="Times New Roman" w:eastAsia="Times New Roman" w:hAnsi="Times New Roman" w:cs="Times New Roman"/>
+          <w:sz w:val="24"/>
+          <w:szCs w:val="24"/>
+        </w:rPr>
+        <w:t>:</w:t>
+      </w:r>
+    </w:p>
+    <w:p>
+      <w:pPr>
+        <w:spacing w:before="100" w:beforeAutospacing="1" w:after="100" w:afterAutospacing="1" w:line="240" w:lineRule="auto"/>
+        <w:rPr>
+          <w:rFonts w:ascii="Courier New" w:eastAsia="Times New Roman" w:hAnsi="Courier New" w:cs="Courier New"/>
+          <w:sz w:val="20"/>
+          <w:szCs w:val="20"/>
+        </w:rPr>
+      </w:pPr>
+      <w:r>
+        <w:rPr>
+          <w:rFonts w:ascii="Courier New" w:eastAsia="Times New Roman" w:hAnsi="Courier New" w:cs="Courier New"/>
+          <w:sz w:val="20"/>
+          <w:szCs w:val="20"/>
+        </w:rPr>
+        <w:t xml:space="preserve">tapecon -drive 0 -description "Data Backup Set </w:t>
+      </w:r>
+      <w:r>
+        <w:rPr>
+          <w:rFonts w:ascii="Courier New" w:eastAsia="Times New Roman" w:hAnsi="Courier New" w:cs="Courier New"/>
+          <w:sz w:val="20"/>
+          <w:szCs w:val="20"/>
+        </w:rPr>
+        <w:t>#</w:t>
+      </w:r>
+      <w:r>
+        <w:rPr>
+          <w:rFonts w:ascii="Courier New" w:eastAsia="Times New Roman" w:hAnsi="Courier New" w:cs="Courier New"/>
+          <w:sz w:val="20"/>
+          <w:szCs w:val="20"/>
+        </w:rPr>
+        <w:t>1" -backup "C:\Data"</w:t>
+      </w:r>
+    </w:p>
+    <w:p>
+      <w:pPr>
+        <w:spacing w:before="100" w:beforeAutospacing="1" w:after="100" w:afterAutospacing="1" w:line="240" w:lineRule="auto"/>
+        <w:rPr>
+          <w:rFonts w:ascii="Times New Roman" w:eastAsia="Times New Roman" w:hAnsi="Times New Roman" w:cs="Times New Roman"/>
+          <w:sz w:val="24"/>
+          <w:szCs w:val="24"/>
+        </w:rPr>
+      </w:pPr>
+      <w:r>
+        <w:rPr>
+          <w:rFonts w:ascii="Times New Roman" w:eastAsia="Times New Roman" w:hAnsi="Times New Roman" w:cs="Times New Roman"/>
+          <w:sz w:val="24"/>
+          <w:szCs w:val="24"/>
+        </w:rPr>
+        <w:t xml:space="preserve">Backup all .DOC* (such as .DOC and .DOCX) and all .TXT files from the directory </w:t>
+      </w:r>
+      <w:r>
+        <w:rPr>
+          <w:rFonts w:ascii="Courier New" w:eastAsia="Times New Roman" w:hAnsi="Courier New" w:cs="Courier New"/>
+          <w:sz w:val="20"/>
+          <w:szCs w:val="20"/>
+        </w:rPr>
+        <w:t>C:\My Documents</w:t>
+      </w:r>
+      <w:r>
+        <w:rPr>
+          <w:rFonts w:ascii="Times New Roman" w:eastAsia="Times New Roman" w:hAnsi="Times New Roman" w:cs="Times New Roman"/>
+          <w:sz w:val="24"/>
+          <w:szCs w:val="24"/>
+        </w:rPr>
+        <w:t>, appending the new backup set to the backup sets already on the tape</w:t>
+      </w:r>
+      <w:r>
+        <w:rPr>
+          <w:rFonts w:ascii="Times New Roman" w:eastAsia="Times New Roman" w:hAnsi="Times New Roman" w:cs="Times New Roman"/>
+          <w:sz w:val="24"/>
+          <w:szCs w:val="24"/>
+        </w:rPr>
+        <w:t xml:space="preserve">. Name the backup set </w:t>
+      </w:r>
+      <w:r>
+        <w:rPr>
+          <w:rFonts w:ascii="Courier New" w:eastAsia="Times New Roman" w:hAnsi="Courier New" w:cs="Courier New"/>
+          <w:sz w:val="20"/>
+          <w:szCs w:val="20"/>
+        </w:rPr>
+        <w:t>My Documents Backup</w:t>
+      </w:r>
+      <w:r>
+        <w:rPr>
+          <w:rFonts w:ascii="Times New Roman" w:eastAsia="Times New Roman" w:hAnsi="Times New Roman" w:cs="Times New Roman"/>
+          <w:sz w:val="24"/>
+          <w:szCs w:val="24"/>
+        </w:rPr>
+        <w:t>:</w:t>
+      </w:r>
+    </w:p>
+    <w:p>
+      <w:pPr>
+        <w:spacing w:before="100" w:beforeAutospacing="1" w:after="100" w:afterAutospacing="1" w:line="240" w:lineRule="auto"/>
+        <w:rPr>
+          <w:rFonts w:ascii="Courier New" w:eastAsia="Times New Roman" w:hAnsi="Courier New" w:cs="Courier New"/>
+          <w:sz w:val="20"/>
+          <w:szCs w:val="20"/>
+        </w:rPr>
+      </w:pPr>
+      <w:r>
+        <w:rPr>
+          <w:rFonts w:ascii="Courier New" w:eastAsia="Times New Roman" w:hAnsi="Courier New" w:cs="Courier New"/>
+          <w:sz w:val="20"/>
+          <w:szCs w:val="20"/>
+        </w:rPr>
+        <w:t>tapecon -d:0 -n "My Documents Backup" -b "D:\My Documents\*.txt" "D:\My Documents\*.doc*"</w:t>
+      </w:r>
+    </w:p>
+    <w:p>
+      <w:pPr>
+        <w:spacing w:before="100" w:beforeAutospacing="1" w:after="100" w:afterAutospacing="1" w:line="240" w:lineRule="auto"/>
+        <w:rPr>
+          <w:rFonts w:ascii="Times New Roman" w:eastAsia="Times New Roman" w:hAnsi="Times New Roman" w:cs="Times New Roman"/>
+          <w:sz w:val="24"/>
+          <w:szCs w:val="24"/>
+        </w:rPr>
+      </w:pPr>
+    </w:p>
+    <w:p>
+      <w:pPr>
+        <w:pStyle w:val="Heading2"/>
+        <w:rPr>
+          <w:rFonts w:eastAsia="Times New Roman"/>
+        </w:rPr>
+      </w:pPr>
+      <w:r>
+        <w:rPr>
+          <w:rFonts w:eastAsia="Times New Roman"/>
+        </w:rPr>
+        <w:t xml:space="preserve">Tape </w:t>
+      </w:r>
+      <w:proofErr w:type="spellStart"/>
+      <w:r>
+        <w:rPr>
+          <w:rFonts w:eastAsia="Times New Roman"/>
+        </w:rPr>
+        <w:t>Filemark</w:t>
+      </w:r>
+      <w:proofErr w:type="spellEnd"/>
+      <w:r>
+        <w:rPr>
+          <w:rFonts w:eastAsia="Times New Roman"/>
+        </w:rPr>
+        <w:t xml:space="preserve"> Usage</w:t>
+      </w:r>
+      <w:r>
+        <w:rPr>
+          <w:rFonts w:eastAsia="Times New Roman"/>
+        </w:rPr>
+        <w:t xml:space="preserve"> Mode:</w:t>
+      </w:r>
+      <w:r>
+        <w:rPr>
+          <w:rFonts w:ascii="Courier New" w:eastAsia="Times New Roman" w:hAnsi="Courier New" w:cs="Courier New"/>
+          <w:sz w:val="20"/>
+          <w:szCs w:val="20"/>
+        </w:rPr>
+        <w:t xml:space="preserve"> </w:t>
+      </w:r>
+      <w:r>
+        <w:rPr>
+          <w:rFonts w:ascii="Courier New" w:eastAsia="Times New Roman" w:hAnsi="Courier New" w:cs="Courier New"/>
+          <w:sz w:val="20"/>
+          <w:szCs w:val="20"/>
+        </w:rPr>
+        <w:noBreakHyphen/>
+      </w:r>
+      <w:proofErr w:type="spellStart"/>
+      <w:r>
+        <w:rPr>
+          <w:rFonts w:ascii="Courier New" w:eastAsia="Times New Roman" w:hAnsi="Courier New" w:cs="Courier New"/>
+          <w:sz w:val="20"/>
+          <w:szCs w:val="20"/>
+        </w:rPr>
+        <w:t>filemarks</w:t>
+      </w:r>
+      <w:proofErr w:type="spellEnd"/>
+      <w:r>
+        <w:rPr>
+          <w:rFonts w:ascii="Courier New" w:eastAsia="Times New Roman" w:hAnsi="Courier New" w:cs="Courier New"/>
+          <w:sz w:val="20"/>
+          <w:szCs w:val="20"/>
+        </w:rPr>
+        <w:t xml:space="preserve"> [</w:t>
+      </w:r>
+      <w:proofErr w:type="spellStart"/>
+      <w:r>
+        <w:rPr>
+          <w:rFonts w:ascii="Courier New" w:eastAsia="Times New Roman" w:hAnsi="Courier New" w:cs="Courier New"/>
+          <w:sz w:val="20"/>
+          <w:szCs w:val="20"/>
+        </w:rPr>
+        <w:t>on|off</w:t>
+      </w:r>
+      <w:proofErr w:type="spellEnd"/>
+      <w:r>
+        <w:rPr>
+          <w:rFonts w:ascii="Courier New" w:eastAsia="Times New Roman" w:hAnsi="Courier New" w:cs="Courier New"/>
+          <w:sz w:val="20"/>
+          <w:szCs w:val="20"/>
+        </w:rPr>
+        <w:t>]</w:t>
+      </w:r>
+    </w:p>
+    <w:p>
+      <w:pPr>
+        <w:spacing w:before="100" w:beforeAutospacing="1" w:after="100" w:afterAutospacing="1" w:line="240" w:lineRule="auto"/>
+        <w:rPr>
+          <w:rFonts w:ascii="Times New Roman" w:eastAsia="Times New Roman" w:hAnsi="Times New Roman" w:cs="Times New Roman"/>
+          <w:sz w:val="24"/>
+          <w:szCs w:val="24"/>
+        </w:rPr>
+      </w:pPr>
+      <w:bookmarkStart w:id="11" w:name="_Subdirectories_Mode:_-subdirectorie"/>
+      <w:bookmarkEnd w:id="11"/>
+      <w:r>
+        <w:rPr>
+          <w:rFonts w:ascii="Times New Roman" w:eastAsia="Times New Roman" w:hAnsi="Times New Roman" w:cs="Times New Roman"/>
+          <w:sz w:val="24"/>
+          <w:szCs w:val="24"/>
+        </w:rPr>
+        <w:t xml:space="preserve">Use the </w:t>
+      </w:r>
+      <w:r>
+        <w:rPr>
+          <w:rFonts w:ascii="Courier New" w:eastAsia="Times New Roman" w:hAnsi="Courier New" w:cs="Courier New"/>
+          <w:sz w:val="20"/>
+          <w:szCs w:val="20"/>
+        </w:rPr>
+        <w:noBreakHyphen/>
+      </w:r>
+      <w:proofErr w:type="spellStart"/>
+      <w:r>
+        <w:rPr>
+          <w:rFonts w:ascii="Courier New" w:eastAsia="Times New Roman" w:hAnsi="Courier New" w:cs="Courier New"/>
+          <w:sz w:val="20"/>
+          <w:szCs w:val="20"/>
+        </w:rPr>
+        <w:t>filemarks</w:t>
+      </w:r>
+      <w:proofErr w:type="spellEnd"/>
+      <w:r>
+        <w:rPr>
+          <w:rFonts w:ascii="Times New Roman" w:eastAsia="Times New Roman" w:hAnsi="Times New Roman" w:cs="Times New Roman"/>
+          <w:sz w:val="24"/>
+          <w:szCs w:val="24"/>
+        </w:rPr>
+        <w:t xml:space="preserve"> on/off mode flag to enable or disable </w:t>
+      </w:r>
+      <w:r>
+        <w:rPr>
+          <w:rFonts w:ascii="Times New Roman" w:eastAsia="Times New Roman" w:hAnsi="Times New Roman" w:cs="Times New Roman"/>
+          <w:sz w:val="24"/>
+          <w:szCs w:val="24"/>
+        </w:rPr>
+        <w:t xml:space="preserve">usage of </w:t>
+      </w:r>
+      <w:r>
+        <w:rPr>
+          <w:rFonts w:ascii="Times New Roman" w:eastAsia="Times New Roman" w:hAnsi="Times New Roman" w:cs="Times New Roman"/>
+          <w:sz w:val="24"/>
+          <w:szCs w:val="24"/>
+        </w:rPr>
+        <w:t xml:space="preserve">tape </w:t>
+      </w:r>
+      <w:proofErr w:type="spellStart"/>
+      <w:r>
+        <w:rPr>
+          <w:rFonts w:ascii="Times New Roman" w:eastAsia="Times New Roman" w:hAnsi="Times New Roman" w:cs="Times New Roman"/>
+          <w:sz w:val="24"/>
+          <w:szCs w:val="24"/>
+        </w:rPr>
+        <w:t>filemarks</w:t>
+      </w:r>
+      <w:proofErr w:type="spellEnd"/>
+      <w:r>
+        <w:rPr>
+          <w:rFonts w:ascii="Times New Roman" w:eastAsia="Times New Roman" w:hAnsi="Times New Roman" w:cs="Times New Roman"/>
+          <w:sz w:val="24"/>
+          <w:szCs w:val="24"/>
+        </w:rPr>
+        <w:t xml:space="preserve"> in the </w:t>
+      </w:r>
+      <w:r>
+        <w:rPr>
+          <w:rFonts w:ascii="Times New Roman" w:eastAsia="Times New Roman" w:hAnsi="Times New Roman" w:cs="Times New Roman"/>
+          <w:sz w:val="24"/>
+          <w:szCs w:val="24"/>
+        </w:rPr>
+        <w:t xml:space="preserve">subsequently recorded </w:t>
+      </w:r>
+      <w:r>
+        <w:rPr>
+          <w:rFonts w:ascii="Times New Roman" w:eastAsia="Times New Roman" w:hAnsi="Times New Roman" w:cs="Times New Roman"/>
+          <w:sz w:val="24"/>
+          <w:szCs w:val="24"/>
+        </w:rPr>
+        <w:t>backup set</w:t>
+      </w:r>
+      <w:r>
+        <w:rPr>
+          <w:rFonts w:ascii="Times New Roman" w:eastAsia="Times New Roman" w:hAnsi="Times New Roman" w:cs="Times New Roman"/>
+          <w:sz w:val="24"/>
+          <w:szCs w:val="24"/>
+        </w:rPr>
+        <w:t>s</w:t>
+      </w:r>
+      <w:r>
+        <w:rPr>
+          <w:rFonts w:ascii="Times New Roman" w:eastAsia="Times New Roman" w:hAnsi="Times New Roman" w:cs="Times New Roman"/>
+          <w:sz w:val="24"/>
+          <w:szCs w:val="24"/>
+        </w:rPr>
+        <w:t>.</w:t>
+      </w:r>
+    </w:p>
+    <w:p>
+      <w:pPr>
+        <w:numPr>
+          <w:ilvl w:val="0"/>
+          <w:numId w:val="3"/>
+        </w:numPr>
+        <w:spacing w:before="100" w:beforeAutospacing="1" w:after="100" w:afterAutospacing="1" w:line="240" w:lineRule="auto"/>
+        <w:rPr>
+          <w:rFonts w:ascii="Times New Roman" w:eastAsia="Times New Roman" w:hAnsi="Times New Roman" w:cs="Times New Roman"/>
+          <w:sz w:val="24"/>
+          <w:szCs w:val="24"/>
+        </w:rPr>
+      </w:pPr>
+      <w:r>
+        <w:rPr>
+          <w:rFonts w:ascii="Times New Roman" w:eastAsia="Times New Roman" w:hAnsi="Times New Roman" w:cs="Times New Roman"/>
+          <w:sz w:val="24"/>
+          <w:szCs w:val="24"/>
+        </w:rPr>
+        <w:t xml:space="preserve">Alternative formats: </w:t>
+      </w:r>
+      <w:r>
+        <w:rPr>
+          <w:rFonts w:ascii="Courier New" w:eastAsia="Times New Roman" w:hAnsi="Courier New" w:cs="Courier New"/>
+          <w:sz w:val="20"/>
+          <w:szCs w:val="20"/>
+        </w:rPr>
+        <w:noBreakHyphen/>
+      </w:r>
+      <w:proofErr w:type="spellStart"/>
+      <w:r>
+        <w:rPr>
+          <w:rFonts w:ascii="Courier New" w:eastAsia="Times New Roman" w:hAnsi="Courier New" w:cs="Courier New"/>
+          <w:sz w:val="20"/>
+          <w:szCs w:val="20"/>
+        </w:rPr>
+        <w:t>fm</w:t>
+      </w:r>
+      <w:proofErr w:type="spellEnd"/>
+      <w:r>
+        <w:rPr>
+          <w:rFonts w:ascii="Courier New" w:eastAsia="Times New Roman" w:hAnsi="Courier New" w:cs="Courier New"/>
+          <w:sz w:val="20"/>
+          <w:szCs w:val="20"/>
+        </w:rPr>
+        <w:t xml:space="preserve"> [</w:t>
+      </w:r>
+      <w:proofErr w:type="spellStart"/>
+      <w:r>
+        <w:rPr>
+          <w:rFonts w:ascii="Courier New" w:eastAsia="Times New Roman" w:hAnsi="Courier New" w:cs="Courier New"/>
+          <w:sz w:val="20"/>
+          <w:szCs w:val="20"/>
+        </w:rPr>
+        <w:t>on|off</w:t>
+      </w:r>
+      <w:proofErr w:type="spellEnd"/>
+      <w:r>
+        <w:rPr>
+          <w:rFonts w:ascii="Courier New" w:eastAsia="Times New Roman" w:hAnsi="Courier New" w:cs="Courier New"/>
+          <w:sz w:val="20"/>
+          <w:szCs w:val="20"/>
+        </w:rPr>
+        <w:t>]</w:t>
       </w:r>
     </w:p>
     <w:p>
@@ -16928,7 +19018,25 @@
                 <w:sz w:val="24"/>
                 <w:szCs w:val="24"/>
               </w:rPr>
-              <w:t xml:space="preserve"> filemarks in the subsequent backup task</w:t>
+              <w:t xml:space="preserve"> </w:t>
+            </w:r>
+            <w:proofErr w:type="spellStart"/>
+            <w:r>
+              <w:rPr>
+                <w:rFonts w:ascii="Times New Roman" w:eastAsia="Times New Roman" w:hAnsi="Times New Roman" w:cs="Times New Roman"/>
+                <w:sz w:val="24"/>
+                <w:szCs w:val="24"/>
+              </w:rPr>
+              <w:t>filemarks</w:t>
+            </w:r>
+            <w:proofErr w:type="spellEnd"/>
+            <w:r>
+              <w:rPr>
+                <w:rFonts w:ascii="Times New Roman" w:eastAsia="Times New Roman" w:hAnsi="Times New Roman" w:cs="Times New Roman"/>
+                <w:sz w:val="24"/>
+                <w:szCs w:val="24"/>
+              </w:rPr>
+              <w:t xml:space="preserve"> in the subsequent backup task</w:t>
             </w:r>
             <w:r>
               <w:rPr>
@@ -16992,7 +19100,25 @@
                 <w:sz w:val="24"/>
                 <w:szCs w:val="24"/>
               </w:rPr>
-              <w:t>Do not use filemarks in the subsequent backup task</w:t>
+              <w:t xml:space="preserve">Do not use </w:t>
+            </w:r>
+            <w:proofErr w:type="spellStart"/>
+            <w:r>
+              <w:rPr>
+                <w:rFonts w:ascii="Times New Roman" w:eastAsia="Times New Roman" w:hAnsi="Times New Roman" w:cs="Times New Roman"/>
+                <w:sz w:val="24"/>
+                <w:szCs w:val="24"/>
+              </w:rPr>
+              <w:t>filemarks</w:t>
+            </w:r>
+            <w:proofErr w:type="spellEnd"/>
+            <w:r>
+              <w:rPr>
+                <w:rFonts w:ascii="Times New Roman" w:eastAsia="Times New Roman" w:hAnsi="Times New Roman" w:cs="Times New Roman"/>
+                <w:sz w:val="24"/>
+                <w:szCs w:val="24"/>
+              </w:rPr>
+              <w:t xml:space="preserve"> in the subsequent backup task</w:t>
             </w:r>
             <w:r>
               <w:rPr>
@@ -17056,7 +19182,25 @@
                 <w:sz w:val="24"/>
                 <w:szCs w:val="24"/>
               </w:rPr>
-              <w:t>Use filemarks in the subsequent backup task</w:t>
+              <w:t xml:space="preserve">Use </w:t>
+            </w:r>
+            <w:proofErr w:type="spellStart"/>
+            <w:r>
+              <w:rPr>
+                <w:rFonts w:ascii="Times New Roman" w:eastAsia="Times New Roman" w:hAnsi="Times New Roman" w:cs="Times New Roman"/>
+                <w:sz w:val="24"/>
+                <w:szCs w:val="24"/>
+              </w:rPr>
+              <w:t>filemarks</w:t>
+            </w:r>
+            <w:proofErr w:type="spellEnd"/>
+            <w:r>
+              <w:rPr>
+                <w:rFonts w:ascii="Times New Roman" w:eastAsia="Times New Roman" w:hAnsi="Times New Roman" w:cs="Times New Roman"/>
+                <w:sz w:val="24"/>
+                <w:szCs w:val="24"/>
+              </w:rPr>
+              <w:t xml:space="preserve"> in the subsequent backup task</w:t>
             </w:r>
             <w:r>
               <w:rPr>
@@ -17149,8 +19293,17 @@
           <w:szCs w:val="20"/>
         </w:rPr>
         <w:noBreakHyphen/>
+      </w:r>
+      <w:proofErr w:type="spellStart"/>
+      <w:r>
+        <w:rPr>
+          <w:rFonts w:ascii="Courier New" w:eastAsia="Times New Roman" w:hAnsi="Courier New" w:cs="Courier New"/>
+          <w:sz w:val="20"/>
+          <w:szCs w:val="20"/>
+        </w:rPr>
         <w:t>filemarks</w:t>
       </w:r>
+      <w:proofErr w:type="spellEnd"/>
       <w:r>
         <w:rPr>
           <w:rFonts w:ascii="Times New Roman" w:eastAsia="Times New Roman" w:hAnsi="Times New Roman" w:cs="Times New Roman"/>
@@ -17205,7 +19358,25 @@
           <w:sz w:val="24"/>
           <w:szCs w:val="24"/>
         </w:rPr>
-        <w:t xml:space="preserve"> filemarks between files in the backup sets recorded by the subsequent </w:t>
+        <w:t xml:space="preserve"> </w:t>
+      </w:r>
+      <w:proofErr w:type="spellStart"/>
+      <w:r>
+        <w:rPr>
+          <w:rFonts w:ascii="Times New Roman" w:eastAsia="Times New Roman" w:hAnsi="Times New Roman" w:cs="Times New Roman"/>
+          <w:sz w:val="24"/>
+          <w:szCs w:val="24"/>
+        </w:rPr>
+        <w:t>filemarks</w:t>
+      </w:r>
+      <w:proofErr w:type="spellEnd"/>
+      <w:r>
+        <w:rPr>
+          <w:rFonts w:ascii="Times New Roman" w:eastAsia="Times New Roman" w:hAnsi="Times New Roman" w:cs="Times New Roman"/>
+          <w:sz w:val="24"/>
+          <w:szCs w:val="24"/>
+        </w:rPr>
+        <w:t xml:space="preserve"> between files in the backup sets recorded by the subsequent </w:t>
       </w:r>
       <w:r>
         <w:rPr>
@@ -17231,15 +19402,33 @@
           <w:sz w:val="24"/>
           <w:szCs w:val="24"/>
         </w:rPr>
-        <w:t>Tape f</w:t>
-      </w:r>
-      <w:r>
-        <w:rPr>
-          <w:rFonts w:ascii="Times New Roman" w:eastAsia="Times New Roman" w:hAnsi="Times New Roman" w:cs="Times New Roman"/>
-          <w:sz w:val="24"/>
-          <w:szCs w:val="24"/>
-        </w:rPr>
-        <w:t xml:space="preserve">ilemark usage </w:t>
+        <w:t xml:space="preserve">Tape </w:t>
+      </w:r>
+      <w:proofErr w:type="spellStart"/>
+      <w:r>
+        <w:rPr>
+          <w:rFonts w:ascii="Times New Roman" w:eastAsia="Times New Roman" w:hAnsi="Times New Roman" w:cs="Times New Roman"/>
+          <w:sz w:val="24"/>
+          <w:szCs w:val="24"/>
+        </w:rPr>
+        <w:t>f</w:t>
+      </w:r>
+      <w:r>
+        <w:rPr>
+          <w:rFonts w:ascii="Times New Roman" w:eastAsia="Times New Roman" w:hAnsi="Times New Roman" w:cs="Times New Roman"/>
+          <w:sz w:val="24"/>
+          <w:szCs w:val="24"/>
+        </w:rPr>
+        <w:t>ilemark</w:t>
+      </w:r>
+      <w:proofErr w:type="spellEnd"/>
+      <w:r>
+        <w:rPr>
+          <w:rFonts w:ascii="Times New Roman" w:eastAsia="Times New Roman" w:hAnsi="Times New Roman" w:cs="Times New Roman"/>
+          <w:sz w:val="24"/>
+          <w:szCs w:val="24"/>
+        </w:rPr>
+        <w:t xml:space="preserve"> usage </w:t>
       </w:r>
       <w:r>
         <w:rPr>
@@ -17449,7 +19638,43 @@
           <w:sz w:val="24"/>
           <w:szCs w:val="24"/>
         </w:rPr>
-        <w:t xml:space="preserve"> does not support tape filemark usage. In such cases the tape filemark usage is always set to “off”.</w:t>
+        <w:t xml:space="preserve"> does not support tape </w:t>
+      </w:r>
+      <w:proofErr w:type="spellStart"/>
+      <w:r>
+        <w:rPr>
+          <w:rFonts w:ascii="Times New Roman" w:eastAsia="Times New Roman" w:hAnsi="Times New Roman" w:cs="Times New Roman"/>
+          <w:sz w:val="24"/>
+          <w:szCs w:val="24"/>
+        </w:rPr>
+        <w:t>filemark</w:t>
+      </w:r>
+      <w:proofErr w:type="spellEnd"/>
+      <w:r>
+        <w:rPr>
+          <w:rFonts w:ascii="Times New Roman" w:eastAsia="Times New Roman" w:hAnsi="Times New Roman" w:cs="Times New Roman"/>
+          <w:sz w:val="24"/>
+          <w:szCs w:val="24"/>
+        </w:rPr>
+        <w:t xml:space="preserve"> usage. In such cases the tape </w:t>
+      </w:r>
+      <w:proofErr w:type="spellStart"/>
+      <w:r>
+        <w:rPr>
+          <w:rFonts w:ascii="Times New Roman" w:eastAsia="Times New Roman" w:hAnsi="Times New Roman" w:cs="Times New Roman"/>
+          <w:sz w:val="24"/>
+          <w:szCs w:val="24"/>
+        </w:rPr>
+        <w:t>filemark</w:t>
+      </w:r>
+      <w:proofErr w:type="spellEnd"/>
+      <w:r>
+        <w:rPr>
+          <w:rFonts w:ascii="Times New Roman" w:eastAsia="Times New Roman" w:hAnsi="Times New Roman" w:cs="Times New Roman"/>
+          <w:sz w:val="24"/>
+          <w:szCs w:val="24"/>
+        </w:rPr>
+        <w:t xml:space="preserve"> usage is always set to “off”.</w:t>
       </w:r>
     </w:p>
     <w:p>
@@ -17487,7 +19712,25 @@
           <w:sz w:val="24"/>
           <w:szCs w:val="24"/>
         </w:rPr>
-        <w:t xml:space="preserve"> tasks on the command line. Various backup sets on the same tape media may be recorded using different data tape filemark usage modes.</w:t>
+        <w:t xml:space="preserve"> tasks on the command line. Various backup sets on the same tape media may be recorded using different data tape </w:t>
+      </w:r>
+      <w:proofErr w:type="spellStart"/>
+      <w:r>
+        <w:rPr>
+          <w:rFonts w:ascii="Times New Roman" w:eastAsia="Times New Roman" w:hAnsi="Times New Roman" w:cs="Times New Roman"/>
+          <w:sz w:val="24"/>
+          <w:szCs w:val="24"/>
+        </w:rPr>
+        <w:t>filemark</w:t>
+      </w:r>
+      <w:proofErr w:type="spellEnd"/>
+      <w:r>
+        <w:rPr>
+          <w:rFonts w:ascii="Times New Roman" w:eastAsia="Times New Roman" w:hAnsi="Times New Roman" w:cs="Times New Roman"/>
+          <w:sz w:val="24"/>
+          <w:szCs w:val="24"/>
+        </w:rPr>
+        <w:t xml:space="preserve"> usage modes.</w:t>
       </w:r>
     </w:p>
     <w:p>
@@ -17538,7 +19781,25 @@
           <w:sz w:val="20"/>
           <w:szCs w:val="20"/>
         </w:rPr>
-        <w:t xml:space="preserve"> [on|off]</w:t>
+        <w:t xml:space="preserve"> [</w:t>
+      </w:r>
+      <w:proofErr w:type="spellStart"/>
+      <w:r>
+        <w:rPr>
+          <w:rFonts w:ascii="Courier New" w:eastAsia="Times New Roman" w:hAnsi="Courier New" w:cs="Courier New"/>
+          <w:sz w:val="20"/>
+          <w:szCs w:val="20"/>
+        </w:rPr>
+        <w:t>on|off</w:t>
+      </w:r>
+      <w:proofErr w:type="spellEnd"/>
+      <w:r>
+        <w:rPr>
+          <w:rFonts w:ascii="Courier New" w:eastAsia="Times New Roman" w:hAnsi="Courier New" w:cs="Courier New"/>
+          <w:sz w:val="20"/>
+          <w:szCs w:val="20"/>
+        </w:rPr>
+        <w:t>]</w:t>
       </w:r>
     </w:p>
     <w:p>
@@ -17675,7 +19936,26 @@
           <w:sz w:val="20"/>
           <w:szCs w:val="20"/>
         </w:rPr>
-        <w:t>[on|off]</w:t>
+        <w:t>[</w:t>
+      </w:r>
+      <w:proofErr w:type="spellStart"/>
+      <w:r>
+        <w:rPr>
+          <w:rFonts w:ascii="Courier New" w:eastAsia="Times New Roman" w:hAnsi="Courier New" w:cs="Courier New"/>
+          <w:sz w:val="20"/>
+          <w:szCs w:val="20"/>
+        </w:rPr>
+        <w:t>on|off</w:t>
+      </w:r>
+      <w:proofErr w:type="spellEnd"/>
+      <w:proofErr w:type="gramStart"/>
+      <w:r>
+        <w:rPr>
+          <w:rFonts w:ascii="Courier New" w:eastAsia="Times New Roman" w:hAnsi="Courier New" w:cs="Courier New"/>
+          <w:sz w:val="20"/>
+          <w:szCs w:val="20"/>
+        </w:rPr>
+        <w:t>]</w:t>
       </w:r>
       <w:r>
         <w:rPr>
@@ -17691,8 +19971,9 @@
           <w:sz w:val="24"/>
           <w:szCs w:val="24"/>
         </w:rPr>
-        <w:t xml:space="preserve">, </w:t>
-      </w:r>
+        <w:t>,</w:t>
+      </w:r>
+      <w:proofErr w:type="gramEnd"/>
       <w:r>
         <w:rPr>
           <w:rFonts w:ascii="Times New Roman" w:eastAsia="Times New Roman" w:hAnsi="Times New Roman" w:cs="Times New Roman"/>
@@ -17703,6 +19984,14 @@
       </w:r>
       <w:r>
         <w:rPr>
+          <w:rFonts w:ascii="Times New Roman" w:eastAsia="Times New Roman" w:hAnsi="Times New Roman" w:cs="Times New Roman"/>
+          <w:sz w:val="24"/>
+          <w:szCs w:val="24"/>
+        </w:rPr>
+        <w:t xml:space="preserve"> </w:t>
+      </w:r>
+      <w:r>
+        <w:rPr>
           <w:rFonts w:ascii="Courier New" w:eastAsia="Times New Roman" w:hAnsi="Courier New" w:cs="Courier New"/>
           <w:sz w:val="20"/>
           <w:szCs w:val="20"/>
@@ -17723,7 +20012,25 @@
           <w:sz w:val="20"/>
           <w:szCs w:val="20"/>
         </w:rPr>
-        <w:t xml:space="preserve"> [on|off]</w:t>
+        <w:t xml:space="preserve"> [</w:t>
+      </w:r>
+      <w:proofErr w:type="spellStart"/>
+      <w:r>
+        <w:rPr>
+          <w:rFonts w:ascii="Courier New" w:eastAsia="Times New Roman" w:hAnsi="Courier New" w:cs="Courier New"/>
+          <w:sz w:val="20"/>
+          <w:szCs w:val="20"/>
+        </w:rPr>
+        <w:t>on|off</w:t>
+      </w:r>
+      <w:proofErr w:type="spellEnd"/>
+      <w:r>
+        <w:rPr>
+          <w:rFonts w:ascii="Courier New" w:eastAsia="Times New Roman" w:hAnsi="Courier New" w:cs="Courier New"/>
+          <w:sz w:val="20"/>
+          <w:szCs w:val="20"/>
+        </w:rPr>
+        <w:t>]</w:t>
       </w:r>
       <w:r>
         <w:rPr>
@@ -17756,7 +20063,25 @@
           <w:szCs w:val="20"/>
         </w:rPr>
         <w:noBreakHyphen/>
-        <w:t>s [on|off]</w:t>
+        <w:t>s [</w:t>
+      </w:r>
+      <w:proofErr w:type="spellStart"/>
+      <w:r>
+        <w:rPr>
+          <w:rFonts w:ascii="Courier New" w:eastAsia="Times New Roman" w:hAnsi="Courier New" w:cs="Courier New"/>
+          <w:sz w:val="20"/>
+          <w:szCs w:val="20"/>
+        </w:rPr>
+        <w:t>on|off</w:t>
+      </w:r>
+      <w:proofErr w:type="spellEnd"/>
+      <w:r>
+        <w:rPr>
+          <w:rFonts w:ascii="Courier New" w:eastAsia="Times New Roman" w:hAnsi="Courier New" w:cs="Courier New"/>
+          <w:sz w:val="20"/>
+          <w:szCs w:val="20"/>
+        </w:rPr>
+        <w:t>]</w:t>
       </w:r>
     </w:p>
     <w:p>
@@ -18853,7 +21178,42 @@
           <w:szCs w:val="20"/>
         </w:rPr>
         <w:noBreakHyphen/>
-        <w:t>crc [on|off|&lt;algorithm&gt;]</w:t>
+      </w:r>
+      <w:proofErr w:type="spellStart"/>
+      <w:r>
+        <w:rPr>
+          <w:rFonts w:ascii="Courier New" w:eastAsia="Times New Roman" w:hAnsi="Courier New" w:cs="Courier New"/>
+          <w:sz w:val="20"/>
+          <w:szCs w:val="20"/>
+        </w:rPr>
+        <w:t>crc</w:t>
+      </w:r>
+      <w:proofErr w:type="spellEnd"/>
+      <w:r>
+        <w:rPr>
+          <w:rFonts w:ascii="Courier New" w:eastAsia="Times New Roman" w:hAnsi="Courier New" w:cs="Courier New"/>
+          <w:sz w:val="20"/>
+          <w:szCs w:val="20"/>
+        </w:rPr>
+        <w:t xml:space="preserve"> [</w:t>
+      </w:r>
+      <w:proofErr w:type="spellStart"/>
+      <w:r>
+        <w:rPr>
+          <w:rFonts w:ascii="Courier New" w:eastAsia="Times New Roman" w:hAnsi="Courier New" w:cs="Courier New"/>
+          <w:sz w:val="20"/>
+          <w:szCs w:val="20"/>
+        </w:rPr>
+        <w:t>on|off</w:t>
+      </w:r>
+      <w:proofErr w:type="spellEnd"/>
+      <w:r>
+        <w:rPr>
+          <w:rFonts w:ascii="Courier New" w:eastAsia="Times New Roman" w:hAnsi="Courier New" w:cs="Courier New"/>
+          <w:sz w:val="20"/>
+          <w:szCs w:val="20"/>
+        </w:rPr>
+        <w:t>|&lt;algorithm&gt;]</w:t>
       </w:r>
     </w:p>
     <w:p>
@@ -18881,6 +21241,7 @@
         </w:rPr>
         <w:noBreakHyphen/>
       </w:r>
+      <w:proofErr w:type="spellStart"/>
       <w:r>
         <w:rPr>
           <w:rFonts w:ascii="Courier New" w:eastAsia="Times New Roman" w:hAnsi="Courier New" w:cs="Courier New"/>
@@ -18889,6 +21250,7 @@
         </w:rPr>
         <w:t>crc</w:t>
       </w:r>
+      <w:proofErr w:type="spellEnd"/>
       <w:r>
         <w:rPr>
           <w:rFonts w:ascii="Times New Roman" w:eastAsia="Times New Roman" w:hAnsi="Times New Roman" w:cs="Times New Roman"/>
@@ -18958,7 +21320,25 @@
           <w:szCs w:val="20"/>
         </w:rPr>
         <w:noBreakHyphen/>
-        <w:t>c [on|off|&lt;algorithm&gt;]</w:t>
+        <w:t>c [</w:t>
+      </w:r>
+      <w:proofErr w:type="spellStart"/>
+      <w:r>
+        <w:rPr>
+          <w:rFonts w:ascii="Courier New" w:eastAsia="Times New Roman" w:hAnsi="Courier New" w:cs="Courier New"/>
+          <w:sz w:val="20"/>
+          <w:szCs w:val="20"/>
+        </w:rPr>
+        <w:t>on|off</w:t>
+      </w:r>
+      <w:proofErr w:type="spellEnd"/>
+      <w:r>
+        <w:rPr>
+          <w:rFonts w:ascii="Courier New" w:eastAsia="Times New Roman" w:hAnsi="Courier New" w:cs="Courier New"/>
+          <w:sz w:val="20"/>
+          <w:szCs w:val="20"/>
+        </w:rPr>
+        <w:t>|&lt;algorithm&gt;]</w:t>
       </w:r>
     </w:p>
     <w:p>
@@ -20305,6 +22685,7 @@
         </w:rPr>
         <w:noBreakHyphen/>
       </w:r>
+      <w:proofErr w:type="spellStart"/>
       <w:r>
         <w:rPr>
           <w:rFonts w:ascii="Courier New" w:eastAsia="Times New Roman" w:hAnsi="Courier New" w:cs="Courier New"/>
@@ -20313,6 +22694,7 @@
         </w:rPr>
         <w:t>crc</w:t>
       </w:r>
+      <w:proofErr w:type="spellEnd"/>
       <w:r>
         <w:rPr>
           <w:rFonts w:ascii="Times New Roman" w:eastAsia="Times New Roman" w:hAnsi="Times New Roman" w:cs="Times New Roman"/>
@@ -20699,7 +23081,25 @@
           <w:szCs w:val="20"/>
         </w:rPr>
         <w:noBreakHyphen/>
-        <w:t xml:space="preserve">d:0 -crc </w:t>
+        <w:t>d:0 -</w:t>
+      </w:r>
+      <w:proofErr w:type="spellStart"/>
+      <w:r>
+        <w:rPr>
+          <w:rFonts w:ascii="Courier New" w:eastAsia="Times New Roman" w:hAnsi="Courier New" w:cs="Courier New"/>
+          <w:sz w:val="20"/>
+          <w:szCs w:val="20"/>
+        </w:rPr>
+        <w:t>crc</w:t>
+      </w:r>
+      <w:proofErr w:type="spellEnd"/>
+      <w:r>
+        <w:rPr>
+          <w:rFonts w:ascii="Courier New" w:eastAsia="Times New Roman" w:hAnsi="Courier New" w:cs="Courier New"/>
+          <w:sz w:val="20"/>
+          <w:szCs w:val="20"/>
+        </w:rPr>
+        <w:t xml:space="preserve"> </w:t>
       </w:r>
       <w:r>
         <w:rPr>
@@ -20708,7 +23108,25 @@
           <w:szCs w:val="20"/>
         </w:rPr>
         <w:noBreakHyphen/>
-        <w:t xml:space="preserve">backup C:\Data -crc 64 </w:t>
+        <w:t>backup C:\Data -</w:t>
+      </w:r>
+      <w:proofErr w:type="spellStart"/>
+      <w:r>
+        <w:rPr>
+          <w:rFonts w:ascii="Courier New" w:eastAsia="Times New Roman" w:hAnsi="Courier New" w:cs="Courier New"/>
+          <w:sz w:val="20"/>
+          <w:szCs w:val="20"/>
+        </w:rPr>
+        <w:t>crc</w:t>
+      </w:r>
+      <w:proofErr w:type="spellEnd"/>
+      <w:r>
+        <w:rPr>
+          <w:rFonts w:ascii="Courier New" w:eastAsia="Times New Roman" w:hAnsi="Courier New" w:cs="Courier New"/>
+          <w:sz w:val="20"/>
+          <w:szCs w:val="20"/>
+        </w:rPr>
+        <w:t xml:space="preserve"> 64 </w:t>
       </w:r>
       <w:r>
         <w:rPr>
@@ -20760,21 +23178,49 @@
         <w:noBreakHyphen/>
         <w:t>append [</w:t>
       </w:r>
-      <w:r>
-        <w:rPr>
-          <w:rFonts w:ascii="Courier New" w:eastAsia="Times New Roman" w:hAnsi="Courier New" w:cs="Courier New"/>
-          <w:sz w:val="20"/>
-          <w:szCs w:val="20"/>
-        </w:rPr>
-        <w:t>on|off|</w:t>
-      </w:r>
-      <w:r>
-        <w:rPr>
-          <w:rFonts w:ascii="Courier New" w:eastAsia="Times New Roman" w:hAnsi="Courier New" w:cs="Courier New"/>
-          <w:sz w:val="20"/>
-          <w:szCs w:val="20"/>
-        </w:rPr>
-        <w:t>&lt;after_set_index&gt;]</w:t>
+      <w:proofErr w:type="spellStart"/>
+      <w:r>
+        <w:rPr>
+          <w:rFonts w:ascii="Courier New" w:eastAsia="Times New Roman" w:hAnsi="Courier New" w:cs="Courier New"/>
+          <w:sz w:val="20"/>
+          <w:szCs w:val="20"/>
+        </w:rPr>
+        <w:t>on|off</w:t>
+      </w:r>
+      <w:proofErr w:type="spellEnd"/>
+      <w:r>
+        <w:rPr>
+          <w:rFonts w:ascii="Courier New" w:eastAsia="Times New Roman" w:hAnsi="Courier New" w:cs="Courier New"/>
+          <w:sz w:val="20"/>
+          <w:szCs w:val="20"/>
+        </w:rPr>
+        <w:t>|</w:t>
+      </w:r>
+      <w:r>
+        <w:rPr>
+          <w:rFonts w:ascii="Courier New" w:eastAsia="Times New Roman" w:hAnsi="Courier New" w:cs="Courier New"/>
+          <w:sz w:val="20"/>
+          <w:szCs w:val="20"/>
+        </w:rPr>
+        <w:t>&lt;</w:t>
+      </w:r>
+      <w:proofErr w:type="spellStart"/>
+      <w:r>
+        <w:rPr>
+          <w:rFonts w:ascii="Courier New" w:eastAsia="Times New Roman" w:hAnsi="Courier New" w:cs="Courier New"/>
+          <w:sz w:val="20"/>
+          <w:szCs w:val="20"/>
+        </w:rPr>
+        <w:t>after_set_index</w:t>
+      </w:r>
+      <w:proofErr w:type="spellEnd"/>
+      <w:r>
+        <w:rPr>
+          <w:rFonts w:ascii="Courier New" w:eastAsia="Times New Roman" w:hAnsi="Courier New" w:cs="Courier New"/>
+          <w:sz w:val="20"/>
+          <w:szCs w:val="20"/>
+        </w:rPr>
+        <w:t>&gt;]</w:t>
       </w:r>
     </w:p>
     <w:p>
@@ -20882,7 +23328,43 @@
           <w:szCs w:val="20"/>
         </w:rPr>
         <w:noBreakHyphen/>
-        <w:t>a [on|off|&lt;after_set_index&gt;]</w:t>
+        <w:t>a [</w:t>
+      </w:r>
+      <w:proofErr w:type="spellStart"/>
+      <w:r>
+        <w:rPr>
+          <w:rFonts w:ascii="Courier New" w:eastAsia="Times New Roman" w:hAnsi="Courier New" w:cs="Courier New"/>
+          <w:sz w:val="20"/>
+          <w:szCs w:val="20"/>
+        </w:rPr>
+        <w:t>on|off</w:t>
+      </w:r>
+      <w:proofErr w:type="spellEnd"/>
+      <w:r>
+        <w:rPr>
+          <w:rFonts w:ascii="Courier New" w:eastAsia="Times New Roman" w:hAnsi="Courier New" w:cs="Courier New"/>
+          <w:sz w:val="20"/>
+          <w:szCs w:val="20"/>
+        </w:rPr>
+        <w:t>|&lt;</w:t>
+      </w:r>
+      <w:proofErr w:type="spellStart"/>
+      <w:r>
+        <w:rPr>
+          <w:rFonts w:ascii="Courier New" w:eastAsia="Times New Roman" w:hAnsi="Courier New" w:cs="Courier New"/>
+          <w:sz w:val="20"/>
+          <w:szCs w:val="20"/>
+        </w:rPr>
+        <w:t>after_set_index</w:t>
+      </w:r>
+      <w:proofErr w:type="spellEnd"/>
+      <w:r>
+        <w:rPr>
+          <w:rFonts w:ascii="Courier New" w:eastAsia="Times New Roman" w:hAnsi="Courier New" w:cs="Courier New"/>
+          <w:sz w:val="20"/>
+          <w:szCs w:val="20"/>
+        </w:rPr>
+        <w:t>&gt;]</w:t>
       </w:r>
     </w:p>
     <w:p>
@@ -20946,7 +23428,25 @@
           <w:sz w:val="20"/>
           <w:szCs w:val="20"/>
         </w:rPr>
-        <w:t>&lt;after_set_index&gt;</w:t>
+        <w:t>&lt;</w:t>
+      </w:r>
+      <w:proofErr w:type="spellStart"/>
+      <w:r>
+        <w:rPr>
+          <w:rFonts w:ascii="Courier New" w:eastAsia="Times New Roman" w:hAnsi="Courier New" w:cs="Courier New"/>
+          <w:sz w:val="20"/>
+          <w:szCs w:val="20"/>
+        </w:rPr>
+        <w:t>after_set_index</w:t>
+      </w:r>
+      <w:proofErr w:type="spellEnd"/>
+      <w:r>
+        <w:rPr>
+          <w:rFonts w:ascii="Courier New" w:eastAsia="Times New Roman" w:hAnsi="Courier New" w:cs="Courier New"/>
+          <w:sz w:val="20"/>
+          <w:szCs w:val="20"/>
+        </w:rPr>
+        <w:t>&gt;</w:t>
       </w:r>
       <w:r>
         <w:rPr>
@@ -21236,7 +23736,25 @@
                 <w:sz w:val="20"/>
                 <w:szCs w:val="20"/>
               </w:rPr>
-              <w:t>&lt;after_set_index&gt;</w:t>
+              <w:t>&lt;</w:t>
+            </w:r>
+            <w:proofErr w:type="spellStart"/>
+            <w:r>
+              <w:rPr>
+                <w:rFonts w:ascii="Courier New" w:eastAsia="Times New Roman" w:hAnsi="Courier New" w:cs="Courier New"/>
+                <w:sz w:val="20"/>
+                <w:szCs w:val="20"/>
+              </w:rPr>
+              <w:t>after_set_index</w:t>
+            </w:r>
+            <w:proofErr w:type="spellEnd"/>
+            <w:r>
+              <w:rPr>
+                <w:rFonts w:ascii="Courier New" w:eastAsia="Times New Roman" w:hAnsi="Courier New" w:cs="Courier New"/>
+                <w:sz w:val="20"/>
+                <w:szCs w:val="20"/>
+              </w:rPr>
+              <w:t>&gt;</w:t>
             </w:r>
           </w:p>
         </w:tc>
@@ -21267,7 +23785,25 @@
                 <w:sz w:val="20"/>
                 <w:szCs w:val="20"/>
               </w:rPr>
-              <w:t>&lt;after_set_index&gt;</w:t>
+              <w:t>&lt;</w:t>
+            </w:r>
+            <w:proofErr w:type="spellStart"/>
+            <w:r>
+              <w:rPr>
+                <w:rFonts w:ascii="Courier New" w:eastAsia="Times New Roman" w:hAnsi="Courier New" w:cs="Courier New"/>
+                <w:sz w:val="20"/>
+                <w:szCs w:val="20"/>
+              </w:rPr>
+              <w:t>after_set_index</w:t>
+            </w:r>
+            <w:proofErr w:type="spellEnd"/>
+            <w:r>
+              <w:rPr>
+                <w:rFonts w:ascii="Courier New" w:eastAsia="Times New Roman" w:hAnsi="Courier New" w:cs="Courier New"/>
+                <w:sz w:val="20"/>
+                <w:szCs w:val="20"/>
+              </w:rPr>
+              <w:t>&gt;</w:t>
             </w:r>
           </w:p>
         </w:tc>
@@ -21517,7 +24053,25 @@
           <w:sz w:val="20"/>
           <w:szCs w:val="20"/>
         </w:rPr>
-        <w:t>&lt;after_set_index&gt;</w:t>
+        <w:t>&lt;</w:t>
+      </w:r>
+      <w:proofErr w:type="spellStart"/>
+      <w:r>
+        <w:rPr>
+          <w:rFonts w:ascii="Courier New" w:eastAsia="Times New Roman" w:hAnsi="Courier New" w:cs="Courier New"/>
+          <w:sz w:val="20"/>
+          <w:szCs w:val="20"/>
+        </w:rPr>
+        <w:t>after_set_index</w:t>
+      </w:r>
+      <w:proofErr w:type="spellEnd"/>
+      <w:r>
+        <w:rPr>
+          <w:rFonts w:ascii="Courier New" w:eastAsia="Times New Roman" w:hAnsi="Courier New" w:cs="Courier New"/>
+          <w:sz w:val="20"/>
+          <w:szCs w:val="20"/>
+        </w:rPr>
+        <w:t>&gt;</w:t>
       </w:r>
       <w:r>
         <w:rPr>
@@ -21695,7 +24249,25 @@
           <w:sz w:val="20"/>
           <w:szCs w:val="20"/>
         </w:rPr>
-        <w:t>&lt;after_set_index&gt;</w:t>
+        <w:t>&lt;</w:t>
+      </w:r>
+      <w:proofErr w:type="spellStart"/>
+      <w:r>
+        <w:rPr>
+          <w:rFonts w:ascii="Courier New" w:eastAsia="Times New Roman" w:hAnsi="Courier New" w:cs="Courier New"/>
+          <w:sz w:val="20"/>
+          <w:szCs w:val="20"/>
+        </w:rPr>
+        <w:t>after_set_index</w:t>
+      </w:r>
+      <w:proofErr w:type="spellEnd"/>
+      <w:r>
+        <w:rPr>
+          <w:rFonts w:ascii="Courier New" w:eastAsia="Times New Roman" w:hAnsi="Courier New" w:cs="Courier New"/>
+          <w:sz w:val="20"/>
+          <w:szCs w:val="20"/>
+        </w:rPr>
+        <w:t>&gt;</w:t>
       </w:r>
       <w:r>
         <w:rPr>
@@ -22115,7 +24687,26 @@
           <w:szCs w:val="20"/>
         </w:rPr>
         <w:noBreakHyphen/>
-        <w:t xml:space="preserve">append:OFF </w:t>
+      </w:r>
+      <w:proofErr w:type="spellStart"/>
+      <w:proofErr w:type="gramStart"/>
+      <w:r>
+        <w:rPr>
+          <w:rFonts w:ascii="Courier New" w:eastAsia="Times New Roman" w:hAnsi="Courier New" w:cs="Courier New"/>
+          <w:sz w:val="20"/>
+          <w:szCs w:val="20"/>
+        </w:rPr>
+        <w:t>append:OFF</w:t>
+      </w:r>
+      <w:proofErr w:type="spellEnd"/>
+      <w:proofErr w:type="gramEnd"/>
+      <w:r>
+        <w:rPr>
+          <w:rFonts w:ascii="Courier New" w:eastAsia="Times New Roman" w:hAnsi="Courier New" w:cs="Courier New"/>
+          <w:sz w:val="20"/>
+          <w:szCs w:val="20"/>
+        </w:rPr>
+        <w:t xml:space="preserve"> </w:t>
       </w:r>
       <w:r>
         <w:rPr>
@@ -22379,7 +24970,25 @@
           <w:szCs w:val="20"/>
         </w:rPr>
         <w:noBreakHyphen/>
-        <w:t>incremental [on|off]</w:t>
+        <w:t>incremental [</w:t>
+      </w:r>
+      <w:proofErr w:type="spellStart"/>
+      <w:r>
+        <w:rPr>
+          <w:rFonts w:ascii="Courier New" w:eastAsia="Times New Roman" w:hAnsi="Courier New" w:cs="Courier New"/>
+          <w:sz w:val="20"/>
+          <w:szCs w:val="20"/>
+        </w:rPr>
+        <w:t>on|off</w:t>
+      </w:r>
+      <w:proofErr w:type="spellEnd"/>
+      <w:r>
+        <w:rPr>
+          <w:rFonts w:ascii="Courier New" w:eastAsia="Times New Roman" w:hAnsi="Courier New" w:cs="Courier New"/>
+          <w:sz w:val="20"/>
+          <w:szCs w:val="20"/>
+        </w:rPr>
+        <w:t>]</w:t>
       </w:r>
     </w:p>
     <w:p>
@@ -22466,7 +25075,43 @@
           <w:szCs w:val="20"/>
         </w:rPr>
         <w:noBreakHyphen/>
-        <w:t>inc [on|off]</w:t>
+      </w:r>
+      <w:proofErr w:type="spellStart"/>
+      <w:r>
+        <w:rPr>
+          <w:rFonts w:ascii="Courier New" w:eastAsia="Times New Roman" w:hAnsi="Courier New" w:cs="Courier New"/>
+          <w:sz w:val="20"/>
+          <w:szCs w:val="20"/>
+        </w:rPr>
+        <w:t>inc</w:t>
+      </w:r>
+      <w:proofErr w:type="spellEnd"/>
+      <w:r>
+        <w:rPr>
+          <w:rFonts w:ascii="Courier New" w:eastAsia="Times New Roman" w:hAnsi="Courier New" w:cs="Courier New"/>
+          <w:sz w:val="20"/>
+          <w:szCs w:val="20"/>
+        </w:rPr>
+        <w:t xml:space="preserve"> [</w:t>
+      </w:r>
+      <w:proofErr w:type="spellStart"/>
+      <w:r>
+        <w:rPr>
+          <w:rFonts w:ascii="Courier New" w:eastAsia="Times New Roman" w:hAnsi="Courier New" w:cs="Courier New"/>
+          <w:sz w:val="20"/>
+          <w:szCs w:val="20"/>
+        </w:rPr>
+        <w:t>on|off</w:t>
+      </w:r>
+      <w:proofErr w:type="spellEnd"/>
+      <w:proofErr w:type="gramStart"/>
+      <w:r>
+        <w:rPr>
+          <w:rFonts w:ascii="Courier New" w:eastAsia="Times New Roman" w:hAnsi="Courier New" w:cs="Courier New"/>
+          <w:sz w:val="20"/>
+          <w:szCs w:val="20"/>
+        </w:rPr>
+        <w:t>]</w:t>
       </w:r>
       <w:r>
         <w:rPr>
@@ -22482,7 +25127,16 @@
           <w:sz w:val="24"/>
           <w:szCs w:val="24"/>
         </w:rPr>
-        <w:t xml:space="preserve">,  </w:t>
+        <w:t>,</w:t>
+      </w:r>
+      <w:proofErr w:type="gramEnd"/>
+      <w:r>
+        <w:rPr>
+          <w:rFonts w:ascii="Times New Roman" w:eastAsia="Times New Roman" w:hAnsi="Times New Roman" w:cs="Times New Roman"/>
+          <w:sz w:val="24"/>
+          <w:szCs w:val="24"/>
+        </w:rPr>
+        <w:t xml:space="preserve">  </w:t>
       </w:r>
       <w:r>
         <w:rPr>
@@ -22491,7 +25145,42 @@
           <w:szCs w:val="20"/>
         </w:rPr>
         <w:noBreakHyphen/>
-        <w:t>i [on|off]</w:t>
+      </w:r>
+      <w:proofErr w:type="spellStart"/>
+      <w:r>
+        <w:rPr>
+          <w:rFonts w:ascii="Courier New" w:eastAsia="Times New Roman" w:hAnsi="Courier New" w:cs="Courier New"/>
+          <w:sz w:val="20"/>
+          <w:szCs w:val="20"/>
+        </w:rPr>
+        <w:t>i</w:t>
+      </w:r>
+      <w:proofErr w:type="spellEnd"/>
+      <w:r>
+        <w:rPr>
+          <w:rFonts w:ascii="Courier New" w:eastAsia="Times New Roman" w:hAnsi="Courier New" w:cs="Courier New"/>
+          <w:sz w:val="20"/>
+          <w:szCs w:val="20"/>
+        </w:rPr>
+        <w:t xml:space="preserve"> [</w:t>
+      </w:r>
+      <w:proofErr w:type="spellStart"/>
+      <w:r>
+        <w:rPr>
+          <w:rFonts w:ascii="Courier New" w:eastAsia="Times New Roman" w:hAnsi="Courier New" w:cs="Courier New"/>
+          <w:sz w:val="20"/>
+          <w:szCs w:val="20"/>
+        </w:rPr>
+        <w:t>on|off</w:t>
+      </w:r>
+      <w:proofErr w:type="spellEnd"/>
+      <w:r>
+        <w:rPr>
+          <w:rFonts w:ascii="Courier New" w:eastAsia="Times New Roman" w:hAnsi="Courier New" w:cs="Courier New"/>
+          <w:sz w:val="20"/>
+          <w:szCs w:val="20"/>
+        </w:rPr>
+        <w:t>]</w:t>
       </w:r>
     </w:p>
     <w:p>
@@ -23559,7 +26248,25 @@
           <w:szCs w:val="20"/>
         </w:rPr>
         <w:noBreakHyphen/>
-        <w:t xml:space="preserve">d:0 -inc </w:t>
+        <w:t>d:0 -</w:t>
+      </w:r>
+      <w:proofErr w:type="spellStart"/>
+      <w:r>
+        <w:rPr>
+          <w:rFonts w:ascii="Courier New" w:eastAsia="Times New Roman" w:hAnsi="Courier New" w:cs="Courier New"/>
+          <w:sz w:val="20"/>
+          <w:szCs w:val="20"/>
+        </w:rPr>
+        <w:t>inc</w:t>
+      </w:r>
+      <w:proofErr w:type="spellEnd"/>
+      <w:r>
+        <w:rPr>
+          <w:rFonts w:ascii="Courier New" w:eastAsia="Times New Roman" w:hAnsi="Courier New" w:cs="Courier New"/>
+          <w:sz w:val="20"/>
+          <w:szCs w:val="20"/>
+        </w:rPr>
+        <w:t xml:space="preserve"> </w:t>
       </w:r>
       <w:r>
         <w:rPr>
@@ -23731,7 +26438,27 @@
           <w:szCs w:val="20"/>
         </w:rPr>
         <w:noBreakHyphen/>
-        <w:t xml:space="preserve">target "D:\Restored Files" -incremental:OFF </w:t>
+        <w:t>target "D:\Restored Files" -</w:t>
+      </w:r>
+      <w:proofErr w:type="spellStart"/>
+      <w:proofErr w:type="gramStart"/>
+      <w:r>
+        <w:rPr>
+          <w:rFonts w:ascii="Courier New" w:eastAsia="Times New Roman" w:hAnsi="Courier New" w:cs="Courier New"/>
+          <w:sz w:val="20"/>
+          <w:szCs w:val="20"/>
+        </w:rPr>
+        <w:t>incremental:OFF</w:t>
+      </w:r>
+      <w:proofErr w:type="spellEnd"/>
+      <w:proofErr w:type="gramEnd"/>
+      <w:r>
+        <w:rPr>
+          <w:rFonts w:ascii="Courier New" w:eastAsia="Times New Roman" w:hAnsi="Courier New" w:cs="Courier New"/>
+          <w:sz w:val="20"/>
+          <w:szCs w:val="20"/>
+        </w:rPr>
+        <w:t xml:space="preserve"> </w:t>
       </w:r>
       <w:r>
         <w:rPr>
@@ -23788,13 +26515,23 @@
         <w:noBreakHyphen/>
         <w:t>list -</w:t>
       </w:r>
-      <w:r>
-        <w:rPr>
-          <w:rFonts w:ascii="Courier New" w:eastAsia="Times New Roman" w:hAnsi="Courier New" w:cs="Courier New"/>
-          <w:sz w:val="20"/>
-          <w:szCs w:val="20"/>
-        </w:rPr>
-        <w:t>inc-</w:t>
+      <w:proofErr w:type="spellStart"/>
+      <w:r>
+        <w:rPr>
+          <w:rFonts w:ascii="Courier New" w:eastAsia="Times New Roman" w:hAnsi="Courier New" w:cs="Courier New"/>
+          <w:sz w:val="20"/>
+          <w:szCs w:val="20"/>
+        </w:rPr>
+        <w:t>inc</w:t>
+      </w:r>
+      <w:proofErr w:type="spellEnd"/>
+      <w:r>
+        <w:rPr>
+          <w:rFonts w:ascii="Courier New" w:eastAsia="Times New Roman" w:hAnsi="Courier New" w:cs="Courier New"/>
+          <w:sz w:val="20"/>
+          <w:szCs w:val="20"/>
+        </w:rPr>
+        <w:t>-</w:t>
       </w:r>
       <w:r>
         <w:rPr>
@@ -24424,7 +27161,25 @@
           <w:szCs w:val="20"/>
         </w:rPr>
         <w:noBreakHyphen/>
-        <w:t>existing [&lt;how_to_handle&gt;]</w:t>
+        <w:t>existing [&lt;</w:t>
+      </w:r>
+      <w:proofErr w:type="spellStart"/>
+      <w:r>
+        <w:rPr>
+          <w:rFonts w:ascii="Courier New" w:eastAsia="Times New Roman" w:hAnsi="Courier New" w:cs="Courier New"/>
+          <w:sz w:val="20"/>
+          <w:szCs w:val="20"/>
+        </w:rPr>
+        <w:t>how_to_handle</w:t>
+      </w:r>
+      <w:proofErr w:type="spellEnd"/>
+      <w:r>
+        <w:rPr>
+          <w:rFonts w:ascii="Courier New" w:eastAsia="Times New Roman" w:hAnsi="Courier New" w:cs="Courier New"/>
+          <w:sz w:val="20"/>
+          <w:szCs w:val="20"/>
+        </w:rPr>
+        <w:t>&gt;]</w:t>
       </w:r>
     </w:p>
     <w:p>
@@ -24508,6 +27263,7 @@
         <w:noBreakHyphen/>
         <w:t>e [&lt;</w:t>
       </w:r>
+      <w:proofErr w:type="spellStart"/>
       <w:r>
         <w:rPr>
           <w:rFonts w:ascii="Courier New" w:eastAsia="Times New Roman" w:hAnsi="Courier New" w:cs="Courier New"/>
@@ -24516,6 +27272,7 @@
         </w:rPr>
         <w:t>how_to_handle</w:t>
       </w:r>
+      <w:proofErr w:type="spellEnd"/>
       <w:r>
         <w:rPr>
           <w:rFonts w:ascii="Courier New" w:eastAsia="Times New Roman" w:hAnsi="Courier New" w:cs="Courier New"/>
@@ -24611,7 +27368,18 @@
                 <w:sz w:val="20"/>
                 <w:szCs w:val="20"/>
               </w:rPr>
-              <w:t>&lt;h</w:t>
+              <w:t>&lt;</w:t>
+            </w:r>
+            <w:proofErr w:type="spellStart"/>
+            <w:r>
+              <w:rPr>
+                <w:rFonts w:ascii="Courier New" w:eastAsia="Times New Roman" w:hAnsi="Courier New" w:cs="Courier New"/>
+                <w:b/>
+                <w:bCs/>
+                <w:sz w:val="20"/>
+                <w:szCs w:val="20"/>
+              </w:rPr>
+              <w:t>h</w:t>
             </w:r>
             <w:r>
               <w:rPr>
@@ -24621,7 +27389,18 @@
                 <w:sz w:val="20"/>
                 <w:szCs w:val="20"/>
               </w:rPr>
-              <w:t>ow_to_handle&gt;</w:t>
+              <w:t>ow_to_handle</w:t>
+            </w:r>
+            <w:proofErr w:type="spellEnd"/>
+            <w:r>
+              <w:rPr>
+                <w:rFonts w:ascii="Courier New" w:hAnsi="Courier New" w:cs="Courier New"/>
+                <w:b/>
+                <w:bCs/>
+                <w:sz w:val="20"/>
+                <w:szCs w:val="20"/>
+              </w:rPr>
+              <w:t>&gt;</w:t>
             </w:r>
             <w:r>
               <w:rPr>
@@ -24866,6 +27645,7 @@
                 <w:szCs w:val="24"/>
               </w:rPr>
             </w:pPr>
+            <w:proofErr w:type="spellStart"/>
             <w:r>
               <w:rPr>
                 <w:rFonts w:ascii="Courier New" w:eastAsia="Times New Roman" w:hAnsi="Courier New" w:cs="Courier New"/>
@@ -24874,6 +27654,7 @@
               </w:rPr>
               <w:t>keepboth</w:t>
             </w:r>
+            <w:proofErr w:type="spellEnd"/>
           </w:p>
         </w:tc>
         <w:tc>
@@ -25251,7 +28032,27 @@
           <w:szCs w:val="20"/>
         </w:rPr>
         <w:noBreakHyphen/>
-        <w:t xml:space="preserve">d:0 -existing:keep </w:t>
+        <w:t>d:0 -</w:t>
+      </w:r>
+      <w:proofErr w:type="spellStart"/>
+      <w:proofErr w:type="gramStart"/>
+      <w:r>
+        <w:rPr>
+          <w:rFonts w:ascii="Courier New" w:eastAsia="Times New Roman" w:hAnsi="Courier New" w:cs="Courier New"/>
+          <w:sz w:val="20"/>
+          <w:szCs w:val="20"/>
+        </w:rPr>
+        <w:t>existing:keep</w:t>
+      </w:r>
+      <w:proofErr w:type="spellEnd"/>
+      <w:proofErr w:type="gramEnd"/>
+      <w:r>
+        <w:rPr>
+          <w:rFonts w:ascii="Courier New" w:eastAsia="Times New Roman" w:hAnsi="Courier New" w:cs="Courier New"/>
+          <w:sz w:val="20"/>
+          <w:szCs w:val="20"/>
+        </w:rPr>
+        <w:t xml:space="preserve"> </w:t>
       </w:r>
       <w:r>
         <w:rPr>
@@ -25304,7 +28105,27 @@
           <w:szCs w:val="20"/>
         </w:rPr>
         <w:noBreakHyphen/>
-        <w:t xml:space="preserve">d:0 -existing:skip </w:t>
+        <w:t>d:0 -</w:t>
+      </w:r>
+      <w:proofErr w:type="spellStart"/>
+      <w:proofErr w:type="gramStart"/>
+      <w:r>
+        <w:rPr>
+          <w:rFonts w:ascii="Courier New" w:eastAsia="Times New Roman" w:hAnsi="Courier New" w:cs="Courier New"/>
+          <w:sz w:val="20"/>
+          <w:szCs w:val="20"/>
+        </w:rPr>
+        <w:t>existing:skip</w:t>
+      </w:r>
+      <w:proofErr w:type="spellEnd"/>
+      <w:proofErr w:type="gramEnd"/>
+      <w:r>
+        <w:rPr>
+          <w:rFonts w:ascii="Courier New" w:eastAsia="Times New Roman" w:hAnsi="Courier New" w:cs="Courier New"/>
+          <w:sz w:val="20"/>
+          <w:szCs w:val="20"/>
+        </w:rPr>
+        <w:t xml:space="preserve"> </w:t>
       </w:r>
       <w:r>
         <w:rPr>
@@ -25405,7 +28226,25 @@
           <w:sz w:val="20"/>
           <w:szCs w:val="20"/>
         </w:rPr>
-        <w:t xml:space="preserve">-e:o </w:t>
+        <w:t>-</w:t>
+      </w:r>
+      <w:proofErr w:type="spellStart"/>
+      <w:r>
+        <w:rPr>
+          <w:rFonts w:ascii="Courier New" w:eastAsia="Times New Roman" w:hAnsi="Courier New" w:cs="Courier New"/>
+          <w:sz w:val="20"/>
+          <w:szCs w:val="20"/>
+        </w:rPr>
+        <w:t>e:o</w:t>
+      </w:r>
+      <w:proofErr w:type="spellEnd"/>
+      <w:r>
+        <w:rPr>
+          <w:rFonts w:ascii="Courier New" w:eastAsia="Times New Roman" w:hAnsi="Courier New" w:cs="Courier New"/>
+          <w:sz w:val="20"/>
+          <w:szCs w:val="20"/>
+        </w:rPr>
+        <w:t xml:space="preserve"> </w:t>
       </w:r>
       <w:r>
         <w:rPr>
@@ -27160,6 +29999,40 @@
       <w:szCs w:val="22"/>
     </w:rPr>
   </w:style>
+  <w:style w:type="paragraph" w:styleId="Title">
+    <w:name w:val="Title"/>
+    <w:basedOn w:val="Normal"/>
+    <w:next w:val="Normal"/>
+    <w:link w:val="TitleChar"/>
+    <w:uiPriority w:val="10"/>
+    <w:qFormat/>
+    <w:rsid w:val="006679EA"/>
+    <w:pPr>
+      <w:spacing w:after="0" w:line="240" w:lineRule="auto"/>
+      <w:contextualSpacing/>
+    </w:pPr>
+    <w:rPr>
+      <w:rFonts w:asciiTheme="majorHAnsi" w:eastAsiaTheme="majorEastAsia" w:hAnsiTheme="majorHAnsi" w:cstheme="majorBidi"/>
+      <w:spacing w:val="-10"/>
+      <w:kern w:val="28"/>
+      <w:sz w:val="56"/>
+      <w:szCs w:val="56"/>
+    </w:rPr>
+  </w:style>
+  <w:style w:type="character" w:customStyle="1" w:styleId="TitleChar">
+    <w:name w:val="Title Char"/>
+    <w:basedOn w:val="DefaultParagraphFont"/>
+    <w:link w:val="Title"/>
+    <w:uiPriority w:val="10"/>
+    <w:rsid w:val="006679EA"/>
+    <w:rPr>
+      <w:rFonts w:asciiTheme="majorHAnsi" w:eastAsiaTheme="majorEastAsia" w:hAnsiTheme="majorHAnsi" w:cstheme="majorBidi"/>
+      <w:spacing w:val="-10"/>
+      <w:kern w:val="28"/>
+      <w:sz w:val="56"/>
+      <w:szCs w:val="56"/>
+    </w:rPr>
+  </w:style>
 </w:styles>
 </file>
 

</xml_diff>